<commit_message>
Advising Course List: Specify pre-pro school gpa, and courses. Recalculate credit hours and add missing courses.
</commit_message>
<xml_diff>
--- a/assets/Advising Curriculum Course List.docx
+++ b/assets/Advising Curriculum Course List.docx
@@ -10,8 +10,6 @@
           <w:szCs w:val="28"/>
         </w:rPr>
       </w:pPr>
-      <w:bookmarkStart w:id="0" w:name="_GoBack"/>
-      <w:bookmarkEnd w:id="0"/>
       <w:r>
         <w:rPr>
           <w:b/>
@@ -56,7 +54,14 @@
           <w:rFonts w:ascii="Calibri" w:eastAsia="Calibri" w:hAnsi="Calibri" w:cs="Calibri"/>
           <w:b/>
         </w:rPr>
-        <w:t>(78</w:t>
+        <w:t>(7</w:t>
+      </w:r>
+      <w:r>
+        <w:rPr>
+          <w:rFonts w:ascii="Calibri" w:eastAsia="Calibri" w:hAnsi="Calibri" w:cs="Calibri"/>
+          <w:b/>
+        </w:rPr>
+        <w:t>6</w:t>
       </w:r>
       <w:r>
         <w:rPr>
@@ -87,50 +92,14 @@
           <w:rFonts w:ascii="Calibri" w:eastAsia="Calibri" w:hAnsi="Calibri" w:cs="Calibri"/>
           <w:b/>
         </w:rPr>
-        <w:t>Minimum GPA for Pro-school</w:t>
-      </w:r>
-      <w:proofErr w:type="gramStart"/>
-      <w:r>
-        <w:rPr>
-          <w:rFonts w:ascii="Calibri" w:eastAsia="Calibri" w:hAnsi="Calibri" w:cs="Calibri"/>
-          <w:b/>
-        </w:rPr>
-        <w:t xml:space="preserve">: </w:t>
-      </w:r>
-      <w:r>
-        <w:rPr>
-          <w:rFonts w:ascii="Calibri" w:eastAsia="Calibri" w:hAnsi="Calibri" w:cs="Calibri"/>
-          <w:b/>
-          <w:highlight w:val="yellow"/>
-        </w:rPr>
-        <w:t>?</w:t>
-      </w:r>
-      <w:proofErr w:type="gramEnd"/>
-      <w:r>
-        <w:rPr>
-          <w:rFonts w:ascii="Calibri" w:eastAsia="Calibri" w:hAnsi="Calibri" w:cs="Calibri"/>
-          <w:b/>
-          <w:highlight w:val="yellow"/>
-        </w:rPr>
-        <w:t xml:space="preserve">  </w:t>
-      </w:r>
-      <w:proofErr w:type="gramStart"/>
-      <w:r>
-        <w:rPr>
-          <w:rFonts w:ascii="Calibri" w:eastAsia="Calibri" w:hAnsi="Calibri" w:cs="Calibri"/>
-          <w:b/>
-          <w:highlight w:val="yellow"/>
-        </w:rPr>
-        <w:t>2.9 ?</w:t>
-      </w:r>
-      <w:proofErr w:type="gramEnd"/>
-      <w:r>
-        <w:rPr>
-          <w:rFonts w:ascii="Calibri" w:eastAsia="Calibri" w:hAnsi="Calibri" w:cs="Calibri"/>
-          <w:b/>
-          <w:highlight w:val="yellow"/>
-        </w:rPr>
-        <w:t xml:space="preserve"> which courses?</w:t>
+        <w:t xml:space="preserve">Minimum GPA for Pro-school: </w:t>
+      </w:r>
+      <w:r>
+        <w:rPr>
+          <w:rFonts w:ascii="Calibri" w:eastAsia="Calibri" w:hAnsi="Calibri" w:cs="Calibri"/>
+          <w:b/>
+        </w:rPr>
+        <w:t>2.9</w:t>
       </w:r>
       <w:r>
         <w:rPr>
@@ -152,7 +121,45 @@
           <w:sz w:val="20"/>
           <w:szCs w:val="20"/>
         </w:rPr>
-        <w:t>COMM 111#*: Public Speaking (3)</w:t>
+        <w:t>COMM 111: Public Speaking (3)</w:t>
+      </w:r>
+    </w:p>
+    <w:p>
+      <w:pPr>
+        <w:spacing w:after="0"/>
+        <w:rPr>
+          <w:rFonts w:ascii="Calibri" w:eastAsia="Calibri" w:hAnsi="Calibri" w:cs="Calibri"/>
+          <w:sz w:val="20"/>
+          <w:szCs w:val="20"/>
+        </w:rPr>
+      </w:pPr>
+      <w:r>
+        <w:rPr>
+          <w:rFonts w:ascii="Calibri" w:eastAsia="Calibri" w:hAnsi="Calibri" w:cs="Calibri"/>
+          <w:sz w:val="20"/>
+          <w:szCs w:val="20"/>
+        </w:rPr>
+        <w:t xml:space="preserve">CS 391: Social and Ethical Issues in Computer Science (3) </w:t>
+      </w:r>
+      <w:proofErr w:type="spellStart"/>
+      <w:r>
+        <w:rPr>
+          <w:rFonts w:ascii="Calibri" w:eastAsia="Calibri" w:hAnsi="Calibri" w:cs="Calibri"/>
+          <w:i/>
+          <w:sz w:val="20"/>
+          <w:szCs w:val="20"/>
+        </w:rPr>
+        <w:t>Bacc</w:t>
+      </w:r>
+      <w:proofErr w:type="spellEnd"/>
+      <w:r>
+        <w:rPr>
+          <w:rFonts w:ascii="Calibri" w:eastAsia="Calibri" w:hAnsi="Calibri" w:cs="Calibri"/>
+          <w:i/>
+          <w:sz w:val="20"/>
+          <w:szCs w:val="20"/>
+        </w:rPr>
+        <w:t xml:space="preserve"> Core Synthesis: Science, Technology, Society</w:t>
       </w:r>
       <w:r>
         <w:rPr>
@@ -161,7 +168,7 @@
           <w:szCs w:val="20"/>
         </w:rPr>
         <w:br/>
-        <w:t>MTH 112#: Elementary Functions (4)</w:t>
+        <w:t>MTH 112: Elementary Functions (4)</w:t>
       </w:r>
       <w:r>
         <w:rPr>
@@ -170,18 +177,16 @@
           <w:szCs w:val="20"/>
         </w:rPr>
         <w:br/>
-        <w:t>MTH 231: Elements of Discrete Mathematics (</w:t>
-      </w:r>
-      <w:proofErr w:type="gramStart"/>
-      <w:r>
-        <w:rPr>
-          <w:rFonts w:ascii="Calibri" w:eastAsia="Calibri" w:hAnsi="Calibri" w:cs="Calibri"/>
-          <w:sz w:val="20"/>
-          <w:szCs w:val="20"/>
-        </w:rPr>
-        <w:t>4)|</w:t>
-      </w:r>
-      <w:proofErr w:type="gramEnd"/>
+        <w:t>MTH 231: Eleme</w:t>
+      </w:r>
+      <w:r>
+        <w:rPr>
+          <w:rFonts w:ascii="Calibri" w:eastAsia="Calibri" w:hAnsi="Calibri" w:cs="Calibri"/>
+          <w:sz w:val="20"/>
+          <w:szCs w:val="20"/>
+        </w:rPr>
+        <w:t>nts of Discrete Mathematics (4)</w:t>
+      </w:r>
       <w:r>
         <w:rPr>
           <w:rFonts w:ascii="Calibri" w:eastAsia="Calibri" w:hAnsi="Calibri" w:cs="Calibri"/>
@@ -197,51 +202,6 @@
           <w:sz w:val="20"/>
           <w:szCs w:val="20"/>
         </w:rPr>
-        <w:t xml:space="preserve">  </w:t>
-      </w:r>
-      <w:r>
-        <w:rPr>
-          <w:rFonts w:ascii="Calibri" w:eastAsia="Calibri" w:hAnsi="Calibri" w:cs="Calibri"/>
-          <w:sz w:val="20"/>
-          <w:szCs w:val="20"/>
-          <w:highlight w:val="yellow"/>
-        </w:rPr>
-        <w:t xml:space="preserve">Pro-school </w:t>
-      </w:r>
-      <w:proofErr w:type="spellStart"/>
-      <w:r>
-        <w:rPr>
-          <w:rFonts w:ascii="Calibri" w:eastAsia="Calibri" w:hAnsi="Calibri" w:cs="Calibri"/>
-          <w:sz w:val="20"/>
-          <w:szCs w:val="20"/>
-          <w:highlight w:val="yellow"/>
-        </w:rPr>
-        <w:t>req</w:t>
-      </w:r>
-      <w:proofErr w:type="spellEnd"/>
-      <w:r>
-        <w:rPr>
-          <w:rFonts w:ascii="Calibri" w:eastAsia="Calibri" w:hAnsi="Calibri" w:cs="Calibri"/>
-          <w:sz w:val="20"/>
-          <w:szCs w:val="20"/>
-          <w:highlight w:val="yellow"/>
-        </w:rPr>
-        <w:t>?</w:t>
-      </w:r>
-      <w:r>
-        <w:rPr>
-          <w:rFonts w:ascii="Calibri" w:eastAsia="Calibri" w:hAnsi="Calibri" w:cs="Calibri"/>
-          <w:sz w:val="20"/>
-          <w:szCs w:val="20"/>
-        </w:rPr>
-        <w:t xml:space="preserve"> </w:t>
-      </w:r>
-      <w:r>
-        <w:rPr>
-          <w:rFonts w:ascii="Calibri" w:eastAsia="Calibri" w:hAnsi="Calibri" w:cs="Calibri"/>
-          <w:sz w:val="20"/>
-          <w:szCs w:val="20"/>
-        </w:rPr>
         <w:br/>
         <w:t>ST 352: Intro to Statistical Methods (4)</w:t>
       </w:r>
@@ -251,6 +211,41 @@
           <w:sz w:val="20"/>
           <w:szCs w:val="20"/>
         </w:rPr>
+        <w:br/>
+      </w:r>
+      <w:r>
+        <w:rPr>
+          <w:rFonts w:ascii="Calibri" w:eastAsia="Calibri" w:hAnsi="Calibri" w:cs="Calibri"/>
+          <w:sz w:val="20"/>
+          <w:szCs w:val="20"/>
+        </w:rPr>
+        <w:t>W 121: English Composition (3)</w:t>
+      </w:r>
+    </w:p>
+    <w:p>
+      <w:pPr>
+        <w:spacing w:after="0"/>
+        <w:rPr>
+          <w:rFonts w:ascii="Calibri" w:eastAsia="Calibri" w:hAnsi="Calibri" w:cs="Calibri"/>
+          <w:sz w:val="20"/>
+          <w:szCs w:val="20"/>
+        </w:rPr>
+      </w:pPr>
+      <w:r>
+        <w:rPr>
+          <w:rFonts w:ascii="Calibri" w:eastAsia="Calibri" w:hAnsi="Calibri" w:cs="Calibri"/>
+          <w:sz w:val="20"/>
+          <w:szCs w:val="20"/>
+        </w:rPr>
+        <w:t>WR 327: Technical Writing</w:t>
+      </w:r>
+      <w:r>
+        <w:rPr>
+          <w:rFonts w:ascii="Calibri" w:eastAsia="Calibri" w:hAnsi="Calibri" w:cs="Calibri"/>
+          <w:color w:val="FF0000"/>
+          <w:sz w:val="20"/>
+          <w:szCs w:val="20"/>
+        </w:rPr>
         <w:t xml:space="preserve"> </w:t>
       </w:r>
       <w:r>
@@ -258,37 +253,8 @@
           <w:rFonts w:ascii="Calibri" w:eastAsia="Calibri" w:hAnsi="Calibri" w:cs="Calibri"/>
           <w:sz w:val="20"/>
           <w:szCs w:val="20"/>
-          <w:highlight w:val="yellow"/>
-        </w:rPr>
-        <w:t xml:space="preserve">Pro-School </w:t>
-      </w:r>
-      <w:proofErr w:type="spellStart"/>
-      <w:r>
-        <w:rPr>
-          <w:rFonts w:ascii="Calibri" w:eastAsia="Calibri" w:hAnsi="Calibri" w:cs="Calibri"/>
-          <w:sz w:val="20"/>
-          <w:szCs w:val="20"/>
-          <w:highlight w:val="yellow"/>
-        </w:rPr>
-        <w:t>req</w:t>
-      </w:r>
-      <w:proofErr w:type="spellEnd"/>
-      <w:r>
-        <w:rPr>
-          <w:rFonts w:ascii="Calibri" w:eastAsia="Calibri" w:hAnsi="Calibri" w:cs="Calibri"/>
-          <w:sz w:val="20"/>
-          <w:szCs w:val="20"/>
-          <w:highlight w:val="yellow"/>
-        </w:rPr>
-        <w:t>?</w:t>
-      </w:r>
-      <w:r>
-        <w:rPr>
-          <w:rFonts w:ascii="Calibri" w:eastAsia="Calibri" w:hAnsi="Calibri" w:cs="Calibri"/>
-          <w:sz w:val="20"/>
-          <w:szCs w:val="20"/>
-        </w:rPr>
-        <w:t xml:space="preserve"> </w:t>
+        </w:rPr>
+        <w:t>(3)</w:t>
       </w:r>
       <w:r>
         <w:rPr>
@@ -297,69 +263,7 @@
           <w:szCs w:val="20"/>
         </w:rPr>
         <w:br/>
-        <w:t>WR 327#*: Technical Writing</w:t>
-      </w:r>
-      <w:r>
-        <w:rPr>
-          <w:rFonts w:ascii="Calibri" w:eastAsia="Calibri" w:hAnsi="Calibri" w:cs="Calibri"/>
-          <w:color w:val="FF0000"/>
-          <w:sz w:val="20"/>
-          <w:szCs w:val="20"/>
-        </w:rPr>
-        <w:t xml:space="preserve"> </w:t>
-      </w:r>
-      <w:r>
-        <w:rPr>
-          <w:rFonts w:ascii="Calibri" w:eastAsia="Calibri" w:hAnsi="Calibri" w:cs="Calibri"/>
-          <w:sz w:val="20"/>
-          <w:szCs w:val="20"/>
-        </w:rPr>
-        <w:t>(3)</w:t>
-      </w:r>
-      <w:r>
-        <w:rPr>
-          <w:rFonts w:ascii="Calibri" w:eastAsia="Calibri" w:hAnsi="Calibri" w:cs="Calibri"/>
-          <w:sz w:val="20"/>
-          <w:szCs w:val="20"/>
-        </w:rPr>
-        <w:t xml:space="preserve"> </w:t>
-      </w:r>
-      <w:r>
-        <w:rPr>
-          <w:rFonts w:ascii="Calibri" w:eastAsia="Calibri" w:hAnsi="Calibri" w:cs="Calibri"/>
-          <w:sz w:val="20"/>
-          <w:szCs w:val="20"/>
-          <w:highlight w:val="yellow"/>
-        </w:rPr>
-        <w:t xml:space="preserve">Pro-School </w:t>
-      </w:r>
-      <w:proofErr w:type="spellStart"/>
-      <w:r>
-        <w:rPr>
-          <w:rFonts w:ascii="Calibri" w:eastAsia="Calibri" w:hAnsi="Calibri" w:cs="Calibri"/>
-          <w:sz w:val="20"/>
-          <w:szCs w:val="20"/>
-          <w:highlight w:val="yellow"/>
-        </w:rPr>
-        <w:t>req</w:t>
-      </w:r>
-      <w:proofErr w:type="spellEnd"/>
-      <w:r>
-        <w:rPr>
-          <w:rFonts w:ascii="Calibri" w:eastAsia="Calibri" w:hAnsi="Calibri" w:cs="Calibri"/>
-          <w:sz w:val="20"/>
-          <w:szCs w:val="20"/>
-          <w:highlight w:val="yellow"/>
-        </w:rPr>
-        <w:t>?</w:t>
-      </w:r>
-      <w:r>
-        <w:rPr>
-          <w:rFonts w:ascii="Calibri" w:eastAsia="Calibri" w:hAnsi="Calibri" w:cs="Calibri"/>
-          <w:sz w:val="20"/>
-          <w:szCs w:val="20"/>
-        </w:rPr>
-        <w:t xml:space="preserve"> or major req.</w:t>
+        <w:t>SE 101: Programming I (2)</w:t>
       </w:r>
       <w:r>
         <w:rPr>
@@ -368,85 +272,43 @@
           <w:szCs w:val="20"/>
         </w:rPr>
         <w:br/>
-      </w:r>
-      <w:r>
-        <w:rPr>
-          <w:rFonts w:ascii="Calibri" w:eastAsia="Calibri" w:hAnsi="Calibri" w:cs="Calibri"/>
-          <w:sz w:val="20"/>
-          <w:szCs w:val="20"/>
-        </w:rPr>
-        <w:br/>
-        <w:t>CS 261: Data Structures (4)</w:t>
-      </w:r>
-      <w:r>
-        <w:rPr>
-          <w:rFonts w:ascii="Calibri" w:eastAsia="Calibri" w:hAnsi="Calibri" w:cs="Calibri"/>
-          <w:sz w:val="20"/>
-          <w:szCs w:val="20"/>
-        </w:rPr>
-        <w:br/>
-      </w:r>
-      <w:r>
-        <w:rPr>
-          <w:rFonts w:ascii="Calibri" w:eastAsia="Calibri" w:hAnsi="Calibri" w:cs="Calibri"/>
-          <w:sz w:val="20"/>
-          <w:szCs w:val="20"/>
-        </w:rPr>
-        <w:t>CS 271: Computer Architecture &amp; Assembly Language (4)</w:t>
-      </w:r>
-      <w:r>
-        <w:rPr>
-          <w:rFonts w:ascii="Calibri" w:eastAsia="Calibri" w:hAnsi="Calibri" w:cs="Calibri"/>
-          <w:sz w:val="20"/>
-          <w:szCs w:val="20"/>
-        </w:rPr>
-        <w:br/>
-        <w:t xml:space="preserve">SE 101: Programming I (2) </w:t>
-      </w:r>
-      <w:r>
-        <w:rPr>
-          <w:rFonts w:ascii="Calibri" w:eastAsia="Calibri" w:hAnsi="Calibri" w:cs="Calibri"/>
-          <w:sz w:val="20"/>
-          <w:szCs w:val="20"/>
-        </w:rPr>
-        <w:br/>
-        <w:t xml:space="preserve">SE 102: Programming II (2) </w:t>
-      </w:r>
-    </w:p>
-    <w:p>
-      <w:pPr>
-        <w:spacing w:after="0"/>
-        <w:rPr>
-          <w:rFonts w:ascii="Calibri" w:eastAsia="Calibri" w:hAnsi="Calibri" w:cs="Calibri"/>
-          <w:sz w:val="20"/>
-          <w:szCs w:val="20"/>
-        </w:rPr>
-      </w:pPr>
-      <w:r>
-        <w:rPr>
-          <w:rFonts w:ascii="Calibri" w:eastAsia="Calibri" w:hAnsi="Calibri" w:cs="Calibri"/>
-          <w:sz w:val="20"/>
-          <w:szCs w:val="20"/>
-        </w:rPr>
-        <w:t xml:space="preserve">SE 103: Programming III (2) </w:t>
-      </w:r>
-    </w:p>
-    <w:p>
-      <w:pPr>
-        <w:spacing w:after="0"/>
-        <w:rPr>
-          <w:rFonts w:ascii="Calibri" w:eastAsia="Calibri" w:hAnsi="Calibri" w:cs="Calibri"/>
-          <w:sz w:val="20"/>
-          <w:szCs w:val="20"/>
-        </w:rPr>
-      </w:pPr>
-      <w:r>
-        <w:rPr>
-          <w:rFonts w:ascii="Calibri" w:eastAsia="Calibri" w:hAnsi="Calibri" w:cs="Calibri"/>
-          <w:sz w:val="20"/>
-          <w:szCs w:val="20"/>
-        </w:rPr>
-        <w:t xml:space="preserve">SE 107: Professional Seminar (1) </w:t>
+        <w:t>SE 102: Programming II (2)</w:t>
+      </w:r>
+    </w:p>
+    <w:p>
+      <w:pPr>
+        <w:spacing w:after="0"/>
+        <w:rPr>
+          <w:rFonts w:ascii="Calibri" w:eastAsia="Calibri" w:hAnsi="Calibri" w:cs="Calibri"/>
+          <w:sz w:val="20"/>
+          <w:szCs w:val="20"/>
+        </w:rPr>
+      </w:pPr>
+      <w:r>
+        <w:rPr>
+          <w:rFonts w:ascii="Calibri" w:eastAsia="Calibri" w:hAnsi="Calibri" w:cs="Calibri"/>
+          <w:sz w:val="20"/>
+          <w:szCs w:val="20"/>
+        </w:rPr>
+        <w:t>SE 103: Programming III (2)</w:t>
+      </w:r>
+    </w:p>
+    <w:p>
+      <w:pPr>
+        <w:spacing w:after="0"/>
+        <w:rPr>
+          <w:rFonts w:ascii="Calibri" w:eastAsia="Calibri" w:hAnsi="Calibri" w:cs="Calibri"/>
+          <w:sz w:val="20"/>
+          <w:szCs w:val="20"/>
+        </w:rPr>
+      </w:pPr>
+      <w:r>
+        <w:rPr>
+          <w:rFonts w:ascii="Calibri" w:eastAsia="Calibri" w:hAnsi="Calibri" w:cs="Calibri"/>
+          <w:sz w:val="20"/>
+          <w:szCs w:val="20"/>
+        </w:rPr>
+        <w:t>SE 107: Professional Seminar (1)</w:t>
       </w:r>
     </w:p>
     <w:p>
@@ -473,25 +335,42 @@
           <w:sz w:val="20"/>
           <w:szCs w:val="20"/>
         </w:rPr>
-        <w:t>taken for 1 credit multiple terms</w:t>
-      </w:r>
-    </w:p>
-    <w:p>
-      <w:pPr>
-        <w:spacing w:after="0"/>
-        <w:rPr>
-          <w:rFonts w:ascii="Calibri" w:eastAsia="Calibri" w:hAnsi="Calibri" w:cs="Calibri"/>
-          <w:sz w:val="20"/>
-          <w:szCs w:val="20"/>
-        </w:rPr>
-      </w:pPr>
-      <w:r>
-        <w:rPr>
-          <w:rFonts w:ascii="Calibri" w:eastAsia="Calibri" w:hAnsi="Calibri" w:cs="Calibri"/>
-          <w:sz w:val="20"/>
-          <w:szCs w:val="20"/>
-        </w:rPr>
-        <w:t xml:space="preserve">SE 111: Software Development I (6) </w:t>
+        <w:t>taken for 1 credit multiple term</w:t>
+      </w:r>
+      <w:r>
+        <w:rPr>
+          <w:rFonts w:ascii="Calibri" w:eastAsia="Calibri" w:hAnsi="Calibri" w:cs="Calibri"/>
+          <w:i/>
+          <w:sz w:val="20"/>
+          <w:szCs w:val="20"/>
+        </w:rPr>
+        <w:t>s</w:t>
+      </w:r>
+    </w:p>
+    <w:p>
+      <w:pPr>
+        <w:spacing w:after="0"/>
+        <w:rPr>
+          <w:rFonts w:ascii="Calibri" w:eastAsia="Calibri" w:hAnsi="Calibri" w:cs="Calibri"/>
+          <w:sz w:val="20"/>
+          <w:szCs w:val="20"/>
+        </w:rPr>
+      </w:pPr>
+      <w:r>
+        <w:rPr>
+          <w:rFonts w:ascii="Calibri" w:eastAsia="Calibri" w:hAnsi="Calibri" w:cs="Calibri"/>
+          <w:sz w:val="20"/>
+          <w:szCs w:val="20"/>
+        </w:rPr>
+        <w:t>SE 111: Software Deve</w:t>
+      </w:r>
+      <w:r>
+        <w:rPr>
+          <w:rFonts w:ascii="Calibri" w:eastAsia="Calibri" w:hAnsi="Calibri" w:cs="Calibri"/>
+          <w:sz w:val="20"/>
+          <w:szCs w:val="20"/>
+        </w:rPr>
+        <w:t>lopment I (6)</w:t>
       </w:r>
     </w:p>
     <w:p>
@@ -517,25 +396,25 @@
           <w:sz w:val="20"/>
           <w:szCs w:val="20"/>
         </w:rPr>
-        <w:t xml:space="preserve"> Software Development II (6) </w:t>
-      </w:r>
-    </w:p>
-    <w:p>
-      <w:pPr>
-        <w:spacing w:after="0"/>
-        <w:rPr>
-          <w:rFonts w:ascii="Calibri" w:eastAsia="Calibri" w:hAnsi="Calibri" w:cs="Calibri"/>
-          <w:sz w:val="20"/>
-          <w:szCs w:val="20"/>
-        </w:rPr>
-      </w:pPr>
-      <w:r>
-        <w:rPr>
-          <w:rFonts w:ascii="Calibri" w:eastAsia="Calibri" w:hAnsi="Calibri" w:cs="Calibri"/>
-          <w:sz w:val="20"/>
-          <w:szCs w:val="20"/>
-        </w:rPr>
-        <w:t xml:space="preserve">SE 113: Software Development III (6) </w:t>
+        <w:t xml:space="preserve"> Software Development II (6)</w:t>
+      </w:r>
+    </w:p>
+    <w:p>
+      <w:pPr>
+        <w:spacing w:after="0"/>
+        <w:rPr>
+          <w:rFonts w:ascii="Calibri" w:eastAsia="Calibri" w:hAnsi="Calibri" w:cs="Calibri"/>
+          <w:sz w:val="20"/>
+          <w:szCs w:val="20"/>
+        </w:rPr>
+      </w:pPr>
+      <w:r>
+        <w:rPr>
+          <w:rFonts w:ascii="Calibri" w:eastAsia="Calibri" w:hAnsi="Calibri" w:cs="Calibri"/>
+          <w:sz w:val="20"/>
+          <w:szCs w:val="20"/>
+        </w:rPr>
+        <w:t>SE 113: Software Development III (6)</w:t>
       </w:r>
     </w:p>
     <w:p>
@@ -589,25 +468,25 @@
           <w:sz w:val="20"/>
           <w:szCs w:val="20"/>
         </w:rPr>
-        <w:t xml:space="preserve">SE 212: Data Science Engineering II (6) </w:t>
-      </w:r>
-    </w:p>
-    <w:p>
-      <w:pPr>
-        <w:spacing w:after="0"/>
-        <w:rPr>
-          <w:rFonts w:ascii="Calibri" w:eastAsia="Calibri" w:hAnsi="Calibri" w:cs="Calibri"/>
-          <w:sz w:val="20"/>
-          <w:szCs w:val="20"/>
-        </w:rPr>
-      </w:pPr>
-      <w:r>
-        <w:rPr>
-          <w:rFonts w:ascii="Calibri" w:eastAsia="Calibri" w:hAnsi="Calibri" w:cs="Calibri"/>
-          <w:sz w:val="20"/>
-          <w:szCs w:val="20"/>
-        </w:rPr>
-        <w:t xml:space="preserve">SE 213: Data Science Engineering III (6) </w:t>
+        <w:t>SE 212: Data Science Engineering II (6)</w:t>
+      </w:r>
+    </w:p>
+    <w:p>
+      <w:pPr>
+        <w:spacing w:after="0"/>
+        <w:rPr>
+          <w:rFonts w:ascii="Calibri" w:eastAsia="Calibri" w:hAnsi="Calibri" w:cs="Calibri"/>
+          <w:sz w:val="20"/>
+          <w:szCs w:val="20"/>
+        </w:rPr>
+      </w:pPr>
+      <w:r>
+        <w:rPr>
+          <w:rFonts w:ascii="Calibri" w:eastAsia="Calibri" w:hAnsi="Calibri" w:cs="Calibri"/>
+          <w:sz w:val="20"/>
+          <w:szCs w:val="20"/>
+        </w:rPr>
+        <w:t>SE 213: Data Science Engineering III (6)</w:t>
       </w:r>
     </w:p>
     <w:p>
@@ -662,7 +541,7 @@
           <w:sz w:val="24"/>
           <w:szCs w:val="24"/>
         </w:rPr>
-        <w:t xml:space="preserve">58 </w:t>
+        <w:t>66</w:t>
       </w:r>
       <w:r>
         <w:rPr>
@@ -671,7 +550,7 @@
           <w:sz w:val="24"/>
           <w:szCs w:val="24"/>
         </w:rPr>
-        <w:t>credits)</w:t>
+        <w:t xml:space="preserve"> </w:t>
       </w:r>
       <w:r>
         <w:rPr>
@@ -680,6 +559,15 @@
           <w:sz w:val="24"/>
           <w:szCs w:val="24"/>
         </w:rPr>
+        <w:t>credits)</w:t>
+      </w:r>
+      <w:r>
+        <w:rPr>
+          <w:rFonts w:ascii="Calibri" w:eastAsia="Calibri" w:hAnsi="Calibri" w:cs="Calibri"/>
+          <w:b/>
+          <w:sz w:val="24"/>
+          <w:szCs w:val="24"/>
+        </w:rPr>
         <w:t>:</w:t>
       </w:r>
       <w:r>
@@ -690,6 +578,66 @@
           <w:szCs w:val="28"/>
         </w:rPr>
         <w:t xml:space="preserve"> </w:t>
+      </w:r>
+    </w:p>
+    <w:p>
+      <w:pPr>
+        <w:spacing w:after="0"/>
+        <w:rPr>
+          <w:rFonts w:ascii="Calibri" w:eastAsia="Calibri" w:hAnsi="Calibri" w:cs="Calibri"/>
+          <w:sz w:val="20"/>
+          <w:szCs w:val="20"/>
+        </w:rPr>
+      </w:pPr>
+      <w:r>
+        <w:rPr>
+          <w:rFonts w:ascii="Calibri" w:eastAsia="Calibri" w:hAnsi="Calibri" w:cs="Calibri"/>
+          <w:sz w:val="20"/>
+          <w:szCs w:val="20"/>
+        </w:rPr>
+        <w:t>Students can begin taking Pro-School courses once they are admit</w:t>
+      </w:r>
+      <w:r>
+        <w:rPr>
+          <w:rFonts w:ascii="Calibri" w:eastAsia="Calibri" w:hAnsi="Calibri" w:cs="Calibri"/>
+          <w:sz w:val="20"/>
+          <w:szCs w:val="20"/>
+        </w:rPr>
+        <w:t>ted and their major is updated.</w:t>
+      </w:r>
+      <w:r>
+        <w:rPr>
+          <w:rFonts w:ascii="Calibri" w:eastAsia="Calibri" w:hAnsi="Calibri" w:cs="Calibri"/>
+          <w:sz w:val="20"/>
+          <w:szCs w:val="20"/>
+        </w:rPr>
+        <w:br/>
+      </w:r>
+      <w:r>
+        <w:rPr>
+          <w:rFonts w:ascii="Calibri" w:eastAsia="Calibri" w:hAnsi="Calibri" w:cs="Calibri"/>
+          <w:sz w:val="20"/>
+          <w:szCs w:val="20"/>
+        </w:rPr>
+        <w:t>CS 261: Data Structures (4)</w:t>
+      </w:r>
+    </w:p>
+    <w:p>
+      <w:pPr>
+        <w:spacing w:after="0"/>
+        <w:rPr>
+          <w:rFonts w:ascii="Calibri" w:eastAsia="Calibri" w:hAnsi="Calibri" w:cs="Calibri"/>
+          <w:sz w:val="20"/>
+          <w:szCs w:val="20"/>
+        </w:rPr>
+      </w:pPr>
+      <w:r>
+        <w:rPr>
+          <w:rFonts w:ascii="Calibri" w:eastAsia="Calibri" w:hAnsi="Calibri" w:cs="Calibri"/>
+          <w:sz w:val="20"/>
+          <w:szCs w:val="20"/>
+        </w:rPr>
+        <w:t>CS 271: Computer Architecture &amp; Assembly Language (4)</w:t>
       </w:r>
     </w:p>
     <w:p>
@@ -708,15 +656,123 @@
           <w:sz w:val="20"/>
           <w:szCs w:val="20"/>
         </w:rPr>
-        <w:t>Students can begin taking Pro-School courses once they are admit</w:t>
-      </w:r>
-      <w:r>
-        <w:rPr>
-          <w:rFonts w:ascii="Calibri" w:eastAsia="Calibri" w:hAnsi="Calibri" w:cs="Calibri"/>
-          <w:sz w:val="20"/>
-          <w:szCs w:val="20"/>
-        </w:rPr>
-        <w:t>ted and their major is updated.</w:t>
+        <w:t>CS 381: Programming Language Fundamentals (4)</w:t>
+      </w:r>
+    </w:p>
+    <w:p>
+      <w:pPr>
+        <w:spacing w:after="0"/>
+        <w:rPr>
+          <w:rFonts w:ascii="Calibri" w:eastAsia="Calibri" w:hAnsi="Calibri" w:cs="Calibri"/>
+          <w:sz w:val="20"/>
+          <w:szCs w:val="20"/>
+        </w:rPr>
+      </w:pPr>
+      <w:r>
+        <w:rPr>
+          <w:rFonts w:ascii="Calibri" w:eastAsia="Calibri" w:hAnsi="Calibri" w:cs="Calibri"/>
+          <w:sz w:val="20"/>
+          <w:szCs w:val="20"/>
+        </w:rPr>
+        <w:t>CS 325: Analysis of Algorithms (4)</w:t>
+      </w:r>
+    </w:p>
+    <w:p>
+      <w:pPr>
+        <w:spacing w:after="0"/>
+        <w:rPr>
+          <w:rFonts w:ascii="Calibri" w:eastAsia="Calibri" w:hAnsi="Calibri" w:cs="Calibri"/>
+          <w:sz w:val="20"/>
+          <w:szCs w:val="20"/>
+        </w:rPr>
+      </w:pPr>
+      <w:r>
+        <w:rPr>
+          <w:rFonts w:ascii="Calibri" w:eastAsia="Calibri" w:hAnsi="Calibri" w:cs="Calibri"/>
+          <w:sz w:val="20"/>
+          <w:szCs w:val="20"/>
+        </w:rPr>
+        <w:t>CS 344: Operating Systems I (4)</w:t>
+      </w:r>
+    </w:p>
+    <w:p>
+      <w:pPr>
+        <w:spacing w:after="0"/>
+        <w:rPr>
+          <w:rFonts w:ascii="Calibri" w:eastAsia="Calibri" w:hAnsi="Calibri" w:cs="Calibri"/>
+          <w:sz w:val="20"/>
+          <w:szCs w:val="20"/>
+        </w:rPr>
+      </w:pPr>
+      <w:r>
+        <w:rPr>
+          <w:rFonts w:ascii="Calibri" w:eastAsia="Calibri" w:hAnsi="Calibri" w:cs="Calibri"/>
+          <w:sz w:val="20"/>
+          <w:szCs w:val="20"/>
+        </w:rPr>
+        <w:t>CS upper division elective (4)</w:t>
+      </w:r>
+    </w:p>
+    <w:p>
+      <w:pPr>
+        <w:spacing w:after="0"/>
+        <w:rPr>
+          <w:rFonts w:ascii="Calibri" w:eastAsia="Calibri" w:hAnsi="Calibri" w:cs="Calibri"/>
+          <w:sz w:val="20"/>
+          <w:szCs w:val="20"/>
+        </w:rPr>
+      </w:pPr>
+      <w:r>
+        <w:rPr>
+          <w:rFonts w:ascii="Calibri" w:eastAsia="Calibri" w:hAnsi="Calibri" w:cs="Calibri"/>
+          <w:sz w:val="20"/>
+          <w:szCs w:val="20"/>
+        </w:rPr>
+        <w:t>SE 301: Elements of Computing Systems I (2)</w:t>
+      </w:r>
+    </w:p>
+    <w:p>
+      <w:pPr>
+        <w:spacing w:after="0"/>
+        <w:rPr>
+          <w:rFonts w:ascii="Calibri" w:eastAsia="Calibri" w:hAnsi="Calibri" w:cs="Calibri"/>
+          <w:sz w:val="20"/>
+          <w:szCs w:val="20"/>
+        </w:rPr>
+      </w:pPr>
+      <w:r>
+        <w:rPr>
+          <w:rFonts w:ascii="Calibri" w:eastAsia="Calibri" w:hAnsi="Calibri" w:cs="Calibri"/>
+          <w:sz w:val="20"/>
+          <w:szCs w:val="20"/>
+        </w:rPr>
+        <w:t>SE 302: Elements of Computing Systems II (2)</w:t>
+      </w:r>
+    </w:p>
+    <w:p>
+      <w:pPr>
+        <w:spacing w:after="0"/>
+        <w:rPr>
+          <w:rFonts w:ascii="Calibri" w:eastAsia="Calibri" w:hAnsi="Calibri" w:cs="Calibri"/>
+          <w:sz w:val="20"/>
+          <w:szCs w:val="20"/>
+        </w:rPr>
+      </w:pPr>
+      <w:r>
+        <w:rPr>
+          <w:rFonts w:ascii="Calibri" w:eastAsia="Calibri" w:hAnsi="Calibri" w:cs="Calibri"/>
+          <w:sz w:val="20"/>
+          <w:szCs w:val="20"/>
+        </w:rPr>
+        <w:t>SE 303: Elemen</w:t>
+      </w:r>
+      <w:r>
+        <w:rPr>
+          <w:rFonts w:ascii="Calibri" w:eastAsia="Calibri" w:hAnsi="Calibri" w:cs="Calibri"/>
+          <w:sz w:val="20"/>
+          <w:szCs w:val="20"/>
+        </w:rPr>
+        <w:t>ts of Computing Systems III (2)</w:t>
       </w:r>
       <w:r>
         <w:rPr>
@@ -732,155 +788,7 @@
           <w:sz w:val="20"/>
           <w:szCs w:val="20"/>
         </w:rPr>
-        <w:t>CS 381: Programming Language Fundamentals (4)</w:t>
-      </w:r>
-    </w:p>
-    <w:p>
-      <w:pPr>
-        <w:spacing w:after="0"/>
-        <w:rPr>
-          <w:rFonts w:ascii="Calibri" w:eastAsia="Calibri" w:hAnsi="Calibri" w:cs="Calibri"/>
-          <w:sz w:val="20"/>
-          <w:szCs w:val="20"/>
-        </w:rPr>
-      </w:pPr>
-      <w:r>
-        <w:rPr>
-          <w:rFonts w:ascii="Calibri" w:eastAsia="Calibri" w:hAnsi="Calibri" w:cs="Calibri"/>
-          <w:sz w:val="20"/>
-          <w:szCs w:val="20"/>
-        </w:rPr>
-        <w:t>CS 325: Analysis of Algorithms (4)</w:t>
-      </w:r>
-    </w:p>
-    <w:p>
-      <w:pPr>
-        <w:spacing w:after="0"/>
-        <w:rPr>
-          <w:rFonts w:ascii="Calibri" w:eastAsia="Calibri" w:hAnsi="Calibri" w:cs="Calibri"/>
-          <w:sz w:val="20"/>
-          <w:szCs w:val="20"/>
-        </w:rPr>
-      </w:pPr>
-      <w:r>
-        <w:rPr>
-          <w:rFonts w:ascii="Calibri" w:eastAsia="Calibri" w:hAnsi="Calibri" w:cs="Calibri"/>
-          <w:sz w:val="20"/>
-          <w:szCs w:val="20"/>
-        </w:rPr>
-        <w:t>CS 344: Operating Systems I (4)</w:t>
-      </w:r>
-    </w:p>
-    <w:p>
-      <w:pPr>
-        <w:spacing w:after="0"/>
-        <w:rPr>
-          <w:rFonts w:ascii="Calibri" w:eastAsia="Calibri" w:hAnsi="Calibri" w:cs="Calibri"/>
-          <w:sz w:val="20"/>
-          <w:szCs w:val="20"/>
-        </w:rPr>
-      </w:pPr>
-      <w:r>
-        <w:rPr>
-          <w:rFonts w:ascii="Calibri" w:eastAsia="Calibri" w:hAnsi="Calibri" w:cs="Calibri"/>
-          <w:sz w:val="20"/>
-          <w:szCs w:val="20"/>
-        </w:rPr>
-        <w:t>SE 301: Elements of Computing Systems I (2)</w:t>
-      </w:r>
-      <w:r>
-        <w:rPr>
-          <w:rFonts w:ascii="Calibri" w:eastAsia="Calibri" w:hAnsi="Calibri" w:cs="Calibri"/>
-          <w:sz w:val="20"/>
-          <w:szCs w:val="20"/>
-        </w:rPr>
-        <w:t xml:space="preserve"> </w:t>
-      </w:r>
-    </w:p>
-    <w:p>
-      <w:pPr>
-        <w:spacing w:after="0"/>
-        <w:rPr>
-          <w:rFonts w:ascii="Calibri" w:eastAsia="Calibri" w:hAnsi="Calibri" w:cs="Calibri"/>
-          <w:sz w:val="20"/>
-          <w:szCs w:val="20"/>
-        </w:rPr>
-      </w:pPr>
-      <w:r>
-        <w:rPr>
-          <w:rFonts w:ascii="Calibri" w:eastAsia="Calibri" w:hAnsi="Calibri" w:cs="Calibri"/>
-          <w:sz w:val="20"/>
-          <w:szCs w:val="20"/>
-        </w:rPr>
-        <w:t>SE 302: Elements of Computing Systems II (2)</w:t>
-      </w:r>
-    </w:p>
-    <w:p>
-      <w:pPr>
-        <w:spacing w:after="0"/>
-        <w:rPr>
-          <w:rFonts w:ascii="Calibri" w:eastAsia="Calibri" w:hAnsi="Calibri" w:cs="Calibri"/>
-          <w:sz w:val="20"/>
-          <w:szCs w:val="20"/>
-        </w:rPr>
-      </w:pPr>
-      <w:r>
-        <w:rPr>
-          <w:rFonts w:ascii="Calibri" w:eastAsia="Calibri" w:hAnsi="Calibri" w:cs="Calibri"/>
-          <w:sz w:val="20"/>
-          <w:szCs w:val="20"/>
-        </w:rPr>
-        <w:t xml:space="preserve">SE 303: Elements of Computing Systems III (2) </w:t>
-      </w:r>
-      <w:r>
-        <w:rPr>
-          <w:rFonts w:ascii="Calibri" w:eastAsia="Calibri" w:hAnsi="Calibri" w:cs="Calibri"/>
-          <w:sz w:val="20"/>
-          <w:szCs w:val="20"/>
-        </w:rPr>
-        <w:br/>
-      </w:r>
-      <w:r>
-        <w:rPr>
-          <w:rFonts w:ascii="Calibri" w:eastAsia="Calibri" w:hAnsi="Calibri" w:cs="Calibri"/>
-          <w:sz w:val="20"/>
-          <w:szCs w:val="20"/>
-        </w:rPr>
-        <w:t xml:space="preserve">SE 311: Scalability, Infrastructure and Security I (6) </w:t>
-      </w:r>
-    </w:p>
-    <w:p>
-      <w:pPr>
-        <w:spacing w:after="0"/>
-        <w:rPr>
-          <w:rFonts w:ascii="Calibri" w:eastAsia="Calibri" w:hAnsi="Calibri" w:cs="Calibri"/>
-          <w:sz w:val="20"/>
-          <w:szCs w:val="20"/>
-        </w:rPr>
-      </w:pPr>
-      <w:r>
-        <w:rPr>
-          <w:rFonts w:ascii="Calibri" w:eastAsia="Calibri" w:hAnsi="Calibri" w:cs="Calibri"/>
-          <w:sz w:val="20"/>
-          <w:szCs w:val="20"/>
-        </w:rPr>
-        <w:t>SE 310: Apprenticeship III (3</w:t>
-      </w:r>
-      <w:r>
-        <w:rPr>
-          <w:rFonts w:ascii="Calibri" w:eastAsia="Calibri" w:hAnsi="Calibri" w:cs="Calibri"/>
-          <w:sz w:val="20"/>
-          <w:szCs w:val="20"/>
-        </w:rPr>
-        <w:t>)</w:t>
-      </w:r>
-      <w:r>
-        <w:rPr>
-          <w:rFonts w:ascii="Calibri" w:eastAsia="Calibri" w:hAnsi="Calibri" w:cs="Calibri"/>
-          <w:sz w:val="20"/>
-          <w:szCs w:val="20"/>
-        </w:rPr>
-        <w:t xml:space="preserve"> </w:t>
+        <w:t xml:space="preserve">SE 310: Apprenticeship III (3) </w:t>
       </w:r>
       <w:r>
         <w:rPr>
@@ -907,6 +815,32 @@
           <w:sz w:val="20"/>
           <w:szCs w:val="20"/>
         </w:rPr>
+        <w:t>SE 311: Scalability, In</w:t>
+      </w:r>
+      <w:r>
+        <w:rPr>
+          <w:rFonts w:ascii="Calibri" w:eastAsia="Calibri" w:hAnsi="Calibri" w:cs="Calibri"/>
+          <w:sz w:val="20"/>
+          <w:szCs w:val="20"/>
+        </w:rPr>
+        <w:t>frastructure and Security I (6)</w:t>
+      </w:r>
+    </w:p>
+    <w:p>
+      <w:pPr>
+        <w:spacing w:after="0"/>
+        <w:rPr>
+          <w:rFonts w:ascii="Calibri" w:eastAsia="Calibri" w:hAnsi="Calibri" w:cs="Calibri"/>
+          <w:sz w:val="20"/>
+          <w:szCs w:val="20"/>
+        </w:rPr>
+      </w:pPr>
+      <w:r>
+        <w:rPr>
+          <w:rFonts w:ascii="Calibri" w:eastAsia="Calibri" w:hAnsi="Calibri" w:cs="Calibri"/>
+          <w:sz w:val="20"/>
+          <w:szCs w:val="20"/>
+        </w:rPr>
         <w:t>SE 312: Scalability, Infrastructure and Security II (6)</w:t>
       </w:r>
     </w:p>
@@ -925,7 +859,42 @@
           <w:sz w:val="20"/>
           <w:szCs w:val="20"/>
         </w:rPr>
-        <w:t xml:space="preserve">SE 313: Scalability, Infrastructure and Security III (6) </w:t>
+        <w:t>SE 313: Scalability, Infr</w:t>
+      </w:r>
+      <w:r>
+        <w:rPr>
+          <w:rFonts w:ascii="Calibri" w:eastAsia="Calibri" w:hAnsi="Calibri" w:cs="Calibri"/>
+          <w:sz w:val="20"/>
+          <w:szCs w:val="20"/>
+        </w:rPr>
+        <w:t>astructure and Security III (6)</w:t>
+      </w:r>
+    </w:p>
+    <w:p>
+      <w:pPr>
+        <w:spacing w:after="0"/>
+        <w:rPr>
+          <w:rFonts w:ascii="Calibri" w:eastAsia="Calibri" w:hAnsi="Calibri" w:cs="Calibri"/>
+          <w:sz w:val="20"/>
+          <w:szCs w:val="20"/>
+        </w:rPr>
+      </w:pPr>
+      <w:r>
+        <w:rPr>
+          <w:rFonts w:ascii="Calibri" w:eastAsia="Calibri" w:hAnsi="Calibri" w:cs="Calibri"/>
+          <w:sz w:val="20"/>
+          <w:szCs w:val="20"/>
+        </w:rPr>
+        <w:t xml:space="preserve">SE 410: Apprenticeship IV (3) </w:t>
+      </w:r>
+      <w:r>
+        <w:rPr>
+          <w:rFonts w:ascii="Calibri" w:eastAsia="Calibri" w:hAnsi="Calibri" w:cs="Calibri"/>
+          <w:i/>
+          <w:sz w:val="20"/>
+          <w:szCs w:val="20"/>
+        </w:rPr>
+        <w:t>taken for 1 credit multiple terms</w:t>
       </w:r>
     </w:p>
     <w:p>
@@ -944,47 +913,6 @@
           <w:szCs w:val="20"/>
         </w:rPr>
         <w:t>SE 411: Business of Software I (4) WIC</w:t>
-      </w:r>
-      <w:r>
-        <w:rPr>
-          <w:rFonts w:ascii="Calibri" w:eastAsia="Calibri" w:hAnsi="Calibri" w:cs="Calibri"/>
-          <w:sz w:val="20"/>
-          <w:szCs w:val="20"/>
-        </w:rPr>
-        <w:br/>
-      </w:r>
-      <w:r>
-        <w:rPr>
-          <w:rFonts w:ascii="Calibri" w:eastAsia="Calibri" w:hAnsi="Calibri" w:cs="Calibri"/>
-          <w:sz w:val="20"/>
-          <w:szCs w:val="20"/>
-        </w:rPr>
-        <w:t>SE 410: Apprenticeship IV (3</w:t>
-      </w:r>
-      <w:r>
-        <w:rPr>
-          <w:rFonts w:ascii="Calibri" w:eastAsia="Calibri" w:hAnsi="Calibri" w:cs="Calibri"/>
-          <w:sz w:val="20"/>
-          <w:szCs w:val="20"/>
-        </w:rPr>
-        <w:t>)</w:t>
-      </w:r>
-      <w:r>
-        <w:rPr>
-          <w:rFonts w:ascii="Calibri" w:eastAsia="Calibri" w:hAnsi="Calibri" w:cs="Calibri"/>
-          <w:sz w:val="20"/>
-          <w:szCs w:val="20"/>
-        </w:rPr>
-        <w:t xml:space="preserve"> </w:t>
-      </w:r>
-      <w:r>
-        <w:rPr>
-          <w:rFonts w:ascii="Calibri" w:eastAsia="Calibri" w:hAnsi="Calibri" w:cs="Calibri"/>
-          <w:i/>
-          <w:sz w:val="20"/>
-          <w:szCs w:val="20"/>
-        </w:rPr>
-        <w:t>taken for 1 credit multiple terms</w:t>
       </w:r>
       <w:r>
         <w:rPr>
@@ -1009,14 +937,6 @@
           <w:sz w:val="20"/>
           <w:szCs w:val="20"/>
         </w:rPr>
-        <w:t xml:space="preserve"> </w:t>
-      </w:r>
-      <w:r>
-        <w:rPr>
-          <w:rFonts w:ascii="Calibri" w:eastAsia="Calibri" w:hAnsi="Calibri" w:cs="Calibri"/>
-          <w:sz w:val="20"/>
-          <w:szCs w:val="20"/>
-        </w:rPr>
         <w:br/>
         <w:t>SE 413: B</w:t>
       </w:r>
@@ -1042,62 +962,104 @@
           <w:sz w:val="20"/>
           <w:szCs w:val="20"/>
         </w:rPr>
+        <w:br/>
+      </w:r>
+    </w:p>
+    <w:p>
+      <w:r>
+        <w:rPr>
+          <w:b/>
+        </w:rPr>
+        <w:t>OSU Graduation Requirements</w:t>
+      </w:r>
+      <w:r>
+        <w:rPr>
+          <w:b/>
+        </w:rPr>
+        <w:t xml:space="preserve">: </w:t>
+      </w:r>
+      <w:r>
+        <w:br/>
+      </w:r>
+      <w:r>
+        <w:rPr>
+          <w:highlight w:val="yellow"/>
+        </w:rPr>
+        <w:t>180</w:t>
+      </w:r>
+      <w:r>
+        <w:t xml:space="preserve"> total credits</w:t>
+      </w:r>
+      <w:r>
         <w:t xml:space="preserve"> </w:t>
       </w:r>
       <w:r>
-        <w:rPr>
-          <w:rFonts w:ascii="Calibri" w:eastAsia="Calibri" w:hAnsi="Calibri" w:cs="Calibri"/>
-          <w:sz w:val="20"/>
-          <w:szCs w:val="20"/>
-        </w:rPr>
+        <w:tab/>
+      </w:r>
+      <w:r>
+        <w:tab/>
+      </w:r>
+      <w:r>
+        <w:tab/>
+      </w:r>
+      <w:r>
+        <w:tab/>
+      </w:r>
+      <w:r>
+        <w:rPr>
+          <w:i/>
+          <w:highlight w:val="yellow"/>
+        </w:rPr>
+        <w:t>136</w:t>
+      </w:r>
+      <w:r>
+        <w:rPr>
+          <w:i/>
+          <w:highlight w:val="yellow"/>
+        </w:rPr>
+        <w:t xml:space="preserve"> major +</w:t>
+      </w:r>
+      <w:r>
+        <w:rPr>
+          <w:i/>
+          <w:highlight w:val="yellow"/>
+        </w:rPr>
+        <w:t xml:space="preserve"> 39-42</w:t>
+      </w:r>
+      <w:r>
+        <w:rPr>
+          <w:i/>
+          <w:highlight w:val="yellow"/>
+        </w:rPr>
+        <w:t xml:space="preserve"> </w:t>
+      </w:r>
+      <w:proofErr w:type="spellStart"/>
+      <w:r>
+        <w:rPr>
+          <w:i/>
+          <w:highlight w:val="yellow"/>
+        </w:rPr>
+        <w:t>Bacc</w:t>
+      </w:r>
+      <w:proofErr w:type="spellEnd"/>
+      <w:r>
+        <w:rPr>
+          <w:i/>
+          <w:highlight w:val="yellow"/>
+        </w:rPr>
+        <w:t xml:space="preserve"> Core = 175-181</w:t>
+      </w:r>
+      <w:r>
         <w:br/>
       </w:r>
       <w:r>
         <w:rPr>
-          <w:rFonts w:ascii="Calibri" w:eastAsia="Calibri" w:hAnsi="Calibri" w:cs="Calibri"/>
-          <w:sz w:val="20"/>
-          <w:szCs w:val="20"/>
-        </w:rPr>
-        <w:t xml:space="preserve">CS upper division elective (4) </w:t>
-      </w:r>
-      <w:r>
-        <w:rPr>
-          <w:rFonts w:ascii="Calibri" w:eastAsia="Calibri" w:hAnsi="Calibri" w:cs="Calibri"/>
-          <w:sz w:val="20"/>
-          <w:szCs w:val="20"/>
-        </w:rPr>
-        <w:br/>
-      </w:r>
-    </w:p>
-    <w:p>
-      <w:pPr>
-        <w:spacing w:after="120"/>
-        <w:rPr>
-          <w:rFonts w:ascii="Calibri" w:eastAsia="Calibri" w:hAnsi="Calibri" w:cs="Calibri"/>
-          <w:sz w:val="20"/>
-          <w:szCs w:val="20"/>
-        </w:rPr>
-      </w:pPr>
-    </w:p>
-    <w:p>
-      <w:r>
-        <w:rPr>
-          <w:b/>
-        </w:rPr>
-        <w:t>OSU Graduation Requirements</w:t>
-      </w:r>
-      <w:r>
-        <w:rPr>
-          <w:b/>
-        </w:rPr>
-        <w:t xml:space="preserve">: </w:t>
-      </w:r>
-      <w:r>
-        <w:br/>
-        <w:t>180 total credits</w:t>
-      </w:r>
-      <w:r>
-        <w:t xml:space="preserve"> </w:t>
+          <w:highlight w:val="yellow"/>
+        </w:rPr>
+        <w:t>60</w:t>
+      </w:r>
+      <w:r>
+        <w:t xml:space="preserve"> Upper Division Credits</w:t>
       </w:r>
       <w:r>
         <w:tab/>
@@ -1109,65 +1071,14 @@
         <w:tab/>
       </w:r>
       <w:r>
-        <w:tab/>
-      </w:r>
-      <w:r>
         <w:rPr>
           <w:i/>
-        </w:rPr>
-        <w:t>136</w:t>
-      </w:r>
-      <w:r>
-        <w:rPr>
-          <w:i/>
-        </w:rPr>
-        <w:t xml:space="preserve"> major +</w:t>
-      </w:r>
-      <w:r>
-        <w:rPr>
-          <w:i/>
-        </w:rPr>
-        <w:t xml:space="preserve"> 39-42</w:t>
-      </w:r>
-      <w:r>
-        <w:rPr>
-          <w:i/>
-        </w:rPr>
-        <w:t xml:space="preserve"> </w:t>
-      </w:r>
-      <w:proofErr w:type="spellStart"/>
-      <w:r>
-        <w:rPr>
-          <w:i/>
-        </w:rPr>
-        <w:t>Bacc</w:t>
-      </w:r>
-      <w:proofErr w:type="spellEnd"/>
-      <w:r>
-        <w:rPr>
-          <w:i/>
-        </w:rPr>
-        <w:t xml:space="preserve"> Core = 175-181</w:t>
-      </w:r>
-      <w:r>
-        <w:br/>
-        <w:t>60 Upper Division Credits</w:t>
-      </w:r>
-      <w:r>
-        <w:tab/>
-      </w:r>
-      <w:r>
-        <w:tab/>
-      </w:r>
-      <w:r>
-        <w:tab/>
-      </w:r>
-      <w:r>
-        <w:rPr>
-          <w:i/>
+          <w:highlight w:val="yellow"/>
         </w:rPr>
         <w:t>68</w:t>
       </w:r>
+      <w:bookmarkStart w:id="0" w:name="_GoBack"/>
+      <w:bookmarkEnd w:id="0"/>
       <w:r>
         <w:rPr>
           <w:i/>
@@ -1312,6 +1223,7 @@
     <w:lsdException w:name="HTML Sample" w:semiHidden="1" w:unhideWhenUsed="1"/>
     <w:lsdException w:name="HTML Typewriter" w:semiHidden="1" w:unhideWhenUsed="1"/>
     <w:lsdException w:name="HTML Variable" w:semiHidden="1" w:unhideWhenUsed="1"/>
+    <w:lsdException w:name="Normal Table" w:semiHidden="1" w:unhideWhenUsed="1"/>
     <w:lsdException w:name="annotation subject" w:semiHidden="1" w:unhideWhenUsed="1"/>
     <w:lsdException w:name="No List" w:semiHidden="1" w:unhideWhenUsed="1"/>
     <w:lsdException w:name="Outline List 1" w:semiHidden="1" w:unhideWhenUsed="1"/>
@@ -1357,9 +1269,11 @@
     <w:lsdException w:name="Table Subtle 1" w:semiHidden="1" w:unhideWhenUsed="1"/>
     <w:lsdException w:name="Table Subtle 2" w:semiHidden="1" w:unhideWhenUsed="1"/>
     <w:lsdException w:name="Table Web 1" w:semiHidden="1" w:unhideWhenUsed="1"/>
+    <w:lsdException w:name="Table Web 2" w:semiHidden="1" w:unhideWhenUsed="1"/>
     <w:lsdException w:name="Table Web 3" w:semiHidden="1" w:unhideWhenUsed="1"/>
     <w:lsdException w:name="Balloon Text" w:semiHidden="1" w:unhideWhenUsed="1"/>
     <w:lsdException w:name="Table Grid" w:uiPriority="39"/>
+    <w:lsdException w:name="Table Theme" w:semiHidden="1" w:unhideWhenUsed="1"/>
     <w:lsdException w:name="Placeholder Text" w:semiHidden="1"/>
     <w:lsdException w:name="No Spacing" w:uiPriority="1" w:qFormat="1"/>
     <w:lsdException w:name="Light Shading" w:uiPriority="60"/>

</xml_diff>

<commit_message>
Add latest advising course list. Amend proposal to include pre-pro-school gpa and courses. Add Apprenticeship Coordinator role to program description and 'Other Staff' section.
</commit_message>
<xml_diff>
--- a/assets/Advising Curriculum Course List.docx
+++ b/assets/Advising Curriculum Course List.docx
@@ -35,6 +35,7 @@
           <w:b/>
         </w:rPr>
       </w:pPr>
+      <w:bookmarkStart w:id="0" w:name="_GoBack"/>
       <w:r>
         <w:rPr>
           <w:rFonts w:ascii="Calibri" w:eastAsia="Calibri" w:hAnsi="Calibri" w:cs="Calibri"/>
@@ -139,27 +140,15 @@
           <w:sz w:val="20"/>
           <w:szCs w:val="20"/>
         </w:rPr>
-        <w:t xml:space="preserve">CS 391: Social and Ethical Issues in Computer Science (3) </w:t>
-      </w:r>
-      <w:proofErr w:type="spellStart"/>
-      <w:r>
-        <w:rPr>
-          <w:rFonts w:ascii="Calibri" w:eastAsia="Calibri" w:hAnsi="Calibri" w:cs="Calibri"/>
-          <w:i/>
-          <w:sz w:val="20"/>
-          <w:szCs w:val="20"/>
-        </w:rPr>
-        <w:t>Bacc</w:t>
-      </w:r>
-      <w:proofErr w:type="spellEnd"/>
-      <w:r>
-        <w:rPr>
-          <w:rFonts w:ascii="Calibri" w:eastAsia="Calibri" w:hAnsi="Calibri" w:cs="Calibri"/>
-          <w:i/>
-          <w:sz w:val="20"/>
-          <w:szCs w:val="20"/>
-        </w:rPr>
-        <w:t xml:space="preserve"> Core Synthesis: Science, Technology, Society</w:t>
+        <w:t>CS 391: Social and Ethical</w:t>
+      </w:r>
+      <w:r>
+        <w:rPr>
+          <w:rFonts w:ascii="Calibri" w:eastAsia="Calibri" w:hAnsi="Calibri" w:cs="Calibri"/>
+          <w:sz w:val="20"/>
+          <w:szCs w:val="20"/>
+        </w:rPr>
+        <w:t xml:space="preserve"> Issues in Computer Science (3)</w:t>
       </w:r>
       <w:r>
         <w:rPr>
@@ -489,6 +478,7 @@
         <w:t>SE 213: Data Science Engineering III (6)</w:t>
       </w:r>
     </w:p>
+    <w:bookmarkEnd w:id="0"/>
     <w:p>
       <w:pPr>
         <w:spacing w:after="0"/>
@@ -982,13 +972,7 @@
         <w:br/>
       </w:r>
       <w:r>
-        <w:rPr>
-          <w:highlight w:val="yellow"/>
-        </w:rPr>
-        <w:t>180</w:t>
-      </w:r>
-      <w:r>
-        <w:t xml:space="preserve"> total credits</w:t>
+        <w:t>180 total credits</w:t>
       </w:r>
       <w:r>
         <w:t xml:space="preserve"> </w:t>
@@ -1008,58 +992,66 @@
       <w:r>
         <w:rPr>
           <w:i/>
-          <w:highlight w:val="yellow"/>
-        </w:rPr>
-        <w:t>136</w:t>
+        </w:rPr>
+        <w:t>142</w:t>
       </w:r>
       <w:r>
         <w:rPr>
           <w:i/>
-          <w:highlight w:val="yellow"/>
+        </w:rPr>
+        <w:t xml:space="preserve"> in</w:t>
+      </w:r>
+      <w:r>
+        <w:rPr>
+          <w:i/>
         </w:rPr>
         <w:t xml:space="preserve"> major +</w:t>
       </w:r>
       <w:r>
         <w:rPr>
           <w:i/>
-          <w:highlight w:val="yellow"/>
-        </w:rPr>
-        <w:t xml:space="preserve"> 39-42</w:t>
+        </w:rPr>
+        <w:t xml:space="preserve"> 33-39</w:t>
       </w:r>
       <w:r>
         <w:rPr>
           <w:i/>
-          <w:highlight w:val="yellow"/>
         </w:rPr>
         <w:t xml:space="preserve"> </w:t>
       </w:r>
-      <w:proofErr w:type="spellStart"/>
       <w:r>
         <w:rPr>
           <w:i/>
-          <w:highlight w:val="yellow"/>
-        </w:rPr>
-        <w:t>Bacc</w:t>
-      </w:r>
-      <w:proofErr w:type="spellEnd"/>
+        </w:rPr>
+        <w:t xml:space="preserve">Bacc Core = </w:t>
+      </w:r>
       <w:r>
         <w:rPr>
           <w:i/>
-          <w:highlight w:val="yellow"/>
-        </w:rPr>
-        <w:t xml:space="preserve"> Core = 175-181</w:t>
+        </w:rPr>
+        <w:t>175</w:t>
+      </w:r>
+      <w:r>
+        <w:rPr>
+          <w:i/>
+        </w:rPr>
+        <w:t xml:space="preserve"> –</w:t>
+      </w:r>
+      <w:r>
+        <w:rPr>
+          <w:i/>
+        </w:rPr>
+        <w:t xml:space="preserve"> 181</w:t>
+      </w:r>
+      <w:r>
+        <w:rPr>
+          <w:i/>
+        </w:rPr>
+        <w:t xml:space="preserve"> total credits </w:t>
       </w:r>
       <w:r>
         <w:br/>
-      </w:r>
-      <w:r>
-        <w:rPr>
-          <w:highlight w:val="yellow"/>
-        </w:rPr>
-        <w:t>60</w:t>
-      </w:r>
-      <w:r>
-        <w:t xml:space="preserve"> Upper Division Credits</w:t>
+        <w:t>60 Upper Division Credits</w:t>
       </w:r>
       <w:r>
         <w:tab/>
@@ -1073,12 +1065,9 @@
       <w:r>
         <w:rPr>
           <w:i/>
-          <w:highlight w:val="yellow"/>
-        </w:rPr>
-        <w:t>68</w:t>
-      </w:r>
-      <w:bookmarkStart w:id="0" w:name="_GoBack"/>
-      <w:bookmarkEnd w:id="0"/>
+        </w:rPr>
+        <w:t>72</w:t>
+      </w:r>
       <w:r>
         <w:rPr>
           <w:i/>
@@ -1090,6 +1079,3454 @@
         <w:t>Baccalaureate Core</w:t>
       </w:r>
     </w:p>
+    <w:p/>
+    <w:p/>
+    <w:tbl>
+      <w:tblPr>
+        <w:tblW w:w="8185" w:type="dxa"/>
+        <w:tblInd w:w="720" w:type="dxa"/>
+        <w:tblLayout w:type="fixed"/>
+        <w:tblLook w:val="0400" w:firstRow="0" w:lastRow="0" w:firstColumn="0" w:lastColumn="0" w:noHBand="0" w:noVBand="1"/>
+      </w:tblPr>
+      <w:tblGrid>
+        <w:gridCol w:w="1165"/>
+        <w:gridCol w:w="3470"/>
+        <w:gridCol w:w="2920"/>
+        <w:gridCol w:w="630"/>
+      </w:tblGrid>
+      <w:tr>
+        <w:trPr>
+          <w:trHeight w:val="234"/>
+        </w:trPr>
+        <w:tc>
+          <w:tcPr>
+            <w:tcW w:w="8185" w:type="dxa"/>
+            <w:gridSpan w:val="4"/>
+            <w:tcBorders>
+              <w:top w:val="single" w:sz="4" w:space="0" w:color="000000" w:themeColor="text1"/>
+              <w:left w:val="single" w:sz="4" w:space="0" w:color="000000" w:themeColor="text1"/>
+              <w:bottom w:val="single" w:sz="4" w:space="0" w:color="000000" w:themeColor="text1"/>
+              <w:right w:val="single" w:sz="4" w:space="0" w:color="000000" w:themeColor="text1"/>
+            </w:tcBorders>
+            <w:shd w:val="clear" w:color="auto" w:fill="FFFFFF" w:themeFill="background1"/>
+            <w:vAlign w:val="bottom"/>
+          </w:tcPr>
+          <w:p>
+            <w:pPr>
+              <w:pBdr>
+                <w:top w:val="none" w:sz="0" w:space="0" w:color="000000"/>
+                <w:left w:val="none" w:sz="0" w:space="0" w:color="000000"/>
+                <w:bottom w:val="none" w:sz="0" w:space="0" w:color="000000"/>
+                <w:right w:val="none" w:sz="0" w:space="0" w:color="000000"/>
+                <w:between w:val="none" w:sz="0" w:space="0" w:color="000000"/>
+              </w:pBdr>
+              <w:rPr>
+                <w:rFonts w:asciiTheme="majorHAnsi" w:eastAsia="Garamond" w:hAnsiTheme="majorHAnsi" w:cs="Garamond"/>
+                <w:sz w:val="20"/>
+                <w:szCs w:val="20"/>
+              </w:rPr>
+            </w:pPr>
+            <w:r>
+              <w:rPr>
+                <w:rFonts w:asciiTheme="majorHAnsi" w:eastAsia="Garamond" w:hAnsiTheme="majorHAnsi" w:cs="Garamond"/>
+                <w:sz w:val="20"/>
+                <w:szCs w:val="20"/>
+              </w:rPr>
+              <w:lastRenderedPageBreak/>
+              <w:t>Baccalaureate Core Courses</w:t>
+            </w:r>
+          </w:p>
+        </w:tc>
+      </w:tr>
+      <w:tr>
+        <w:trPr>
+          <w:trHeight w:val="234"/>
+        </w:trPr>
+        <w:tc>
+          <w:tcPr>
+            <w:tcW w:w="1165" w:type="dxa"/>
+            <w:tcBorders>
+              <w:top w:val="nil"/>
+              <w:left w:val="single" w:sz="4" w:space="0" w:color="000000" w:themeColor="text1"/>
+              <w:bottom w:val="single" w:sz="4" w:space="0" w:color="000000" w:themeColor="text1"/>
+              <w:right w:val="single" w:sz="4" w:space="0" w:color="000000" w:themeColor="text1"/>
+            </w:tcBorders>
+            <w:shd w:val="clear" w:color="auto" w:fill="FFFFFF" w:themeFill="background1"/>
+            <w:vAlign w:val="bottom"/>
+          </w:tcPr>
+          <w:p>
+            <w:pPr>
+              <w:pBdr>
+                <w:top w:val="none" w:sz="0" w:space="0" w:color="000000"/>
+                <w:left w:val="none" w:sz="0" w:space="0" w:color="000000"/>
+                <w:bottom w:val="none" w:sz="0" w:space="0" w:color="000000"/>
+                <w:right w:val="none" w:sz="0" w:space="0" w:color="000000"/>
+                <w:between w:val="none" w:sz="0" w:space="0" w:color="000000"/>
+              </w:pBdr>
+              <w:rPr>
+                <w:rFonts w:asciiTheme="majorHAnsi" w:eastAsia="Garamond" w:hAnsiTheme="majorHAnsi" w:cs="Garamond"/>
+                <w:sz w:val="20"/>
+                <w:szCs w:val="20"/>
+              </w:rPr>
+            </w:pPr>
+            <w:r>
+              <w:rPr>
+                <w:rFonts w:asciiTheme="majorHAnsi" w:eastAsia="Garamond" w:hAnsiTheme="majorHAnsi" w:cs="Garamond"/>
+                <w:sz w:val="20"/>
+                <w:szCs w:val="20"/>
+              </w:rPr>
+              <w:t> Area</w:t>
+            </w:r>
+          </w:p>
+        </w:tc>
+        <w:tc>
+          <w:tcPr>
+            <w:tcW w:w="3470" w:type="dxa"/>
+            <w:tcBorders>
+              <w:top w:val="nil"/>
+              <w:left w:val="nil"/>
+              <w:bottom w:val="single" w:sz="4" w:space="0" w:color="000000" w:themeColor="text1"/>
+              <w:right w:val="single" w:sz="4" w:space="0" w:color="000000" w:themeColor="text1"/>
+            </w:tcBorders>
+            <w:shd w:val="clear" w:color="auto" w:fill="FFFFFF" w:themeFill="background1"/>
+            <w:vAlign w:val="bottom"/>
+          </w:tcPr>
+          <w:p>
+            <w:pPr>
+              <w:pBdr>
+                <w:top w:val="none" w:sz="0" w:space="0" w:color="000000"/>
+                <w:left w:val="none" w:sz="0" w:space="0" w:color="000000"/>
+                <w:bottom w:val="none" w:sz="0" w:space="0" w:color="000000"/>
+                <w:right w:val="none" w:sz="0" w:space="0" w:color="000000"/>
+                <w:between w:val="none" w:sz="0" w:space="0" w:color="000000"/>
+              </w:pBdr>
+              <w:rPr>
+                <w:rFonts w:asciiTheme="majorHAnsi" w:eastAsia="Garamond" w:hAnsiTheme="majorHAnsi" w:cs="Garamond"/>
+                <w:sz w:val="20"/>
+                <w:szCs w:val="20"/>
+              </w:rPr>
+            </w:pPr>
+            <w:r>
+              <w:rPr>
+                <w:rFonts w:asciiTheme="majorHAnsi" w:eastAsia="Garamond" w:hAnsiTheme="majorHAnsi" w:cs="Garamond"/>
+                <w:sz w:val="20"/>
+                <w:szCs w:val="20"/>
+              </w:rPr>
+              <w:t>Requirement</w:t>
+            </w:r>
+          </w:p>
+        </w:tc>
+        <w:tc>
+          <w:tcPr>
+            <w:tcW w:w="2920" w:type="dxa"/>
+            <w:tcBorders>
+              <w:top w:val="nil"/>
+              <w:left w:val="nil"/>
+              <w:bottom w:val="single" w:sz="4" w:space="0" w:color="000000" w:themeColor="text1"/>
+              <w:right w:val="single" w:sz="4" w:space="0" w:color="000000" w:themeColor="text1"/>
+            </w:tcBorders>
+            <w:shd w:val="clear" w:color="auto" w:fill="FFFFFF" w:themeFill="background1"/>
+            <w:vAlign w:val="bottom"/>
+          </w:tcPr>
+          <w:p>
+            <w:pPr>
+              <w:pBdr>
+                <w:top w:val="none" w:sz="0" w:space="0" w:color="000000"/>
+                <w:left w:val="none" w:sz="0" w:space="0" w:color="000000"/>
+                <w:bottom w:val="none" w:sz="0" w:space="0" w:color="000000"/>
+                <w:right w:val="none" w:sz="0" w:space="0" w:color="000000"/>
+                <w:between w:val="none" w:sz="0" w:space="0" w:color="000000"/>
+              </w:pBdr>
+              <w:rPr>
+                <w:rFonts w:asciiTheme="majorHAnsi" w:eastAsia="Garamond" w:hAnsiTheme="majorHAnsi" w:cs="Garamond"/>
+                <w:sz w:val="20"/>
+                <w:szCs w:val="20"/>
+              </w:rPr>
+            </w:pPr>
+            <w:r>
+              <w:rPr>
+                <w:rFonts w:asciiTheme="majorHAnsi" w:eastAsia="Garamond" w:hAnsiTheme="majorHAnsi" w:cs="Garamond"/>
+                <w:sz w:val="20"/>
+                <w:szCs w:val="20"/>
+              </w:rPr>
+              <w:t>COURSE (if filled in completed with major course work)</w:t>
+            </w:r>
+          </w:p>
+        </w:tc>
+        <w:tc>
+          <w:tcPr>
+            <w:tcW w:w="630" w:type="dxa"/>
+            <w:tcBorders>
+              <w:top w:val="nil"/>
+              <w:left w:val="nil"/>
+              <w:bottom w:val="single" w:sz="4" w:space="0" w:color="000000" w:themeColor="text1"/>
+              <w:right w:val="single" w:sz="4" w:space="0" w:color="000000" w:themeColor="text1"/>
+            </w:tcBorders>
+            <w:shd w:val="clear" w:color="auto" w:fill="FFFFFF" w:themeFill="background1"/>
+            <w:vAlign w:val="bottom"/>
+          </w:tcPr>
+          <w:p>
+            <w:pPr>
+              <w:pBdr>
+                <w:top w:val="none" w:sz="0" w:space="0" w:color="000000"/>
+                <w:left w:val="none" w:sz="0" w:space="0" w:color="000000"/>
+                <w:bottom w:val="none" w:sz="0" w:space="0" w:color="000000"/>
+                <w:right w:val="none" w:sz="0" w:space="0" w:color="000000"/>
+                <w:between w:val="none" w:sz="0" w:space="0" w:color="000000"/>
+              </w:pBdr>
+              <w:rPr>
+                <w:rFonts w:asciiTheme="majorHAnsi" w:eastAsia="Garamond" w:hAnsiTheme="majorHAnsi" w:cs="Garamond"/>
+                <w:sz w:val="20"/>
+                <w:szCs w:val="20"/>
+              </w:rPr>
+            </w:pPr>
+            <w:r>
+              <w:rPr>
+                <w:rFonts w:asciiTheme="majorHAnsi" w:eastAsia="Garamond" w:hAnsiTheme="majorHAnsi" w:cs="Garamond"/>
+                <w:sz w:val="20"/>
+                <w:szCs w:val="20"/>
+              </w:rPr>
+              <w:t>CR</w:t>
+            </w:r>
+          </w:p>
+        </w:tc>
+      </w:tr>
+      <w:tr>
+        <w:trPr>
+          <w:trHeight w:val="234"/>
+        </w:trPr>
+        <w:tc>
+          <w:tcPr>
+            <w:tcW w:w="1165" w:type="dxa"/>
+            <w:tcBorders>
+              <w:top w:val="nil"/>
+              <w:left w:val="single" w:sz="4" w:space="0" w:color="000000" w:themeColor="text1"/>
+              <w:bottom w:val="single" w:sz="4" w:space="0" w:color="000000" w:themeColor="text1"/>
+              <w:right w:val="single" w:sz="4" w:space="0" w:color="000000" w:themeColor="text1"/>
+            </w:tcBorders>
+            <w:shd w:val="clear" w:color="auto" w:fill="FFFFFF" w:themeFill="background1"/>
+            <w:vAlign w:val="bottom"/>
+          </w:tcPr>
+          <w:p>
+            <w:pPr>
+              <w:pBdr>
+                <w:top w:val="none" w:sz="0" w:space="0" w:color="000000"/>
+                <w:left w:val="none" w:sz="0" w:space="0" w:color="000000"/>
+                <w:bottom w:val="none" w:sz="0" w:space="0" w:color="000000"/>
+                <w:right w:val="none" w:sz="0" w:space="0" w:color="000000"/>
+                <w:between w:val="none" w:sz="0" w:space="0" w:color="000000"/>
+              </w:pBdr>
+              <w:rPr>
+                <w:rFonts w:asciiTheme="majorHAnsi" w:eastAsia="Garamond" w:hAnsiTheme="majorHAnsi" w:cs="Garamond"/>
+                <w:sz w:val="20"/>
+                <w:szCs w:val="20"/>
+              </w:rPr>
+            </w:pPr>
+            <w:r>
+              <w:rPr>
+                <w:rFonts w:asciiTheme="majorHAnsi" w:eastAsia="Garamond" w:hAnsiTheme="majorHAnsi" w:cs="Garamond"/>
+                <w:sz w:val="20"/>
+                <w:szCs w:val="20"/>
+              </w:rPr>
+              <w:t>Skills</w:t>
+            </w:r>
+          </w:p>
+        </w:tc>
+        <w:tc>
+          <w:tcPr>
+            <w:tcW w:w="3470" w:type="dxa"/>
+            <w:tcBorders>
+              <w:top w:val="nil"/>
+              <w:left w:val="nil"/>
+              <w:bottom w:val="single" w:sz="4" w:space="0" w:color="000000" w:themeColor="text1"/>
+              <w:right w:val="single" w:sz="4" w:space="0" w:color="000000" w:themeColor="text1"/>
+            </w:tcBorders>
+            <w:shd w:val="clear" w:color="auto" w:fill="FFFFFF" w:themeFill="background1"/>
+            <w:vAlign w:val="bottom"/>
+          </w:tcPr>
+          <w:p>
+            <w:pPr>
+              <w:pBdr>
+                <w:top w:val="none" w:sz="0" w:space="0" w:color="000000"/>
+                <w:left w:val="none" w:sz="0" w:space="0" w:color="000000"/>
+                <w:bottom w:val="none" w:sz="0" w:space="0" w:color="000000"/>
+                <w:right w:val="none" w:sz="0" w:space="0" w:color="000000"/>
+                <w:between w:val="none" w:sz="0" w:space="0" w:color="000000"/>
+              </w:pBdr>
+              <w:rPr>
+                <w:rFonts w:asciiTheme="majorHAnsi" w:eastAsia="Garamond" w:hAnsiTheme="majorHAnsi" w:cs="Garamond"/>
+                <w:sz w:val="20"/>
+                <w:szCs w:val="20"/>
+              </w:rPr>
+            </w:pPr>
+            <w:r>
+              <w:rPr>
+                <w:rFonts w:asciiTheme="majorHAnsi" w:eastAsia="Garamond" w:hAnsiTheme="majorHAnsi" w:cs="Garamond"/>
+                <w:sz w:val="20"/>
+                <w:szCs w:val="20"/>
+              </w:rPr>
+              <w:t> </w:t>
+            </w:r>
+          </w:p>
+        </w:tc>
+        <w:tc>
+          <w:tcPr>
+            <w:tcW w:w="2920" w:type="dxa"/>
+            <w:tcBorders>
+              <w:top w:val="nil"/>
+              <w:left w:val="nil"/>
+              <w:bottom w:val="single" w:sz="4" w:space="0" w:color="000000" w:themeColor="text1"/>
+              <w:right w:val="single" w:sz="4" w:space="0" w:color="000000" w:themeColor="text1"/>
+            </w:tcBorders>
+            <w:shd w:val="clear" w:color="auto" w:fill="FFFFFF" w:themeFill="background1"/>
+            <w:vAlign w:val="bottom"/>
+          </w:tcPr>
+          <w:p>
+            <w:pPr>
+              <w:pBdr>
+                <w:top w:val="none" w:sz="0" w:space="0" w:color="000000"/>
+                <w:left w:val="none" w:sz="0" w:space="0" w:color="000000"/>
+                <w:bottom w:val="none" w:sz="0" w:space="0" w:color="000000"/>
+                <w:right w:val="none" w:sz="0" w:space="0" w:color="000000"/>
+                <w:between w:val="none" w:sz="0" w:space="0" w:color="000000"/>
+              </w:pBdr>
+              <w:rPr>
+                <w:rFonts w:asciiTheme="majorHAnsi" w:eastAsia="Garamond" w:hAnsiTheme="majorHAnsi" w:cs="Garamond"/>
+                <w:sz w:val="20"/>
+                <w:szCs w:val="20"/>
+              </w:rPr>
+            </w:pPr>
+            <w:r>
+              <w:rPr>
+                <w:rFonts w:asciiTheme="majorHAnsi" w:eastAsia="Garamond" w:hAnsiTheme="majorHAnsi" w:cs="Garamond"/>
+                <w:sz w:val="20"/>
+                <w:szCs w:val="20"/>
+              </w:rPr>
+              <w:t> </w:t>
+            </w:r>
+          </w:p>
+        </w:tc>
+        <w:tc>
+          <w:tcPr>
+            <w:tcW w:w="630" w:type="dxa"/>
+            <w:tcBorders>
+              <w:top w:val="nil"/>
+              <w:left w:val="nil"/>
+              <w:bottom w:val="single" w:sz="4" w:space="0" w:color="000000" w:themeColor="text1"/>
+              <w:right w:val="single" w:sz="4" w:space="0" w:color="000000" w:themeColor="text1"/>
+            </w:tcBorders>
+            <w:shd w:val="clear" w:color="auto" w:fill="FFFFFF" w:themeFill="background1"/>
+            <w:vAlign w:val="bottom"/>
+          </w:tcPr>
+          <w:p>
+            <w:pPr>
+              <w:pBdr>
+                <w:top w:val="none" w:sz="0" w:space="0" w:color="000000"/>
+                <w:left w:val="none" w:sz="0" w:space="0" w:color="000000"/>
+                <w:bottom w:val="none" w:sz="0" w:space="0" w:color="000000"/>
+                <w:right w:val="none" w:sz="0" w:space="0" w:color="000000"/>
+                <w:between w:val="none" w:sz="0" w:space="0" w:color="000000"/>
+              </w:pBdr>
+              <w:rPr>
+                <w:rFonts w:asciiTheme="majorHAnsi" w:eastAsia="Garamond" w:hAnsiTheme="majorHAnsi" w:cs="Garamond"/>
+                <w:sz w:val="20"/>
+                <w:szCs w:val="20"/>
+              </w:rPr>
+            </w:pPr>
+            <w:r>
+              <w:rPr>
+                <w:rFonts w:asciiTheme="majorHAnsi" w:eastAsia="Garamond" w:hAnsiTheme="majorHAnsi" w:cs="Garamond"/>
+                <w:sz w:val="20"/>
+                <w:szCs w:val="20"/>
+              </w:rPr>
+              <w:t> </w:t>
+            </w:r>
+          </w:p>
+        </w:tc>
+      </w:tr>
+      <w:tr>
+        <w:trPr>
+          <w:trHeight w:val="234"/>
+        </w:trPr>
+        <w:tc>
+          <w:tcPr>
+            <w:tcW w:w="1165" w:type="dxa"/>
+            <w:tcBorders>
+              <w:top w:val="nil"/>
+              <w:left w:val="single" w:sz="4" w:space="0" w:color="000000" w:themeColor="text1"/>
+              <w:bottom w:val="single" w:sz="4" w:space="0" w:color="000000" w:themeColor="text1"/>
+              <w:right w:val="single" w:sz="4" w:space="0" w:color="000000" w:themeColor="text1"/>
+            </w:tcBorders>
+            <w:shd w:val="clear" w:color="auto" w:fill="FFFFFF" w:themeFill="background1"/>
+            <w:vAlign w:val="bottom"/>
+          </w:tcPr>
+          <w:p>
+            <w:pPr>
+              <w:rPr>
+                <w:rFonts w:asciiTheme="majorHAnsi" w:eastAsia="Garamond" w:hAnsiTheme="majorHAnsi" w:cs="Garamond"/>
+                <w:sz w:val="20"/>
+                <w:szCs w:val="20"/>
+              </w:rPr>
+            </w:pPr>
+          </w:p>
+        </w:tc>
+        <w:tc>
+          <w:tcPr>
+            <w:tcW w:w="3470" w:type="dxa"/>
+            <w:tcBorders>
+              <w:top w:val="nil"/>
+              <w:left w:val="nil"/>
+              <w:bottom w:val="single" w:sz="4" w:space="0" w:color="000000" w:themeColor="text1"/>
+              <w:right w:val="single" w:sz="4" w:space="0" w:color="000000" w:themeColor="text1"/>
+            </w:tcBorders>
+            <w:shd w:val="clear" w:color="auto" w:fill="FFFFFF" w:themeFill="background1"/>
+            <w:vAlign w:val="bottom"/>
+          </w:tcPr>
+          <w:p>
+            <w:pPr>
+              <w:rPr>
+                <w:rFonts w:asciiTheme="majorHAnsi" w:eastAsia="Garamond" w:hAnsiTheme="majorHAnsi" w:cs="Garamond"/>
+                <w:sz w:val="20"/>
+                <w:szCs w:val="20"/>
+              </w:rPr>
+            </w:pPr>
+            <w:r>
+              <w:rPr>
+                <w:rFonts w:asciiTheme="majorHAnsi" w:eastAsia="Garamond" w:hAnsiTheme="majorHAnsi" w:cs="Garamond"/>
+                <w:sz w:val="20"/>
+                <w:szCs w:val="20"/>
+              </w:rPr>
+              <w:t xml:space="preserve">Fitness </w:t>
+            </w:r>
+          </w:p>
+        </w:tc>
+        <w:tc>
+          <w:tcPr>
+            <w:tcW w:w="2920" w:type="dxa"/>
+            <w:tcBorders>
+              <w:top w:val="nil"/>
+              <w:left w:val="nil"/>
+              <w:bottom w:val="single" w:sz="4" w:space="0" w:color="000000" w:themeColor="text1"/>
+              <w:right w:val="single" w:sz="4" w:space="0" w:color="000000" w:themeColor="text1"/>
+            </w:tcBorders>
+            <w:shd w:val="clear" w:color="auto" w:fill="FFFFFF" w:themeFill="background1"/>
+            <w:vAlign w:val="bottom"/>
+          </w:tcPr>
+          <w:p>
+            <w:pPr>
+              <w:rPr>
+                <w:rFonts w:asciiTheme="majorHAnsi" w:eastAsia="Garamond" w:hAnsiTheme="majorHAnsi" w:cs="Garamond"/>
+                <w:sz w:val="20"/>
+                <w:szCs w:val="20"/>
+              </w:rPr>
+            </w:pPr>
+          </w:p>
+        </w:tc>
+        <w:tc>
+          <w:tcPr>
+            <w:tcW w:w="630" w:type="dxa"/>
+            <w:tcBorders>
+              <w:top w:val="nil"/>
+              <w:left w:val="nil"/>
+              <w:bottom w:val="single" w:sz="4" w:space="0" w:color="000000" w:themeColor="text1"/>
+              <w:right w:val="single" w:sz="4" w:space="0" w:color="000000" w:themeColor="text1"/>
+            </w:tcBorders>
+            <w:shd w:val="clear" w:color="auto" w:fill="FFFFFF" w:themeFill="background1"/>
+            <w:vAlign w:val="bottom"/>
+          </w:tcPr>
+          <w:p>
+            <w:pPr>
+              <w:jc w:val="right"/>
+              <w:rPr>
+                <w:rFonts w:asciiTheme="majorHAnsi" w:eastAsia="Garamond" w:hAnsiTheme="majorHAnsi" w:cs="Garamond"/>
+                <w:sz w:val="20"/>
+                <w:szCs w:val="20"/>
+              </w:rPr>
+            </w:pPr>
+            <w:r>
+              <w:rPr>
+                <w:rFonts w:asciiTheme="majorHAnsi" w:eastAsia="Garamond" w:hAnsiTheme="majorHAnsi" w:cs="Garamond"/>
+                <w:sz w:val="20"/>
+                <w:szCs w:val="20"/>
+              </w:rPr>
+              <w:t>2</w:t>
+            </w:r>
+          </w:p>
+        </w:tc>
+      </w:tr>
+      <w:tr>
+        <w:trPr>
+          <w:trHeight w:val="234"/>
+        </w:trPr>
+        <w:tc>
+          <w:tcPr>
+            <w:tcW w:w="1165" w:type="dxa"/>
+            <w:tcBorders>
+              <w:top w:val="nil"/>
+              <w:left w:val="single" w:sz="4" w:space="0" w:color="000000" w:themeColor="text1"/>
+              <w:bottom w:val="single" w:sz="4" w:space="0" w:color="000000" w:themeColor="text1"/>
+              <w:right w:val="single" w:sz="4" w:space="0" w:color="000000" w:themeColor="text1"/>
+            </w:tcBorders>
+            <w:shd w:val="clear" w:color="auto" w:fill="FFFFFF" w:themeFill="background1"/>
+            <w:vAlign w:val="bottom"/>
+          </w:tcPr>
+          <w:p>
+            <w:pPr>
+              <w:pBdr>
+                <w:top w:val="none" w:sz="0" w:space="0" w:color="000000"/>
+                <w:left w:val="none" w:sz="0" w:space="0" w:color="000000"/>
+                <w:bottom w:val="none" w:sz="0" w:space="0" w:color="000000"/>
+                <w:right w:val="none" w:sz="0" w:space="0" w:color="000000"/>
+                <w:between w:val="none" w:sz="0" w:space="0" w:color="000000"/>
+              </w:pBdr>
+              <w:rPr>
+                <w:rFonts w:asciiTheme="majorHAnsi" w:eastAsia="Garamond" w:hAnsiTheme="majorHAnsi" w:cs="Garamond"/>
+                <w:sz w:val="20"/>
+                <w:szCs w:val="20"/>
+              </w:rPr>
+            </w:pPr>
+            <w:r>
+              <w:rPr>
+                <w:rFonts w:asciiTheme="majorHAnsi" w:eastAsia="Garamond" w:hAnsiTheme="majorHAnsi" w:cs="Garamond"/>
+                <w:sz w:val="20"/>
+                <w:szCs w:val="20"/>
+              </w:rPr>
+              <w:t> </w:t>
+            </w:r>
+          </w:p>
+        </w:tc>
+        <w:tc>
+          <w:tcPr>
+            <w:tcW w:w="3470" w:type="dxa"/>
+            <w:tcBorders>
+              <w:top w:val="nil"/>
+              <w:left w:val="nil"/>
+              <w:bottom w:val="single" w:sz="4" w:space="0" w:color="000000" w:themeColor="text1"/>
+              <w:right w:val="single" w:sz="4" w:space="0" w:color="000000" w:themeColor="text1"/>
+            </w:tcBorders>
+            <w:shd w:val="clear" w:color="auto" w:fill="FFFFFF" w:themeFill="background1"/>
+            <w:vAlign w:val="bottom"/>
+          </w:tcPr>
+          <w:p>
+            <w:pPr>
+              <w:pBdr>
+                <w:top w:val="none" w:sz="0" w:space="0" w:color="000000"/>
+                <w:left w:val="none" w:sz="0" w:space="0" w:color="000000"/>
+                <w:bottom w:val="none" w:sz="0" w:space="0" w:color="000000"/>
+                <w:right w:val="none" w:sz="0" w:space="0" w:color="000000"/>
+                <w:between w:val="none" w:sz="0" w:space="0" w:color="000000"/>
+              </w:pBdr>
+              <w:rPr>
+                <w:rFonts w:asciiTheme="majorHAnsi" w:eastAsia="Garamond" w:hAnsiTheme="majorHAnsi" w:cs="Garamond"/>
+                <w:sz w:val="20"/>
+                <w:szCs w:val="20"/>
+              </w:rPr>
+            </w:pPr>
+            <w:r>
+              <w:rPr>
+                <w:rFonts w:asciiTheme="majorHAnsi" w:eastAsia="Garamond" w:hAnsiTheme="majorHAnsi" w:cs="Garamond"/>
+                <w:sz w:val="20"/>
+                <w:szCs w:val="20"/>
+              </w:rPr>
+              <w:t xml:space="preserve">Fitness Physical Activity </w:t>
+            </w:r>
+          </w:p>
+        </w:tc>
+        <w:tc>
+          <w:tcPr>
+            <w:tcW w:w="2920" w:type="dxa"/>
+            <w:tcBorders>
+              <w:top w:val="nil"/>
+              <w:left w:val="nil"/>
+              <w:bottom w:val="single" w:sz="4" w:space="0" w:color="000000" w:themeColor="text1"/>
+              <w:right w:val="single" w:sz="4" w:space="0" w:color="000000" w:themeColor="text1"/>
+            </w:tcBorders>
+            <w:shd w:val="clear" w:color="auto" w:fill="FFFFFF" w:themeFill="background1"/>
+            <w:vAlign w:val="bottom"/>
+          </w:tcPr>
+          <w:p>
+            <w:pPr>
+              <w:pBdr>
+                <w:top w:val="none" w:sz="0" w:space="0" w:color="000000"/>
+                <w:left w:val="none" w:sz="0" w:space="0" w:color="000000"/>
+                <w:bottom w:val="none" w:sz="0" w:space="0" w:color="000000"/>
+                <w:right w:val="none" w:sz="0" w:space="0" w:color="000000"/>
+                <w:between w:val="none" w:sz="0" w:space="0" w:color="000000"/>
+              </w:pBdr>
+              <w:rPr>
+                <w:rFonts w:asciiTheme="majorHAnsi" w:eastAsia="Garamond" w:hAnsiTheme="majorHAnsi" w:cs="Garamond"/>
+                <w:sz w:val="20"/>
+                <w:szCs w:val="20"/>
+              </w:rPr>
+            </w:pPr>
+          </w:p>
+        </w:tc>
+        <w:tc>
+          <w:tcPr>
+            <w:tcW w:w="630" w:type="dxa"/>
+            <w:tcBorders>
+              <w:top w:val="nil"/>
+              <w:left w:val="nil"/>
+              <w:bottom w:val="single" w:sz="4" w:space="0" w:color="000000" w:themeColor="text1"/>
+              <w:right w:val="single" w:sz="4" w:space="0" w:color="000000" w:themeColor="text1"/>
+            </w:tcBorders>
+            <w:shd w:val="clear" w:color="auto" w:fill="FFFFFF" w:themeFill="background1"/>
+            <w:vAlign w:val="bottom"/>
+          </w:tcPr>
+          <w:p>
+            <w:pPr>
+              <w:pBdr>
+                <w:top w:val="none" w:sz="0" w:space="0" w:color="000000"/>
+                <w:left w:val="none" w:sz="0" w:space="0" w:color="000000"/>
+                <w:bottom w:val="none" w:sz="0" w:space="0" w:color="000000"/>
+                <w:right w:val="none" w:sz="0" w:space="0" w:color="000000"/>
+                <w:between w:val="none" w:sz="0" w:space="0" w:color="000000"/>
+              </w:pBdr>
+              <w:jc w:val="right"/>
+              <w:rPr>
+                <w:rFonts w:asciiTheme="majorHAnsi" w:eastAsia="Garamond" w:hAnsiTheme="majorHAnsi" w:cs="Garamond"/>
+                <w:sz w:val="20"/>
+                <w:szCs w:val="20"/>
+              </w:rPr>
+            </w:pPr>
+            <w:r>
+              <w:rPr>
+                <w:rFonts w:asciiTheme="majorHAnsi" w:eastAsia="Garamond" w:hAnsiTheme="majorHAnsi" w:cs="Garamond"/>
+                <w:sz w:val="20"/>
+                <w:szCs w:val="20"/>
+              </w:rPr>
+              <w:t>1</w:t>
+            </w:r>
+          </w:p>
+        </w:tc>
+      </w:tr>
+      <w:tr>
+        <w:trPr>
+          <w:trHeight w:val="234"/>
+        </w:trPr>
+        <w:tc>
+          <w:tcPr>
+            <w:tcW w:w="1165" w:type="dxa"/>
+            <w:tcBorders>
+              <w:top w:val="nil"/>
+              <w:left w:val="single" w:sz="4" w:space="0" w:color="000000" w:themeColor="text1"/>
+              <w:bottom w:val="single" w:sz="4" w:space="0" w:color="000000" w:themeColor="text1"/>
+              <w:right w:val="single" w:sz="4" w:space="0" w:color="000000" w:themeColor="text1"/>
+            </w:tcBorders>
+            <w:shd w:val="clear" w:color="auto" w:fill="FFFFFF" w:themeFill="background1"/>
+            <w:vAlign w:val="bottom"/>
+          </w:tcPr>
+          <w:p>
+            <w:pPr>
+              <w:pBdr>
+                <w:top w:val="none" w:sz="0" w:space="0" w:color="000000"/>
+                <w:left w:val="none" w:sz="0" w:space="0" w:color="000000"/>
+                <w:bottom w:val="none" w:sz="0" w:space="0" w:color="000000"/>
+                <w:right w:val="none" w:sz="0" w:space="0" w:color="000000"/>
+                <w:between w:val="none" w:sz="0" w:space="0" w:color="000000"/>
+              </w:pBdr>
+              <w:rPr>
+                <w:rFonts w:asciiTheme="majorHAnsi" w:eastAsia="Garamond" w:hAnsiTheme="majorHAnsi" w:cs="Garamond"/>
+                <w:sz w:val="20"/>
+                <w:szCs w:val="20"/>
+              </w:rPr>
+            </w:pPr>
+            <w:r>
+              <w:rPr>
+                <w:rFonts w:asciiTheme="majorHAnsi" w:eastAsia="Garamond" w:hAnsiTheme="majorHAnsi" w:cs="Garamond"/>
+                <w:sz w:val="20"/>
+                <w:szCs w:val="20"/>
+              </w:rPr>
+              <w:t> </w:t>
+            </w:r>
+          </w:p>
+        </w:tc>
+        <w:tc>
+          <w:tcPr>
+            <w:tcW w:w="3470" w:type="dxa"/>
+            <w:tcBorders>
+              <w:top w:val="nil"/>
+              <w:left w:val="nil"/>
+              <w:bottom w:val="single" w:sz="4" w:space="0" w:color="000000" w:themeColor="text1"/>
+              <w:right w:val="single" w:sz="4" w:space="0" w:color="000000" w:themeColor="text1"/>
+            </w:tcBorders>
+            <w:shd w:val="clear" w:color="auto" w:fill="FFFFFF" w:themeFill="background1"/>
+            <w:vAlign w:val="bottom"/>
+          </w:tcPr>
+          <w:p>
+            <w:pPr>
+              <w:pBdr>
+                <w:top w:val="none" w:sz="0" w:space="0" w:color="000000"/>
+                <w:left w:val="none" w:sz="0" w:space="0" w:color="000000"/>
+                <w:bottom w:val="none" w:sz="0" w:space="0" w:color="000000"/>
+                <w:right w:val="none" w:sz="0" w:space="0" w:color="000000"/>
+                <w:between w:val="none" w:sz="0" w:space="0" w:color="000000"/>
+              </w:pBdr>
+              <w:rPr>
+                <w:rFonts w:asciiTheme="majorHAnsi" w:eastAsia="Garamond" w:hAnsiTheme="majorHAnsi" w:cs="Garamond"/>
+                <w:sz w:val="20"/>
+                <w:szCs w:val="20"/>
+              </w:rPr>
+            </w:pPr>
+            <w:r>
+              <w:rPr>
+                <w:rFonts w:asciiTheme="majorHAnsi" w:eastAsia="Garamond" w:hAnsiTheme="majorHAnsi" w:cs="Garamond"/>
+                <w:sz w:val="20"/>
+                <w:szCs w:val="20"/>
+              </w:rPr>
+              <w:t>Mathematics</w:t>
+            </w:r>
+          </w:p>
+        </w:tc>
+        <w:tc>
+          <w:tcPr>
+            <w:tcW w:w="2920" w:type="dxa"/>
+            <w:tcBorders>
+              <w:top w:val="nil"/>
+              <w:left w:val="nil"/>
+              <w:bottom w:val="single" w:sz="4" w:space="0" w:color="000000" w:themeColor="text1"/>
+              <w:right w:val="single" w:sz="4" w:space="0" w:color="000000" w:themeColor="text1"/>
+            </w:tcBorders>
+            <w:shd w:val="clear" w:color="auto" w:fill="FFFFFF" w:themeFill="background1"/>
+            <w:vAlign w:val="bottom"/>
+          </w:tcPr>
+          <w:p>
+            <w:pPr>
+              <w:pBdr>
+                <w:top w:val="none" w:sz="0" w:space="0" w:color="000000"/>
+                <w:left w:val="none" w:sz="0" w:space="0" w:color="000000"/>
+                <w:bottom w:val="none" w:sz="0" w:space="0" w:color="000000"/>
+                <w:right w:val="none" w:sz="0" w:space="0" w:color="000000"/>
+                <w:between w:val="none" w:sz="0" w:space="0" w:color="000000"/>
+              </w:pBdr>
+              <w:rPr>
+                <w:rFonts w:asciiTheme="majorHAnsi" w:eastAsia="Garamond" w:hAnsiTheme="majorHAnsi" w:cs="Garamond"/>
+                <w:sz w:val="20"/>
+                <w:szCs w:val="20"/>
+              </w:rPr>
+            </w:pPr>
+            <w:r>
+              <w:rPr>
+                <w:rFonts w:asciiTheme="majorHAnsi" w:eastAsia="Garamond" w:hAnsiTheme="majorHAnsi" w:cs="Garamond"/>
+                <w:sz w:val="20"/>
+                <w:szCs w:val="20"/>
+              </w:rPr>
+              <w:t>MTH 112 Elementary Functions</w:t>
+            </w:r>
+          </w:p>
+        </w:tc>
+        <w:tc>
+          <w:tcPr>
+            <w:tcW w:w="630" w:type="dxa"/>
+            <w:tcBorders>
+              <w:top w:val="nil"/>
+              <w:left w:val="nil"/>
+              <w:bottom w:val="single" w:sz="4" w:space="0" w:color="000000" w:themeColor="text1"/>
+              <w:right w:val="single" w:sz="4" w:space="0" w:color="000000" w:themeColor="text1"/>
+            </w:tcBorders>
+            <w:shd w:val="clear" w:color="auto" w:fill="FFFFFF" w:themeFill="background1"/>
+            <w:vAlign w:val="bottom"/>
+          </w:tcPr>
+          <w:p>
+            <w:pPr>
+              <w:pBdr>
+                <w:top w:val="none" w:sz="0" w:space="0" w:color="000000"/>
+                <w:left w:val="none" w:sz="0" w:space="0" w:color="000000"/>
+                <w:bottom w:val="none" w:sz="0" w:space="0" w:color="000000"/>
+                <w:right w:val="none" w:sz="0" w:space="0" w:color="000000"/>
+                <w:between w:val="none" w:sz="0" w:space="0" w:color="000000"/>
+              </w:pBdr>
+              <w:jc w:val="right"/>
+              <w:rPr>
+                <w:rFonts w:asciiTheme="majorHAnsi" w:eastAsia="Garamond" w:hAnsiTheme="majorHAnsi" w:cs="Garamond"/>
+                <w:sz w:val="20"/>
+                <w:szCs w:val="20"/>
+              </w:rPr>
+            </w:pPr>
+            <w:r>
+              <w:rPr>
+                <w:rFonts w:asciiTheme="majorHAnsi" w:eastAsia="Garamond" w:hAnsiTheme="majorHAnsi" w:cs="Garamond"/>
+                <w:sz w:val="20"/>
+                <w:szCs w:val="20"/>
+              </w:rPr>
+              <w:t>4</w:t>
+            </w:r>
+          </w:p>
+        </w:tc>
+      </w:tr>
+      <w:tr>
+        <w:trPr>
+          <w:trHeight w:val="234"/>
+        </w:trPr>
+        <w:tc>
+          <w:tcPr>
+            <w:tcW w:w="1165" w:type="dxa"/>
+            <w:tcBorders>
+              <w:top w:val="nil"/>
+              <w:left w:val="single" w:sz="4" w:space="0" w:color="000000" w:themeColor="text1"/>
+              <w:bottom w:val="single" w:sz="4" w:space="0" w:color="000000" w:themeColor="text1"/>
+              <w:right w:val="single" w:sz="4" w:space="0" w:color="000000" w:themeColor="text1"/>
+            </w:tcBorders>
+            <w:shd w:val="clear" w:color="auto" w:fill="FFFFFF" w:themeFill="background1"/>
+            <w:vAlign w:val="bottom"/>
+          </w:tcPr>
+          <w:p>
+            <w:pPr>
+              <w:pBdr>
+                <w:top w:val="none" w:sz="0" w:space="0" w:color="000000"/>
+                <w:left w:val="none" w:sz="0" w:space="0" w:color="000000"/>
+                <w:bottom w:val="none" w:sz="0" w:space="0" w:color="000000"/>
+                <w:right w:val="none" w:sz="0" w:space="0" w:color="000000"/>
+                <w:between w:val="none" w:sz="0" w:space="0" w:color="000000"/>
+              </w:pBdr>
+              <w:rPr>
+                <w:rFonts w:asciiTheme="majorHAnsi" w:eastAsia="Garamond" w:hAnsiTheme="majorHAnsi" w:cs="Garamond"/>
+                <w:sz w:val="20"/>
+                <w:szCs w:val="20"/>
+              </w:rPr>
+            </w:pPr>
+            <w:r>
+              <w:rPr>
+                <w:rFonts w:asciiTheme="majorHAnsi" w:eastAsia="Garamond" w:hAnsiTheme="majorHAnsi" w:cs="Garamond"/>
+                <w:sz w:val="20"/>
+                <w:szCs w:val="20"/>
+              </w:rPr>
+              <w:t> </w:t>
+            </w:r>
+          </w:p>
+        </w:tc>
+        <w:tc>
+          <w:tcPr>
+            <w:tcW w:w="3470" w:type="dxa"/>
+            <w:tcBorders>
+              <w:top w:val="nil"/>
+              <w:left w:val="nil"/>
+              <w:bottom w:val="single" w:sz="4" w:space="0" w:color="000000" w:themeColor="text1"/>
+              <w:right w:val="single" w:sz="4" w:space="0" w:color="000000" w:themeColor="text1"/>
+            </w:tcBorders>
+            <w:shd w:val="clear" w:color="auto" w:fill="FFFFFF" w:themeFill="background1"/>
+            <w:vAlign w:val="bottom"/>
+          </w:tcPr>
+          <w:p>
+            <w:pPr>
+              <w:pBdr>
+                <w:top w:val="none" w:sz="0" w:space="0" w:color="000000"/>
+                <w:left w:val="none" w:sz="0" w:space="0" w:color="000000"/>
+                <w:bottom w:val="none" w:sz="0" w:space="0" w:color="000000"/>
+                <w:right w:val="none" w:sz="0" w:space="0" w:color="000000"/>
+                <w:between w:val="none" w:sz="0" w:space="0" w:color="000000"/>
+              </w:pBdr>
+              <w:rPr>
+                <w:rFonts w:asciiTheme="majorHAnsi" w:eastAsia="Garamond" w:hAnsiTheme="majorHAnsi" w:cs="Garamond"/>
+                <w:sz w:val="20"/>
+                <w:szCs w:val="20"/>
+              </w:rPr>
+            </w:pPr>
+            <w:r>
+              <w:rPr>
+                <w:rFonts w:asciiTheme="majorHAnsi" w:eastAsia="Garamond" w:hAnsiTheme="majorHAnsi" w:cs="Garamond"/>
+                <w:sz w:val="20"/>
+                <w:szCs w:val="20"/>
+              </w:rPr>
+              <w:t>Speech</w:t>
+            </w:r>
+          </w:p>
+        </w:tc>
+        <w:tc>
+          <w:tcPr>
+            <w:tcW w:w="2920" w:type="dxa"/>
+            <w:tcBorders>
+              <w:top w:val="nil"/>
+              <w:left w:val="nil"/>
+              <w:bottom w:val="single" w:sz="4" w:space="0" w:color="000000" w:themeColor="text1"/>
+              <w:right w:val="single" w:sz="4" w:space="0" w:color="000000" w:themeColor="text1"/>
+            </w:tcBorders>
+            <w:shd w:val="clear" w:color="auto" w:fill="FFFFFF" w:themeFill="background1"/>
+            <w:vAlign w:val="bottom"/>
+          </w:tcPr>
+          <w:p>
+            <w:pPr>
+              <w:pBdr>
+                <w:top w:val="none" w:sz="0" w:space="0" w:color="000000"/>
+                <w:left w:val="none" w:sz="0" w:space="0" w:color="000000"/>
+                <w:bottom w:val="none" w:sz="0" w:space="0" w:color="000000"/>
+                <w:right w:val="none" w:sz="0" w:space="0" w:color="000000"/>
+                <w:between w:val="none" w:sz="0" w:space="0" w:color="000000"/>
+              </w:pBdr>
+              <w:rPr>
+                <w:rFonts w:asciiTheme="majorHAnsi" w:eastAsia="Garamond" w:hAnsiTheme="majorHAnsi" w:cs="Garamond"/>
+                <w:sz w:val="20"/>
+                <w:szCs w:val="20"/>
+              </w:rPr>
+            </w:pPr>
+            <w:r>
+              <w:rPr>
+                <w:rFonts w:asciiTheme="majorHAnsi" w:eastAsia="Garamond" w:hAnsiTheme="majorHAnsi" w:cs="Garamond"/>
+                <w:sz w:val="20"/>
+                <w:szCs w:val="20"/>
+              </w:rPr>
+              <w:t>COM 111 - Public Speaking</w:t>
+            </w:r>
+          </w:p>
+        </w:tc>
+        <w:tc>
+          <w:tcPr>
+            <w:tcW w:w="630" w:type="dxa"/>
+            <w:tcBorders>
+              <w:top w:val="nil"/>
+              <w:left w:val="nil"/>
+              <w:bottom w:val="single" w:sz="4" w:space="0" w:color="000000" w:themeColor="text1"/>
+              <w:right w:val="single" w:sz="4" w:space="0" w:color="000000" w:themeColor="text1"/>
+            </w:tcBorders>
+            <w:shd w:val="clear" w:color="auto" w:fill="FFFFFF" w:themeFill="background1"/>
+            <w:vAlign w:val="bottom"/>
+          </w:tcPr>
+          <w:p>
+            <w:pPr>
+              <w:pBdr>
+                <w:top w:val="none" w:sz="0" w:space="0" w:color="000000"/>
+                <w:left w:val="none" w:sz="0" w:space="0" w:color="000000"/>
+                <w:bottom w:val="none" w:sz="0" w:space="0" w:color="000000"/>
+                <w:right w:val="none" w:sz="0" w:space="0" w:color="000000"/>
+                <w:between w:val="none" w:sz="0" w:space="0" w:color="000000"/>
+              </w:pBdr>
+              <w:jc w:val="right"/>
+              <w:rPr>
+                <w:rFonts w:asciiTheme="majorHAnsi" w:eastAsia="Garamond" w:hAnsiTheme="majorHAnsi" w:cs="Garamond"/>
+                <w:sz w:val="20"/>
+                <w:szCs w:val="20"/>
+              </w:rPr>
+            </w:pPr>
+            <w:r>
+              <w:rPr>
+                <w:rFonts w:asciiTheme="majorHAnsi" w:eastAsia="Garamond" w:hAnsiTheme="majorHAnsi" w:cs="Garamond"/>
+                <w:sz w:val="20"/>
+                <w:szCs w:val="20"/>
+              </w:rPr>
+              <w:t>3</w:t>
+            </w:r>
+          </w:p>
+        </w:tc>
+      </w:tr>
+      <w:tr>
+        <w:trPr>
+          <w:trHeight w:val="234"/>
+        </w:trPr>
+        <w:tc>
+          <w:tcPr>
+            <w:tcW w:w="1165" w:type="dxa"/>
+            <w:tcBorders>
+              <w:top w:val="nil"/>
+              <w:left w:val="single" w:sz="4" w:space="0" w:color="000000" w:themeColor="text1"/>
+              <w:bottom w:val="single" w:sz="4" w:space="0" w:color="000000" w:themeColor="text1"/>
+              <w:right w:val="single" w:sz="4" w:space="0" w:color="000000" w:themeColor="text1"/>
+            </w:tcBorders>
+            <w:shd w:val="clear" w:color="auto" w:fill="FFFFFF" w:themeFill="background1"/>
+            <w:vAlign w:val="bottom"/>
+          </w:tcPr>
+          <w:p>
+            <w:pPr>
+              <w:pBdr>
+                <w:top w:val="none" w:sz="0" w:space="0" w:color="000000"/>
+                <w:left w:val="none" w:sz="0" w:space="0" w:color="000000"/>
+                <w:bottom w:val="none" w:sz="0" w:space="0" w:color="000000"/>
+                <w:right w:val="none" w:sz="0" w:space="0" w:color="000000"/>
+                <w:between w:val="none" w:sz="0" w:space="0" w:color="000000"/>
+              </w:pBdr>
+              <w:rPr>
+                <w:rFonts w:asciiTheme="majorHAnsi" w:eastAsia="Garamond" w:hAnsiTheme="majorHAnsi" w:cs="Garamond"/>
+                <w:sz w:val="20"/>
+                <w:szCs w:val="20"/>
+              </w:rPr>
+            </w:pPr>
+            <w:r>
+              <w:rPr>
+                <w:rFonts w:asciiTheme="majorHAnsi" w:eastAsia="Garamond" w:hAnsiTheme="majorHAnsi" w:cs="Garamond"/>
+                <w:sz w:val="20"/>
+                <w:szCs w:val="20"/>
+              </w:rPr>
+              <w:t> </w:t>
+            </w:r>
+          </w:p>
+        </w:tc>
+        <w:tc>
+          <w:tcPr>
+            <w:tcW w:w="3470" w:type="dxa"/>
+            <w:tcBorders>
+              <w:top w:val="nil"/>
+              <w:left w:val="nil"/>
+              <w:bottom w:val="single" w:sz="4" w:space="0" w:color="000000" w:themeColor="text1"/>
+              <w:right w:val="single" w:sz="4" w:space="0" w:color="000000" w:themeColor="text1"/>
+            </w:tcBorders>
+            <w:shd w:val="clear" w:color="auto" w:fill="FFFFFF" w:themeFill="background1"/>
+            <w:vAlign w:val="bottom"/>
+          </w:tcPr>
+          <w:p>
+            <w:pPr>
+              <w:pBdr>
+                <w:top w:val="none" w:sz="0" w:space="0" w:color="000000"/>
+                <w:left w:val="none" w:sz="0" w:space="0" w:color="000000"/>
+                <w:bottom w:val="none" w:sz="0" w:space="0" w:color="000000"/>
+                <w:right w:val="none" w:sz="0" w:space="0" w:color="000000"/>
+                <w:between w:val="none" w:sz="0" w:space="0" w:color="000000"/>
+              </w:pBdr>
+              <w:rPr>
+                <w:rFonts w:asciiTheme="majorHAnsi" w:eastAsia="Garamond" w:hAnsiTheme="majorHAnsi" w:cs="Garamond"/>
+                <w:sz w:val="20"/>
+                <w:szCs w:val="20"/>
+              </w:rPr>
+            </w:pPr>
+            <w:r>
+              <w:rPr>
+                <w:rFonts w:asciiTheme="majorHAnsi" w:eastAsia="Garamond" w:hAnsiTheme="majorHAnsi" w:cs="Garamond"/>
+                <w:sz w:val="20"/>
+                <w:szCs w:val="20"/>
+              </w:rPr>
+              <w:t>Writing I</w:t>
+            </w:r>
+          </w:p>
+        </w:tc>
+        <w:tc>
+          <w:tcPr>
+            <w:tcW w:w="2920" w:type="dxa"/>
+            <w:tcBorders>
+              <w:top w:val="nil"/>
+              <w:left w:val="nil"/>
+              <w:bottom w:val="single" w:sz="4" w:space="0" w:color="000000" w:themeColor="text1"/>
+              <w:right w:val="single" w:sz="4" w:space="0" w:color="000000" w:themeColor="text1"/>
+            </w:tcBorders>
+            <w:shd w:val="clear" w:color="auto" w:fill="FFFFFF" w:themeFill="background1"/>
+            <w:vAlign w:val="bottom"/>
+          </w:tcPr>
+          <w:p>
+            <w:pPr>
+              <w:pBdr>
+                <w:top w:val="none" w:sz="0" w:space="0" w:color="000000"/>
+                <w:left w:val="none" w:sz="0" w:space="0" w:color="000000"/>
+                <w:bottom w:val="none" w:sz="0" w:space="0" w:color="000000"/>
+                <w:right w:val="none" w:sz="0" w:space="0" w:color="000000"/>
+                <w:between w:val="none" w:sz="0" w:space="0" w:color="000000"/>
+              </w:pBdr>
+              <w:rPr>
+                <w:rFonts w:asciiTheme="majorHAnsi" w:eastAsia="Garamond" w:hAnsiTheme="majorHAnsi" w:cs="Garamond"/>
+                <w:sz w:val="20"/>
+                <w:szCs w:val="20"/>
+              </w:rPr>
+            </w:pPr>
+            <w:r>
+              <w:rPr>
+                <w:rFonts w:asciiTheme="majorHAnsi" w:eastAsia="Garamond" w:hAnsiTheme="majorHAnsi" w:cs="Garamond"/>
+                <w:sz w:val="20"/>
+                <w:szCs w:val="20"/>
+              </w:rPr>
+              <w:t>WR 121 - English Composition</w:t>
+            </w:r>
+          </w:p>
+        </w:tc>
+        <w:tc>
+          <w:tcPr>
+            <w:tcW w:w="630" w:type="dxa"/>
+            <w:tcBorders>
+              <w:top w:val="nil"/>
+              <w:left w:val="nil"/>
+              <w:bottom w:val="single" w:sz="4" w:space="0" w:color="000000" w:themeColor="text1"/>
+              <w:right w:val="single" w:sz="4" w:space="0" w:color="000000" w:themeColor="text1"/>
+            </w:tcBorders>
+            <w:shd w:val="clear" w:color="auto" w:fill="FFFFFF" w:themeFill="background1"/>
+            <w:vAlign w:val="bottom"/>
+          </w:tcPr>
+          <w:p>
+            <w:pPr>
+              <w:pBdr>
+                <w:top w:val="none" w:sz="0" w:space="0" w:color="000000"/>
+                <w:left w:val="none" w:sz="0" w:space="0" w:color="000000"/>
+                <w:bottom w:val="none" w:sz="0" w:space="0" w:color="000000"/>
+                <w:right w:val="none" w:sz="0" w:space="0" w:color="000000"/>
+                <w:between w:val="none" w:sz="0" w:space="0" w:color="000000"/>
+              </w:pBdr>
+              <w:jc w:val="right"/>
+              <w:rPr>
+                <w:rFonts w:asciiTheme="majorHAnsi" w:eastAsia="Garamond" w:hAnsiTheme="majorHAnsi" w:cs="Garamond"/>
+                <w:sz w:val="20"/>
+                <w:szCs w:val="20"/>
+              </w:rPr>
+            </w:pPr>
+            <w:r>
+              <w:rPr>
+                <w:rFonts w:asciiTheme="majorHAnsi" w:eastAsia="Garamond" w:hAnsiTheme="majorHAnsi" w:cs="Garamond"/>
+                <w:sz w:val="20"/>
+                <w:szCs w:val="20"/>
+              </w:rPr>
+              <w:t>3</w:t>
+            </w:r>
+          </w:p>
+        </w:tc>
+      </w:tr>
+      <w:tr>
+        <w:trPr>
+          <w:trHeight w:val="234"/>
+        </w:trPr>
+        <w:tc>
+          <w:tcPr>
+            <w:tcW w:w="1165" w:type="dxa"/>
+            <w:tcBorders>
+              <w:top w:val="nil"/>
+              <w:left w:val="single" w:sz="4" w:space="0" w:color="000000" w:themeColor="text1"/>
+              <w:bottom w:val="single" w:sz="4" w:space="0" w:color="000000" w:themeColor="text1"/>
+              <w:right w:val="single" w:sz="4" w:space="0" w:color="000000" w:themeColor="text1"/>
+            </w:tcBorders>
+            <w:shd w:val="clear" w:color="auto" w:fill="FFFFFF" w:themeFill="background1"/>
+            <w:vAlign w:val="bottom"/>
+          </w:tcPr>
+          <w:p>
+            <w:pPr>
+              <w:pBdr>
+                <w:top w:val="none" w:sz="0" w:space="0" w:color="000000"/>
+                <w:left w:val="none" w:sz="0" w:space="0" w:color="000000"/>
+                <w:bottom w:val="none" w:sz="0" w:space="0" w:color="000000"/>
+                <w:right w:val="none" w:sz="0" w:space="0" w:color="000000"/>
+                <w:between w:val="none" w:sz="0" w:space="0" w:color="000000"/>
+              </w:pBdr>
+              <w:rPr>
+                <w:rFonts w:asciiTheme="majorHAnsi" w:eastAsia="Garamond" w:hAnsiTheme="majorHAnsi" w:cs="Garamond"/>
+                <w:sz w:val="20"/>
+                <w:szCs w:val="20"/>
+              </w:rPr>
+            </w:pPr>
+            <w:r>
+              <w:rPr>
+                <w:rFonts w:asciiTheme="majorHAnsi" w:eastAsia="Garamond" w:hAnsiTheme="majorHAnsi" w:cs="Garamond"/>
+                <w:sz w:val="20"/>
+                <w:szCs w:val="20"/>
+              </w:rPr>
+              <w:t> </w:t>
+            </w:r>
+          </w:p>
+        </w:tc>
+        <w:tc>
+          <w:tcPr>
+            <w:tcW w:w="3470" w:type="dxa"/>
+            <w:tcBorders>
+              <w:top w:val="nil"/>
+              <w:left w:val="nil"/>
+              <w:bottom w:val="single" w:sz="4" w:space="0" w:color="000000" w:themeColor="text1"/>
+              <w:right w:val="single" w:sz="4" w:space="0" w:color="000000" w:themeColor="text1"/>
+            </w:tcBorders>
+            <w:shd w:val="clear" w:color="auto" w:fill="FFFFFF" w:themeFill="background1"/>
+            <w:vAlign w:val="bottom"/>
+          </w:tcPr>
+          <w:p>
+            <w:pPr>
+              <w:pBdr>
+                <w:top w:val="none" w:sz="0" w:space="0" w:color="000000"/>
+                <w:left w:val="none" w:sz="0" w:space="0" w:color="000000"/>
+                <w:bottom w:val="none" w:sz="0" w:space="0" w:color="000000"/>
+                <w:right w:val="none" w:sz="0" w:space="0" w:color="000000"/>
+                <w:between w:val="none" w:sz="0" w:space="0" w:color="000000"/>
+              </w:pBdr>
+              <w:rPr>
+                <w:rFonts w:asciiTheme="majorHAnsi" w:eastAsia="Garamond" w:hAnsiTheme="majorHAnsi" w:cs="Garamond"/>
+                <w:sz w:val="20"/>
+                <w:szCs w:val="20"/>
+              </w:rPr>
+            </w:pPr>
+            <w:r>
+              <w:rPr>
+                <w:rFonts w:asciiTheme="majorHAnsi" w:eastAsia="Garamond" w:hAnsiTheme="majorHAnsi" w:cs="Garamond"/>
+                <w:sz w:val="20"/>
+                <w:szCs w:val="20"/>
+              </w:rPr>
+              <w:t>Writing II</w:t>
+            </w:r>
+          </w:p>
+        </w:tc>
+        <w:tc>
+          <w:tcPr>
+            <w:tcW w:w="2920" w:type="dxa"/>
+            <w:tcBorders>
+              <w:top w:val="nil"/>
+              <w:left w:val="nil"/>
+              <w:bottom w:val="single" w:sz="4" w:space="0" w:color="000000" w:themeColor="text1"/>
+              <w:right w:val="single" w:sz="4" w:space="0" w:color="000000" w:themeColor="text1"/>
+            </w:tcBorders>
+            <w:shd w:val="clear" w:color="auto" w:fill="FFFFFF" w:themeFill="background1"/>
+            <w:vAlign w:val="bottom"/>
+          </w:tcPr>
+          <w:p>
+            <w:pPr>
+              <w:pBdr>
+                <w:top w:val="none" w:sz="0" w:space="0" w:color="000000"/>
+                <w:left w:val="none" w:sz="0" w:space="0" w:color="000000"/>
+                <w:bottom w:val="none" w:sz="0" w:space="0" w:color="000000"/>
+                <w:right w:val="none" w:sz="0" w:space="0" w:color="000000"/>
+                <w:between w:val="none" w:sz="0" w:space="0" w:color="000000"/>
+              </w:pBdr>
+              <w:rPr>
+                <w:rFonts w:asciiTheme="majorHAnsi" w:eastAsia="Garamond" w:hAnsiTheme="majorHAnsi" w:cs="Garamond"/>
+                <w:sz w:val="20"/>
+                <w:szCs w:val="20"/>
+              </w:rPr>
+            </w:pPr>
+            <w:r>
+              <w:rPr>
+                <w:rFonts w:asciiTheme="majorHAnsi" w:eastAsia="Garamond" w:hAnsiTheme="majorHAnsi" w:cs="Garamond"/>
+                <w:sz w:val="20"/>
+                <w:szCs w:val="20"/>
+              </w:rPr>
+              <w:t>WR 327 - Technical Writing</w:t>
+            </w:r>
+          </w:p>
+        </w:tc>
+        <w:tc>
+          <w:tcPr>
+            <w:tcW w:w="630" w:type="dxa"/>
+            <w:tcBorders>
+              <w:top w:val="nil"/>
+              <w:left w:val="nil"/>
+              <w:bottom w:val="single" w:sz="4" w:space="0" w:color="000000" w:themeColor="text1"/>
+              <w:right w:val="single" w:sz="4" w:space="0" w:color="000000" w:themeColor="text1"/>
+            </w:tcBorders>
+            <w:shd w:val="clear" w:color="auto" w:fill="FFFFFF" w:themeFill="background1"/>
+            <w:vAlign w:val="bottom"/>
+          </w:tcPr>
+          <w:p>
+            <w:pPr>
+              <w:pBdr>
+                <w:top w:val="none" w:sz="0" w:space="0" w:color="000000"/>
+                <w:left w:val="none" w:sz="0" w:space="0" w:color="000000"/>
+                <w:bottom w:val="none" w:sz="0" w:space="0" w:color="000000"/>
+                <w:right w:val="none" w:sz="0" w:space="0" w:color="000000"/>
+                <w:between w:val="none" w:sz="0" w:space="0" w:color="000000"/>
+              </w:pBdr>
+              <w:jc w:val="right"/>
+              <w:rPr>
+                <w:rFonts w:asciiTheme="majorHAnsi" w:eastAsia="Garamond" w:hAnsiTheme="majorHAnsi" w:cs="Garamond"/>
+                <w:sz w:val="20"/>
+                <w:szCs w:val="20"/>
+              </w:rPr>
+            </w:pPr>
+            <w:r>
+              <w:rPr>
+                <w:rFonts w:asciiTheme="majorHAnsi" w:eastAsia="Garamond" w:hAnsiTheme="majorHAnsi" w:cs="Garamond"/>
+                <w:sz w:val="20"/>
+                <w:szCs w:val="20"/>
+              </w:rPr>
+              <w:t>3</w:t>
+            </w:r>
+          </w:p>
+        </w:tc>
+      </w:tr>
+      <w:tr>
+        <w:trPr>
+          <w:trHeight w:val="234"/>
+        </w:trPr>
+        <w:tc>
+          <w:tcPr>
+            <w:tcW w:w="1165" w:type="dxa"/>
+            <w:tcBorders>
+              <w:top w:val="nil"/>
+              <w:left w:val="single" w:sz="4" w:space="0" w:color="000000" w:themeColor="text1"/>
+              <w:bottom w:val="single" w:sz="4" w:space="0" w:color="000000" w:themeColor="text1"/>
+              <w:right w:val="single" w:sz="4" w:space="0" w:color="000000" w:themeColor="text1"/>
+            </w:tcBorders>
+            <w:shd w:val="clear" w:color="auto" w:fill="FFFFFF" w:themeFill="background1"/>
+            <w:vAlign w:val="bottom"/>
+          </w:tcPr>
+          <w:p>
+            <w:pPr>
+              <w:pBdr>
+                <w:top w:val="none" w:sz="0" w:space="0" w:color="000000"/>
+                <w:left w:val="none" w:sz="0" w:space="0" w:color="000000"/>
+                <w:bottom w:val="none" w:sz="0" w:space="0" w:color="000000"/>
+                <w:right w:val="none" w:sz="0" w:space="0" w:color="000000"/>
+                <w:between w:val="none" w:sz="0" w:space="0" w:color="000000"/>
+              </w:pBdr>
+              <w:rPr>
+                <w:rFonts w:asciiTheme="majorHAnsi" w:eastAsia="Garamond" w:hAnsiTheme="majorHAnsi" w:cs="Garamond"/>
+                <w:sz w:val="20"/>
+                <w:szCs w:val="20"/>
+              </w:rPr>
+            </w:pPr>
+            <w:r>
+              <w:rPr>
+                <w:rFonts w:asciiTheme="majorHAnsi" w:eastAsia="Garamond" w:hAnsiTheme="majorHAnsi" w:cs="Garamond"/>
+                <w:sz w:val="20"/>
+                <w:szCs w:val="20"/>
+              </w:rPr>
+              <w:t>Perspective</w:t>
+            </w:r>
+          </w:p>
+        </w:tc>
+        <w:tc>
+          <w:tcPr>
+            <w:tcW w:w="3470" w:type="dxa"/>
+            <w:tcBorders>
+              <w:top w:val="nil"/>
+              <w:left w:val="nil"/>
+              <w:bottom w:val="single" w:sz="4" w:space="0" w:color="000000" w:themeColor="text1"/>
+              <w:right w:val="single" w:sz="4" w:space="0" w:color="000000" w:themeColor="text1"/>
+            </w:tcBorders>
+            <w:shd w:val="clear" w:color="auto" w:fill="FFFFFF" w:themeFill="background1"/>
+            <w:vAlign w:val="bottom"/>
+          </w:tcPr>
+          <w:p>
+            <w:pPr>
+              <w:pBdr>
+                <w:top w:val="none" w:sz="0" w:space="0" w:color="000000"/>
+                <w:left w:val="none" w:sz="0" w:space="0" w:color="000000"/>
+                <w:bottom w:val="none" w:sz="0" w:space="0" w:color="000000"/>
+                <w:right w:val="none" w:sz="0" w:space="0" w:color="000000"/>
+                <w:between w:val="none" w:sz="0" w:space="0" w:color="000000"/>
+              </w:pBdr>
+              <w:rPr>
+                <w:rFonts w:asciiTheme="majorHAnsi" w:eastAsia="Garamond" w:hAnsiTheme="majorHAnsi" w:cs="Garamond"/>
+                <w:sz w:val="20"/>
+                <w:szCs w:val="20"/>
+              </w:rPr>
+            </w:pPr>
+            <w:r>
+              <w:rPr>
+                <w:rFonts w:asciiTheme="majorHAnsi" w:eastAsia="Garamond" w:hAnsiTheme="majorHAnsi" w:cs="Garamond"/>
+                <w:sz w:val="20"/>
+                <w:szCs w:val="20"/>
+              </w:rPr>
+              <w:t> </w:t>
+            </w:r>
+          </w:p>
+        </w:tc>
+        <w:tc>
+          <w:tcPr>
+            <w:tcW w:w="2920" w:type="dxa"/>
+            <w:tcBorders>
+              <w:top w:val="nil"/>
+              <w:left w:val="nil"/>
+              <w:bottom w:val="single" w:sz="4" w:space="0" w:color="000000" w:themeColor="text1"/>
+              <w:right w:val="single" w:sz="4" w:space="0" w:color="000000" w:themeColor="text1"/>
+            </w:tcBorders>
+            <w:shd w:val="clear" w:color="auto" w:fill="FFFFFF" w:themeFill="background1"/>
+            <w:vAlign w:val="bottom"/>
+          </w:tcPr>
+          <w:p>
+            <w:pPr>
+              <w:pBdr>
+                <w:top w:val="none" w:sz="0" w:space="0" w:color="000000"/>
+                <w:left w:val="none" w:sz="0" w:space="0" w:color="000000"/>
+                <w:bottom w:val="none" w:sz="0" w:space="0" w:color="000000"/>
+                <w:right w:val="none" w:sz="0" w:space="0" w:color="000000"/>
+                <w:between w:val="none" w:sz="0" w:space="0" w:color="000000"/>
+              </w:pBdr>
+              <w:rPr>
+                <w:rFonts w:asciiTheme="majorHAnsi" w:eastAsia="Garamond" w:hAnsiTheme="majorHAnsi" w:cs="Garamond"/>
+                <w:sz w:val="20"/>
+                <w:szCs w:val="20"/>
+              </w:rPr>
+            </w:pPr>
+            <w:r>
+              <w:rPr>
+                <w:rFonts w:asciiTheme="majorHAnsi" w:eastAsia="Garamond" w:hAnsiTheme="majorHAnsi" w:cs="Garamond"/>
+                <w:sz w:val="20"/>
+                <w:szCs w:val="20"/>
+              </w:rPr>
+              <w:t> </w:t>
+            </w:r>
+          </w:p>
+        </w:tc>
+        <w:tc>
+          <w:tcPr>
+            <w:tcW w:w="630" w:type="dxa"/>
+            <w:tcBorders>
+              <w:top w:val="nil"/>
+              <w:left w:val="nil"/>
+              <w:bottom w:val="single" w:sz="4" w:space="0" w:color="000000" w:themeColor="text1"/>
+              <w:right w:val="single" w:sz="4" w:space="0" w:color="000000" w:themeColor="text1"/>
+            </w:tcBorders>
+            <w:shd w:val="clear" w:color="auto" w:fill="FFFFFF" w:themeFill="background1"/>
+            <w:vAlign w:val="bottom"/>
+          </w:tcPr>
+          <w:p>
+            <w:pPr>
+              <w:pBdr>
+                <w:top w:val="none" w:sz="0" w:space="0" w:color="000000"/>
+                <w:left w:val="none" w:sz="0" w:space="0" w:color="000000"/>
+                <w:bottom w:val="none" w:sz="0" w:space="0" w:color="000000"/>
+                <w:right w:val="none" w:sz="0" w:space="0" w:color="000000"/>
+                <w:between w:val="none" w:sz="0" w:space="0" w:color="000000"/>
+              </w:pBdr>
+              <w:rPr>
+                <w:rFonts w:asciiTheme="majorHAnsi" w:eastAsia="Garamond" w:hAnsiTheme="majorHAnsi" w:cs="Garamond"/>
+                <w:sz w:val="20"/>
+                <w:szCs w:val="20"/>
+              </w:rPr>
+            </w:pPr>
+            <w:r>
+              <w:rPr>
+                <w:rFonts w:asciiTheme="majorHAnsi" w:eastAsia="Garamond" w:hAnsiTheme="majorHAnsi" w:cs="Garamond"/>
+                <w:sz w:val="20"/>
+                <w:szCs w:val="20"/>
+              </w:rPr>
+              <w:t> </w:t>
+            </w:r>
+          </w:p>
+        </w:tc>
+      </w:tr>
+      <w:tr>
+        <w:trPr>
+          <w:trHeight w:val="234"/>
+        </w:trPr>
+        <w:tc>
+          <w:tcPr>
+            <w:tcW w:w="1165" w:type="dxa"/>
+            <w:tcBorders>
+              <w:top w:val="nil"/>
+              <w:left w:val="single" w:sz="4" w:space="0" w:color="000000" w:themeColor="text1"/>
+              <w:bottom w:val="single" w:sz="4" w:space="0" w:color="000000" w:themeColor="text1"/>
+              <w:right w:val="single" w:sz="4" w:space="0" w:color="000000" w:themeColor="text1"/>
+            </w:tcBorders>
+            <w:shd w:val="clear" w:color="auto" w:fill="FFFFFF" w:themeFill="background1"/>
+            <w:vAlign w:val="bottom"/>
+          </w:tcPr>
+          <w:p>
+            <w:pPr>
+              <w:pBdr>
+                <w:top w:val="none" w:sz="0" w:space="0" w:color="000000"/>
+                <w:left w:val="none" w:sz="0" w:space="0" w:color="000000"/>
+                <w:bottom w:val="none" w:sz="0" w:space="0" w:color="000000"/>
+                <w:right w:val="none" w:sz="0" w:space="0" w:color="000000"/>
+                <w:between w:val="none" w:sz="0" w:space="0" w:color="000000"/>
+              </w:pBdr>
+              <w:rPr>
+                <w:rFonts w:asciiTheme="majorHAnsi" w:eastAsia="Garamond" w:hAnsiTheme="majorHAnsi" w:cs="Garamond"/>
+                <w:sz w:val="20"/>
+                <w:szCs w:val="20"/>
+              </w:rPr>
+            </w:pPr>
+            <w:r>
+              <w:rPr>
+                <w:rFonts w:asciiTheme="majorHAnsi" w:eastAsia="Garamond" w:hAnsiTheme="majorHAnsi" w:cs="Garamond"/>
+                <w:sz w:val="20"/>
+                <w:szCs w:val="20"/>
+              </w:rPr>
+              <w:t> </w:t>
+            </w:r>
+          </w:p>
+        </w:tc>
+        <w:tc>
+          <w:tcPr>
+            <w:tcW w:w="3470" w:type="dxa"/>
+            <w:tcBorders>
+              <w:top w:val="nil"/>
+              <w:left w:val="nil"/>
+              <w:bottom w:val="single" w:sz="4" w:space="0" w:color="000000" w:themeColor="text1"/>
+              <w:right w:val="single" w:sz="4" w:space="0" w:color="000000" w:themeColor="text1"/>
+            </w:tcBorders>
+            <w:shd w:val="clear" w:color="auto" w:fill="FFFFFF" w:themeFill="background1"/>
+            <w:vAlign w:val="bottom"/>
+          </w:tcPr>
+          <w:p>
+            <w:pPr>
+              <w:pBdr>
+                <w:top w:val="none" w:sz="0" w:space="0" w:color="000000"/>
+                <w:left w:val="none" w:sz="0" w:space="0" w:color="000000"/>
+                <w:bottom w:val="none" w:sz="0" w:space="0" w:color="000000"/>
+                <w:right w:val="none" w:sz="0" w:space="0" w:color="000000"/>
+                <w:between w:val="none" w:sz="0" w:space="0" w:color="000000"/>
+              </w:pBdr>
+              <w:rPr>
+                <w:rFonts w:asciiTheme="majorHAnsi" w:eastAsia="Garamond" w:hAnsiTheme="majorHAnsi" w:cs="Garamond"/>
+                <w:sz w:val="20"/>
+                <w:szCs w:val="20"/>
+              </w:rPr>
+            </w:pPr>
+            <w:r>
+              <w:rPr>
+                <w:rFonts w:asciiTheme="majorHAnsi" w:eastAsia="Garamond" w:hAnsiTheme="majorHAnsi" w:cs="Garamond"/>
+                <w:sz w:val="20"/>
+                <w:szCs w:val="20"/>
+              </w:rPr>
+              <w:t>Biological Science</w:t>
+            </w:r>
+          </w:p>
+        </w:tc>
+        <w:tc>
+          <w:tcPr>
+            <w:tcW w:w="2920" w:type="dxa"/>
+            <w:tcBorders>
+              <w:top w:val="nil"/>
+              <w:left w:val="nil"/>
+              <w:bottom w:val="single" w:sz="4" w:space="0" w:color="000000" w:themeColor="text1"/>
+              <w:right w:val="single" w:sz="4" w:space="0" w:color="000000" w:themeColor="text1"/>
+            </w:tcBorders>
+            <w:shd w:val="clear" w:color="auto" w:fill="FFFFFF" w:themeFill="background1"/>
+            <w:vAlign w:val="bottom"/>
+          </w:tcPr>
+          <w:p>
+            <w:pPr>
+              <w:pBdr>
+                <w:top w:val="none" w:sz="0" w:space="0" w:color="000000"/>
+                <w:left w:val="none" w:sz="0" w:space="0" w:color="000000"/>
+                <w:bottom w:val="none" w:sz="0" w:space="0" w:color="000000"/>
+                <w:right w:val="none" w:sz="0" w:space="0" w:color="000000"/>
+                <w:between w:val="none" w:sz="0" w:space="0" w:color="000000"/>
+              </w:pBdr>
+              <w:rPr>
+                <w:rFonts w:asciiTheme="majorHAnsi" w:eastAsia="Garamond" w:hAnsiTheme="majorHAnsi" w:cs="Garamond"/>
+                <w:sz w:val="20"/>
+                <w:szCs w:val="20"/>
+              </w:rPr>
+            </w:pPr>
+            <w:r>
+              <w:rPr>
+                <w:rFonts w:asciiTheme="majorHAnsi" w:eastAsia="Garamond" w:hAnsiTheme="majorHAnsi" w:cs="Garamond"/>
+                <w:sz w:val="20"/>
+                <w:szCs w:val="20"/>
+              </w:rPr>
+              <w:t> </w:t>
+            </w:r>
+          </w:p>
+        </w:tc>
+        <w:tc>
+          <w:tcPr>
+            <w:tcW w:w="630" w:type="dxa"/>
+            <w:tcBorders>
+              <w:top w:val="nil"/>
+              <w:left w:val="nil"/>
+              <w:bottom w:val="single" w:sz="4" w:space="0" w:color="000000" w:themeColor="text1"/>
+              <w:right w:val="single" w:sz="4" w:space="0" w:color="000000" w:themeColor="text1"/>
+            </w:tcBorders>
+            <w:shd w:val="clear" w:color="auto" w:fill="FFFFFF" w:themeFill="background1"/>
+            <w:vAlign w:val="bottom"/>
+          </w:tcPr>
+          <w:p>
+            <w:pPr>
+              <w:pBdr>
+                <w:top w:val="none" w:sz="0" w:space="0" w:color="000000"/>
+                <w:left w:val="none" w:sz="0" w:space="0" w:color="000000"/>
+                <w:bottom w:val="none" w:sz="0" w:space="0" w:color="000000"/>
+                <w:right w:val="none" w:sz="0" w:space="0" w:color="000000"/>
+                <w:between w:val="none" w:sz="0" w:space="0" w:color="000000"/>
+              </w:pBdr>
+              <w:jc w:val="right"/>
+              <w:rPr>
+                <w:rFonts w:asciiTheme="majorHAnsi" w:eastAsia="Garamond" w:hAnsiTheme="majorHAnsi" w:cs="Garamond"/>
+                <w:sz w:val="20"/>
+                <w:szCs w:val="20"/>
+              </w:rPr>
+            </w:pPr>
+            <w:r>
+              <w:rPr>
+                <w:rFonts w:asciiTheme="majorHAnsi" w:eastAsia="Garamond" w:hAnsiTheme="majorHAnsi" w:cs="Garamond"/>
+                <w:sz w:val="20"/>
+                <w:szCs w:val="20"/>
+              </w:rPr>
+              <w:t>4</w:t>
+            </w:r>
+          </w:p>
+        </w:tc>
+      </w:tr>
+      <w:tr>
+        <w:trPr>
+          <w:trHeight w:val="234"/>
+        </w:trPr>
+        <w:tc>
+          <w:tcPr>
+            <w:tcW w:w="1165" w:type="dxa"/>
+            <w:tcBorders>
+              <w:top w:val="nil"/>
+              <w:left w:val="single" w:sz="4" w:space="0" w:color="000000" w:themeColor="text1"/>
+              <w:bottom w:val="single" w:sz="4" w:space="0" w:color="000000" w:themeColor="text1"/>
+              <w:right w:val="single" w:sz="4" w:space="0" w:color="000000" w:themeColor="text1"/>
+            </w:tcBorders>
+            <w:shd w:val="clear" w:color="auto" w:fill="FFFFFF" w:themeFill="background1"/>
+            <w:vAlign w:val="bottom"/>
+          </w:tcPr>
+          <w:p>
+            <w:pPr>
+              <w:pBdr>
+                <w:top w:val="none" w:sz="0" w:space="0" w:color="000000"/>
+                <w:left w:val="none" w:sz="0" w:space="0" w:color="000000"/>
+                <w:bottom w:val="none" w:sz="0" w:space="0" w:color="000000"/>
+                <w:right w:val="none" w:sz="0" w:space="0" w:color="000000"/>
+                <w:between w:val="none" w:sz="0" w:space="0" w:color="000000"/>
+              </w:pBdr>
+              <w:rPr>
+                <w:rFonts w:asciiTheme="majorHAnsi" w:eastAsia="Garamond" w:hAnsiTheme="majorHAnsi" w:cs="Garamond"/>
+                <w:sz w:val="20"/>
+                <w:szCs w:val="20"/>
+              </w:rPr>
+            </w:pPr>
+            <w:r>
+              <w:rPr>
+                <w:rFonts w:asciiTheme="majorHAnsi" w:eastAsia="Garamond" w:hAnsiTheme="majorHAnsi" w:cs="Garamond"/>
+                <w:sz w:val="20"/>
+                <w:szCs w:val="20"/>
+              </w:rPr>
+              <w:t> </w:t>
+            </w:r>
+          </w:p>
+        </w:tc>
+        <w:tc>
+          <w:tcPr>
+            <w:tcW w:w="3470" w:type="dxa"/>
+            <w:tcBorders>
+              <w:top w:val="nil"/>
+              <w:left w:val="nil"/>
+              <w:bottom w:val="single" w:sz="4" w:space="0" w:color="000000" w:themeColor="text1"/>
+              <w:right w:val="single" w:sz="4" w:space="0" w:color="000000" w:themeColor="text1"/>
+            </w:tcBorders>
+            <w:shd w:val="clear" w:color="auto" w:fill="FFFFFF" w:themeFill="background1"/>
+            <w:vAlign w:val="bottom"/>
+          </w:tcPr>
+          <w:p>
+            <w:pPr>
+              <w:pBdr>
+                <w:top w:val="none" w:sz="0" w:space="0" w:color="000000"/>
+                <w:left w:val="none" w:sz="0" w:space="0" w:color="000000"/>
+                <w:bottom w:val="none" w:sz="0" w:space="0" w:color="000000"/>
+                <w:right w:val="none" w:sz="0" w:space="0" w:color="000000"/>
+                <w:between w:val="none" w:sz="0" w:space="0" w:color="000000"/>
+              </w:pBdr>
+              <w:rPr>
+                <w:rFonts w:asciiTheme="majorHAnsi" w:eastAsia="Garamond" w:hAnsiTheme="majorHAnsi" w:cs="Garamond"/>
+                <w:sz w:val="20"/>
+                <w:szCs w:val="20"/>
+              </w:rPr>
+            </w:pPr>
+            <w:r>
+              <w:rPr>
+                <w:rFonts w:asciiTheme="majorHAnsi" w:eastAsia="Garamond" w:hAnsiTheme="majorHAnsi" w:cs="Garamond"/>
+                <w:sz w:val="20"/>
+                <w:szCs w:val="20"/>
+              </w:rPr>
+              <w:t>Cultural Diversity</w:t>
+            </w:r>
+          </w:p>
+        </w:tc>
+        <w:tc>
+          <w:tcPr>
+            <w:tcW w:w="2920" w:type="dxa"/>
+            <w:tcBorders>
+              <w:top w:val="nil"/>
+              <w:left w:val="nil"/>
+              <w:bottom w:val="single" w:sz="4" w:space="0" w:color="000000" w:themeColor="text1"/>
+              <w:right w:val="single" w:sz="4" w:space="0" w:color="000000" w:themeColor="text1"/>
+            </w:tcBorders>
+            <w:shd w:val="clear" w:color="auto" w:fill="FFFFFF" w:themeFill="background1"/>
+            <w:vAlign w:val="bottom"/>
+          </w:tcPr>
+          <w:p>
+            <w:pPr>
+              <w:pBdr>
+                <w:top w:val="none" w:sz="0" w:space="0" w:color="000000"/>
+                <w:left w:val="none" w:sz="0" w:space="0" w:color="000000"/>
+                <w:bottom w:val="none" w:sz="0" w:space="0" w:color="000000"/>
+                <w:right w:val="none" w:sz="0" w:space="0" w:color="000000"/>
+                <w:between w:val="none" w:sz="0" w:space="0" w:color="000000"/>
+              </w:pBdr>
+              <w:rPr>
+                <w:rFonts w:asciiTheme="majorHAnsi" w:eastAsia="Garamond" w:hAnsiTheme="majorHAnsi" w:cs="Garamond"/>
+                <w:sz w:val="20"/>
+                <w:szCs w:val="20"/>
+              </w:rPr>
+            </w:pPr>
+            <w:r>
+              <w:rPr>
+                <w:rFonts w:asciiTheme="majorHAnsi" w:eastAsia="Garamond" w:hAnsiTheme="majorHAnsi" w:cs="Garamond"/>
+                <w:sz w:val="20"/>
+                <w:szCs w:val="20"/>
+              </w:rPr>
+              <w:t> </w:t>
+            </w:r>
+          </w:p>
+        </w:tc>
+        <w:tc>
+          <w:tcPr>
+            <w:tcW w:w="630" w:type="dxa"/>
+            <w:tcBorders>
+              <w:top w:val="nil"/>
+              <w:left w:val="nil"/>
+              <w:bottom w:val="single" w:sz="4" w:space="0" w:color="000000" w:themeColor="text1"/>
+              <w:right w:val="single" w:sz="4" w:space="0" w:color="000000" w:themeColor="text1"/>
+            </w:tcBorders>
+            <w:shd w:val="clear" w:color="auto" w:fill="FFFFFF" w:themeFill="background1"/>
+            <w:vAlign w:val="bottom"/>
+          </w:tcPr>
+          <w:p>
+            <w:pPr>
+              <w:pBdr>
+                <w:top w:val="none" w:sz="0" w:space="0" w:color="000000"/>
+                <w:left w:val="none" w:sz="0" w:space="0" w:color="000000"/>
+                <w:bottom w:val="none" w:sz="0" w:space="0" w:color="000000"/>
+                <w:right w:val="none" w:sz="0" w:space="0" w:color="000000"/>
+                <w:between w:val="none" w:sz="0" w:space="0" w:color="000000"/>
+              </w:pBdr>
+              <w:jc w:val="right"/>
+              <w:rPr>
+                <w:rFonts w:asciiTheme="majorHAnsi" w:eastAsia="Garamond" w:hAnsiTheme="majorHAnsi" w:cs="Garamond"/>
+                <w:sz w:val="20"/>
+                <w:szCs w:val="20"/>
+              </w:rPr>
+            </w:pPr>
+            <w:r>
+              <w:rPr>
+                <w:rFonts w:asciiTheme="majorHAnsi" w:eastAsia="Garamond" w:hAnsiTheme="majorHAnsi" w:cs="Garamond"/>
+                <w:sz w:val="20"/>
+                <w:szCs w:val="20"/>
+              </w:rPr>
+              <w:t>3</w:t>
+            </w:r>
+            <w:r>
+              <w:rPr>
+                <w:rFonts w:asciiTheme="majorHAnsi" w:eastAsia="Garamond" w:hAnsiTheme="majorHAnsi" w:cs="Garamond"/>
+                <w:sz w:val="20"/>
+                <w:szCs w:val="20"/>
+              </w:rPr>
+              <w:t>-4</w:t>
+            </w:r>
+          </w:p>
+        </w:tc>
+      </w:tr>
+      <w:tr>
+        <w:trPr>
+          <w:trHeight w:val="234"/>
+        </w:trPr>
+        <w:tc>
+          <w:tcPr>
+            <w:tcW w:w="1165" w:type="dxa"/>
+            <w:tcBorders>
+              <w:top w:val="nil"/>
+              <w:left w:val="single" w:sz="4" w:space="0" w:color="000000" w:themeColor="text1"/>
+              <w:bottom w:val="single" w:sz="4" w:space="0" w:color="000000" w:themeColor="text1"/>
+              <w:right w:val="single" w:sz="4" w:space="0" w:color="000000" w:themeColor="text1"/>
+            </w:tcBorders>
+            <w:shd w:val="clear" w:color="auto" w:fill="FFFFFF" w:themeFill="background1"/>
+            <w:vAlign w:val="bottom"/>
+          </w:tcPr>
+          <w:p>
+            <w:pPr>
+              <w:pBdr>
+                <w:top w:val="none" w:sz="0" w:space="0" w:color="000000"/>
+                <w:left w:val="none" w:sz="0" w:space="0" w:color="000000"/>
+                <w:bottom w:val="none" w:sz="0" w:space="0" w:color="000000"/>
+                <w:right w:val="none" w:sz="0" w:space="0" w:color="000000"/>
+                <w:between w:val="none" w:sz="0" w:space="0" w:color="000000"/>
+              </w:pBdr>
+              <w:rPr>
+                <w:rFonts w:asciiTheme="majorHAnsi" w:eastAsia="Garamond" w:hAnsiTheme="majorHAnsi" w:cs="Garamond"/>
+                <w:sz w:val="20"/>
+                <w:szCs w:val="20"/>
+              </w:rPr>
+            </w:pPr>
+            <w:r>
+              <w:rPr>
+                <w:rFonts w:asciiTheme="majorHAnsi" w:eastAsia="Garamond" w:hAnsiTheme="majorHAnsi" w:cs="Garamond"/>
+                <w:sz w:val="20"/>
+                <w:szCs w:val="20"/>
+              </w:rPr>
+              <w:t> </w:t>
+            </w:r>
+          </w:p>
+        </w:tc>
+        <w:tc>
+          <w:tcPr>
+            <w:tcW w:w="3470" w:type="dxa"/>
+            <w:tcBorders>
+              <w:top w:val="nil"/>
+              <w:left w:val="nil"/>
+              <w:bottom w:val="single" w:sz="4" w:space="0" w:color="000000" w:themeColor="text1"/>
+              <w:right w:val="single" w:sz="4" w:space="0" w:color="000000" w:themeColor="text1"/>
+            </w:tcBorders>
+            <w:shd w:val="clear" w:color="auto" w:fill="FFFFFF" w:themeFill="background1"/>
+            <w:vAlign w:val="bottom"/>
+          </w:tcPr>
+          <w:p>
+            <w:pPr>
+              <w:pBdr>
+                <w:top w:val="none" w:sz="0" w:space="0" w:color="000000"/>
+                <w:left w:val="none" w:sz="0" w:space="0" w:color="000000"/>
+                <w:bottom w:val="none" w:sz="0" w:space="0" w:color="000000"/>
+                <w:right w:val="none" w:sz="0" w:space="0" w:color="000000"/>
+                <w:between w:val="none" w:sz="0" w:space="0" w:color="000000"/>
+              </w:pBdr>
+              <w:rPr>
+                <w:rFonts w:asciiTheme="majorHAnsi" w:eastAsia="Garamond" w:hAnsiTheme="majorHAnsi" w:cs="Garamond"/>
+                <w:sz w:val="20"/>
+                <w:szCs w:val="20"/>
+              </w:rPr>
+            </w:pPr>
+            <w:r>
+              <w:rPr>
+                <w:rFonts w:asciiTheme="majorHAnsi" w:eastAsia="Garamond" w:hAnsiTheme="majorHAnsi" w:cs="Garamond"/>
+                <w:sz w:val="20"/>
+                <w:szCs w:val="20"/>
+              </w:rPr>
+              <w:t>Literature and Arts</w:t>
+            </w:r>
+          </w:p>
+        </w:tc>
+        <w:tc>
+          <w:tcPr>
+            <w:tcW w:w="2920" w:type="dxa"/>
+            <w:tcBorders>
+              <w:top w:val="nil"/>
+              <w:left w:val="nil"/>
+              <w:bottom w:val="single" w:sz="4" w:space="0" w:color="000000" w:themeColor="text1"/>
+              <w:right w:val="single" w:sz="4" w:space="0" w:color="000000" w:themeColor="text1"/>
+            </w:tcBorders>
+            <w:shd w:val="clear" w:color="auto" w:fill="FFFFFF" w:themeFill="background1"/>
+            <w:vAlign w:val="bottom"/>
+          </w:tcPr>
+          <w:p>
+            <w:pPr>
+              <w:pBdr>
+                <w:top w:val="none" w:sz="0" w:space="0" w:color="000000"/>
+                <w:left w:val="none" w:sz="0" w:space="0" w:color="000000"/>
+                <w:bottom w:val="none" w:sz="0" w:space="0" w:color="000000"/>
+                <w:right w:val="none" w:sz="0" w:space="0" w:color="000000"/>
+                <w:between w:val="none" w:sz="0" w:space="0" w:color="000000"/>
+              </w:pBdr>
+              <w:rPr>
+                <w:rFonts w:asciiTheme="majorHAnsi" w:eastAsia="Garamond" w:hAnsiTheme="majorHAnsi" w:cs="Garamond"/>
+                <w:sz w:val="20"/>
+                <w:szCs w:val="20"/>
+              </w:rPr>
+            </w:pPr>
+            <w:r>
+              <w:rPr>
+                <w:rFonts w:asciiTheme="majorHAnsi" w:eastAsia="Garamond" w:hAnsiTheme="majorHAnsi" w:cs="Garamond"/>
+                <w:sz w:val="20"/>
+                <w:szCs w:val="20"/>
+              </w:rPr>
+              <w:t> </w:t>
+            </w:r>
+          </w:p>
+        </w:tc>
+        <w:tc>
+          <w:tcPr>
+            <w:tcW w:w="630" w:type="dxa"/>
+            <w:tcBorders>
+              <w:top w:val="nil"/>
+              <w:left w:val="nil"/>
+              <w:bottom w:val="single" w:sz="4" w:space="0" w:color="000000" w:themeColor="text1"/>
+              <w:right w:val="single" w:sz="4" w:space="0" w:color="000000" w:themeColor="text1"/>
+            </w:tcBorders>
+            <w:shd w:val="clear" w:color="auto" w:fill="FFFFFF" w:themeFill="background1"/>
+            <w:vAlign w:val="bottom"/>
+          </w:tcPr>
+          <w:p>
+            <w:pPr>
+              <w:pBdr>
+                <w:top w:val="none" w:sz="0" w:space="0" w:color="000000"/>
+                <w:left w:val="none" w:sz="0" w:space="0" w:color="000000"/>
+                <w:bottom w:val="none" w:sz="0" w:space="0" w:color="000000"/>
+                <w:right w:val="none" w:sz="0" w:space="0" w:color="000000"/>
+                <w:between w:val="none" w:sz="0" w:space="0" w:color="000000"/>
+              </w:pBdr>
+              <w:jc w:val="right"/>
+              <w:rPr>
+                <w:rFonts w:asciiTheme="majorHAnsi" w:eastAsia="Garamond" w:hAnsiTheme="majorHAnsi" w:cs="Garamond"/>
+                <w:sz w:val="20"/>
+                <w:szCs w:val="20"/>
+              </w:rPr>
+            </w:pPr>
+            <w:r>
+              <w:rPr>
+                <w:rFonts w:asciiTheme="majorHAnsi" w:eastAsia="Garamond" w:hAnsiTheme="majorHAnsi" w:cs="Garamond"/>
+                <w:sz w:val="20"/>
+                <w:szCs w:val="20"/>
+              </w:rPr>
+              <w:t>3</w:t>
+            </w:r>
+            <w:r>
+              <w:rPr>
+                <w:rFonts w:asciiTheme="majorHAnsi" w:eastAsia="Garamond" w:hAnsiTheme="majorHAnsi" w:cs="Garamond"/>
+                <w:sz w:val="20"/>
+                <w:szCs w:val="20"/>
+              </w:rPr>
+              <w:t>-4</w:t>
+            </w:r>
+          </w:p>
+        </w:tc>
+      </w:tr>
+      <w:tr>
+        <w:trPr>
+          <w:trHeight w:val="234"/>
+        </w:trPr>
+        <w:tc>
+          <w:tcPr>
+            <w:tcW w:w="1165" w:type="dxa"/>
+            <w:tcBorders>
+              <w:top w:val="nil"/>
+              <w:left w:val="single" w:sz="4" w:space="0" w:color="000000" w:themeColor="text1"/>
+              <w:bottom w:val="single" w:sz="4" w:space="0" w:color="000000" w:themeColor="text1"/>
+              <w:right w:val="single" w:sz="4" w:space="0" w:color="000000" w:themeColor="text1"/>
+            </w:tcBorders>
+            <w:shd w:val="clear" w:color="auto" w:fill="FFFFFF" w:themeFill="background1"/>
+            <w:vAlign w:val="bottom"/>
+          </w:tcPr>
+          <w:p>
+            <w:pPr>
+              <w:pBdr>
+                <w:top w:val="none" w:sz="0" w:space="0" w:color="000000"/>
+                <w:left w:val="none" w:sz="0" w:space="0" w:color="000000"/>
+                <w:bottom w:val="none" w:sz="0" w:space="0" w:color="000000"/>
+                <w:right w:val="none" w:sz="0" w:space="0" w:color="000000"/>
+                <w:between w:val="none" w:sz="0" w:space="0" w:color="000000"/>
+              </w:pBdr>
+              <w:rPr>
+                <w:rFonts w:asciiTheme="majorHAnsi" w:eastAsia="Garamond" w:hAnsiTheme="majorHAnsi" w:cs="Garamond"/>
+                <w:sz w:val="20"/>
+                <w:szCs w:val="20"/>
+              </w:rPr>
+            </w:pPr>
+            <w:r>
+              <w:rPr>
+                <w:rFonts w:asciiTheme="majorHAnsi" w:eastAsia="Garamond" w:hAnsiTheme="majorHAnsi" w:cs="Garamond"/>
+                <w:sz w:val="20"/>
+                <w:szCs w:val="20"/>
+              </w:rPr>
+              <w:t> </w:t>
+            </w:r>
+          </w:p>
+        </w:tc>
+        <w:tc>
+          <w:tcPr>
+            <w:tcW w:w="3470" w:type="dxa"/>
+            <w:tcBorders>
+              <w:top w:val="nil"/>
+              <w:left w:val="nil"/>
+              <w:bottom w:val="single" w:sz="4" w:space="0" w:color="000000" w:themeColor="text1"/>
+              <w:right w:val="single" w:sz="4" w:space="0" w:color="000000" w:themeColor="text1"/>
+            </w:tcBorders>
+            <w:shd w:val="clear" w:color="auto" w:fill="FFFFFF" w:themeFill="background1"/>
+            <w:vAlign w:val="bottom"/>
+          </w:tcPr>
+          <w:p>
+            <w:pPr>
+              <w:pBdr>
+                <w:top w:val="none" w:sz="0" w:space="0" w:color="000000"/>
+                <w:left w:val="none" w:sz="0" w:space="0" w:color="000000"/>
+                <w:bottom w:val="none" w:sz="0" w:space="0" w:color="000000"/>
+                <w:right w:val="none" w:sz="0" w:space="0" w:color="000000"/>
+                <w:between w:val="none" w:sz="0" w:space="0" w:color="000000"/>
+              </w:pBdr>
+              <w:rPr>
+                <w:rFonts w:asciiTheme="majorHAnsi" w:eastAsia="Garamond" w:hAnsiTheme="majorHAnsi" w:cs="Garamond"/>
+                <w:sz w:val="20"/>
+                <w:szCs w:val="20"/>
+              </w:rPr>
+            </w:pPr>
+            <w:r>
+              <w:rPr>
+                <w:rFonts w:asciiTheme="majorHAnsi" w:eastAsia="Garamond" w:hAnsiTheme="majorHAnsi" w:cs="Garamond"/>
+                <w:sz w:val="20"/>
+                <w:szCs w:val="20"/>
+              </w:rPr>
+              <w:t>Physical Science</w:t>
+            </w:r>
+          </w:p>
+        </w:tc>
+        <w:tc>
+          <w:tcPr>
+            <w:tcW w:w="2920" w:type="dxa"/>
+            <w:tcBorders>
+              <w:top w:val="nil"/>
+              <w:left w:val="nil"/>
+              <w:bottom w:val="single" w:sz="4" w:space="0" w:color="000000" w:themeColor="text1"/>
+              <w:right w:val="single" w:sz="4" w:space="0" w:color="000000" w:themeColor="text1"/>
+            </w:tcBorders>
+            <w:shd w:val="clear" w:color="auto" w:fill="FFFFFF" w:themeFill="background1"/>
+            <w:vAlign w:val="bottom"/>
+          </w:tcPr>
+          <w:p>
+            <w:pPr>
+              <w:pBdr>
+                <w:top w:val="none" w:sz="0" w:space="0" w:color="000000"/>
+                <w:left w:val="none" w:sz="0" w:space="0" w:color="000000"/>
+                <w:bottom w:val="none" w:sz="0" w:space="0" w:color="000000"/>
+                <w:right w:val="none" w:sz="0" w:space="0" w:color="000000"/>
+                <w:between w:val="none" w:sz="0" w:space="0" w:color="000000"/>
+              </w:pBdr>
+              <w:rPr>
+                <w:rFonts w:asciiTheme="majorHAnsi" w:eastAsia="Garamond" w:hAnsiTheme="majorHAnsi" w:cs="Garamond"/>
+                <w:sz w:val="20"/>
+                <w:szCs w:val="20"/>
+              </w:rPr>
+            </w:pPr>
+          </w:p>
+        </w:tc>
+        <w:tc>
+          <w:tcPr>
+            <w:tcW w:w="630" w:type="dxa"/>
+            <w:tcBorders>
+              <w:top w:val="nil"/>
+              <w:left w:val="nil"/>
+              <w:bottom w:val="single" w:sz="4" w:space="0" w:color="000000" w:themeColor="text1"/>
+              <w:right w:val="single" w:sz="4" w:space="0" w:color="000000" w:themeColor="text1"/>
+            </w:tcBorders>
+            <w:shd w:val="clear" w:color="auto" w:fill="FFFFFF" w:themeFill="background1"/>
+            <w:vAlign w:val="bottom"/>
+          </w:tcPr>
+          <w:p>
+            <w:pPr>
+              <w:pBdr>
+                <w:top w:val="none" w:sz="0" w:space="0" w:color="000000"/>
+                <w:left w:val="none" w:sz="0" w:space="0" w:color="000000"/>
+                <w:bottom w:val="none" w:sz="0" w:space="0" w:color="000000"/>
+                <w:right w:val="none" w:sz="0" w:space="0" w:color="000000"/>
+                <w:between w:val="none" w:sz="0" w:space="0" w:color="000000"/>
+              </w:pBdr>
+              <w:jc w:val="right"/>
+              <w:rPr>
+                <w:rFonts w:asciiTheme="majorHAnsi" w:eastAsia="Garamond" w:hAnsiTheme="majorHAnsi" w:cs="Garamond"/>
+                <w:sz w:val="20"/>
+                <w:szCs w:val="20"/>
+              </w:rPr>
+            </w:pPr>
+            <w:r>
+              <w:rPr>
+                <w:rFonts w:asciiTheme="majorHAnsi" w:eastAsia="Garamond" w:hAnsiTheme="majorHAnsi" w:cs="Garamond"/>
+                <w:sz w:val="20"/>
+                <w:szCs w:val="20"/>
+              </w:rPr>
+              <w:t>4</w:t>
+            </w:r>
+          </w:p>
+        </w:tc>
+      </w:tr>
+      <w:tr>
+        <w:trPr>
+          <w:trHeight w:val="234"/>
+        </w:trPr>
+        <w:tc>
+          <w:tcPr>
+            <w:tcW w:w="1165" w:type="dxa"/>
+            <w:tcBorders>
+              <w:top w:val="nil"/>
+              <w:left w:val="single" w:sz="4" w:space="0" w:color="000000" w:themeColor="text1"/>
+              <w:bottom w:val="single" w:sz="4" w:space="0" w:color="000000" w:themeColor="text1"/>
+              <w:right w:val="single" w:sz="4" w:space="0" w:color="000000" w:themeColor="text1"/>
+            </w:tcBorders>
+            <w:shd w:val="clear" w:color="auto" w:fill="FFFFFF" w:themeFill="background1"/>
+            <w:vAlign w:val="bottom"/>
+          </w:tcPr>
+          <w:p>
+            <w:pPr>
+              <w:pBdr>
+                <w:top w:val="none" w:sz="0" w:space="0" w:color="000000"/>
+                <w:left w:val="none" w:sz="0" w:space="0" w:color="000000"/>
+                <w:bottom w:val="none" w:sz="0" w:space="0" w:color="000000"/>
+                <w:right w:val="none" w:sz="0" w:space="0" w:color="000000"/>
+                <w:between w:val="none" w:sz="0" w:space="0" w:color="000000"/>
+              </w:pBdr>
+              <w:rPr>
+                <w:rFonts w:asciiTheme="majorHAnsi" w:eastAsia="Garamond" w:hAnsiTheme="majorHAnsi" w:cs="Garamond"/>
+                <w:sz w:val="20"/>
+                <w:szCs w:val="20"/>
+              </w:rPr>
+            </w:pPr>
+            <w:r>
+              <w:rPr>
+                <w:rFonts w:asciiTheme="majorHAnsi" w:eastAsia="Garamond" w:hAnsiTheme="majorHAnsi" w:cs="Garamond"/>
+                <w:sz w:val="20"/>
+                <w:szCs w:val="20"/>
+              </w:rPr>
+              <w:t> </w:t>
+            </w:r>
+          </w:p>
+        </w:tc>
+        <w:tc>
+          <w:tcPr>
+            <w:tcW w:w="3470" w:type="dxa"/>
+            <w:tcBorders>
+              <w:top w:val="nil"/>
+              <w:left w:val="nil"/>
+              <w:bottom w:val="single" w:sz="4" w:space="0" w:color="000000" w:themeColor="text1"/>
+              <w:right w:val="single" w:sz="4" w:space="0" w:color="000000" w:themeColor="text1"/>
+            </w:tcBorders>
+            <w:shd w:val="clear" w:color="auto" w:fill="FFFFFF" w:themeFill="background1"/>
+            <w:vAlign w:val="bottom"/>
+          </w:tcPr>
+          <w:p>
+            <w:pPr>
+              <w:pBdr>
+                <w:top w:val="none" w:sz="0" w:space="0" w:color="000000"/>
+                <w:left w:val="none" w:sz="0" w:space="0" w:color="000000"/>
+                <w:bottom w:val="none" w:sz="0" w:space="0" w:color="000000"/>
+                <w:right w:val="none" w:sz="0" w:space="0" w:color="000000"/>
+                <w:between w:val="none" w:sz="0" w:space="0" w:color="000000"/>
+              </w:pBdr>
+              <w:rPr>
+                <w:rFonts w:asciiTheme="majorHAnsi" w:eastAsia="Garamond" w:hAnsiTheme="majorHAnsi" w:cs="Garamond"/>
+                <w:sz w:val="20"/>
+                <w:szCs w:val="20"/>
+              </w:rPr>
+            </w:pPr>
+            <w:r>
+              <w:rPr>
+                <w:rFonts w:asciiTheme="majorHAnsi" w:eastAsia="Garamond" w:hAnsiTheme="majorHAnsi" w:cs="Garamond"/>
+                <w:sz w:val="20"/>
+                <w:szCs w:val="20"/>
+              </w:rPr>
+              <w:t>Physical</w:t>
+            </w:r>
+            <w:r>
+              <w:rPr>
+                <w:rFonts w:asciiTheme="majorHAnsi" w:eastAsia="Garamond" w:hAnsiTheme="majorHAnsi" w:cs="Garamond"/>
+                <w:sz w:val="20"/>
+                <w:szCs w:val="20"/>
+              </w:rPr>
+              <w:t xml:space="preserve"> or Bio</w:t>
+            </w:r>
+            <w:r>
+              <w:rPr>
+                <w:rFonts w:asciiTheme="majorHAnsi" w:eastAsia="Garamond" w:hAnsiTheme="majorHAnsi" w:cs="Garamond"/>
+                <w:sz w:val="20"/>
+                <w:szCs w:val="20"/>
+              </w:rPr>
+              <w:t xml:space="preserve"> Science</w:t>
+            </w:r>
+          </w:p>
+        </w:tc>
+        <w:tc>
+          <w:tcPr>
+            <w:tcW w:w="2920" w:type="dxa"/>
+            <w:tcBorders>
+              <w:top w:val="nil"/>
+              <w:left w:val="nil"/>
+              <w:bottom w:val="single" w:sz="4" w:space="0" w:color="000000" w:themeColor="text1"/>
+              <w:right w:val="single" w:sz="4" w:space="0" w:color="000000" w:themeColor="text1"/>
+            </w:tcBorders>
+            <w:shd w:val="clear" w:color="auto" w:fill="FFFFFF" w:themeFill="background1"/>
+            <w:vAlign w:val="bottom"/>
+          </w:tcPr>
+          <w:p>
+            <w:pPr>
+              <w:pBdr>
+                <w:top w:val="none" w:sz="0" w:space="0" w:color="000000"/>
+                <w:left w:val="none" w:sz="0" w:space="0" w:color="000000"/>
+                <w:bottom w:val="none" w:sz="0" w:space="0" w:color="000000"/>
+                <w:right w:val="none" w:sz="0" w:space="0" w:color="000000"/>
+                <w:between w:val="none" w:sz="0" w:space="0" w:color="000000"/>
+              </w:pBdr>
+              <w:rPr>
+                <w:rFonts w:asciiTheme="majorHAnsi" w:eastAsia="Garamond" w:hAnsiTheme="majorHAnsi" w:cs="Garamond"/>
+                <w:sz w:val="20"/>
+                <w:szCs w:val="20"/>
+              </w:rPr>
+            </w:pPr>
+          </w:p>
+        </w:tc>
+        <w:tc>
+          <w:tcPr>
+            <w:tcW w:w="630" w:type="dxa"/>
+            <w:tcBorders>
+              <w:top w:val="nil"/>
+              <w:left w:val="nil"/>
+              <w:bottom w:val="single" w:sz="4" w:space="0" w:color="000000" w:themeColor="text1"/>
+              <w:right w:val="single" w:sz="4" w:space="0" w:color="000000" w:themeColor="text1"/>
+            </w:tcBorders>
+            <w:shd w:val="clear" w:color="auto" w:fill="FFFFFF" w:themeFill="background1"/>
+            <w:vAlign w:val="bottom"/>
+          </w:tcPr>
+          <w:p>
+            <w:pPr>
+              <w:pBdr>
+                <w:top w:val="none" w:sz="0" w:space="0" w:color="000000"/>
+                <w:left w:val="none" w:sz="0" w:space="0" w:color="000000"/>
+                <w:bottom w:val="none" w:sz="0" w:space="0" w:color="000000"/>
+                <w:right w:val="none" w:sz="0" w:space="0" w:color="000000"/>
+                <w:between w:val="none" w:sz="0" w:space="0" w:color="000000"/>
+              </w:pBdr>
+              <w:jc w:val="right"/>
+              <w:rPr>
+                <w:rFonts w:asciiTheme="majorHAnsi" w:eastAsia="Garamond" w:hAnsiTheme="majorHAnsi" w:cs="Garamond"/>
+                <w:sz w:val="20"/>
+                <w:szCs w:val="20"/>
+              </w:rPr>
+            </w:pPr>
+            <w:r>
+              <w:rPr>
+                <w:rFonts w:asciiTheme="majorHAnsi" w:eastAsia="Garamond" w:hAnsiTheme="majorHAnsi" w:cs="Garamond"/>
+                <w:sz w:val="20"/>
+                <w:szCs w:val="20"/>
+              </w:rPr>
+              <w:t>4</w:t>
+            </w:r>
+          </w:p>
+        </w:tc>
+      </w:tr>
+      <w:tr>
+        <w:trPr>
+          <w:trHeight w:val="234"/>
+        </w:trPr>
+        <w:tc>
+          <w:tcPr>
+            <w:tcW w:w="1165" w:type="dxa"/>
+            <w:tcBorders>
+              <w:top w:val="nil"/>
+              <w:left w:val="single" w:sz="4" w:space="0" w:color="000000" w:themeColor="text1"/>
+              <w:bottom w:val="single" w:sz="4" w:space="0" w:color="000000" w:themeColor="text1"/>
+              <w:right w:val="single" w:sz="4" w:space="0" w:color="000000" w:themeColor="text1"/>
+            </w:tcBorders>
+            <w:shd w:val="clear" w:color="auto" w:fill="FFFFFF" w:themeFill="background1"/>
+            <w:vAlign w:val="bottom"/>
+          </w:tcPr>
+          <w:p>
+            <w:pPr>
+              <w:pBdr>
+                <w:top w:val="none" w:sz="0" w:space="0" w:color="000000"/>
+                <w:left w:val="none" w:sz="0" w:space="0" w:color="000000"/>
+                <w:bottom w:val="none" w:sz="0" w:space="0" w:color="000000"/>
+                <w:right w:val="none" w:sz="0" w:space="0" w:color="000000"/>
+                <w:between w:val="none" w:sz="0" w:space="0" w:color="000000"/>
+              </w:pBdr>
+              <w:rPr>
+                <w:rFonts w:asciiTheme="majorHAnsi" w:eastAsia="Garamond" w:hAnsiTheme="majorHAnsi" w:cs="Garamond"/>
+                <w:sz w:val="20"/>
+                <w:szCs w:val="20"/>
+              </w:rPr>
+            </w:pPr>
+            <w:r>
+              <w:rPr>
+                <w:rFonts w:asciiTheme="majorHAnsi" w:eastAsia="Garamond" w:hAnsiTheme="majorHAnsi" w:cs="Garamond"/>
+                <w:sz w:val="20"/>
+                <w:szCs w:val="20"/>
+              </w:rPr>
+              <w:t> </w:t>
+            </w:r>
+          </w:p>
+        </w:tc>
+        <w:tc>
+          <w:tcPr>
+            <w:tcW w:w="3470" w:type="dxa"/>
+            <w:tcBorders>
+              <w:top w:val="nil"/>
+              <w:left w:val="nil"/>
+              <w:bottom w:val="single" w:sz="4" w:space="0" w:color="000000" w:themeColor="text1"/>
+              <w:right w:val="single" w:sz="4" w:space="0" w:color="000000" w:themeColor="text1"/>
+            </w:tcBorders>
+            <w:shd w:val="clear" w:color="auto" w:fill="FFFFFF" w:themeFill="background1"/>
+            <w:vAlign w:val="bottom"/>
+          </w:tcPr>
+          <w:p>
+            <w:pPr>
+              <w:pBdr>
+                <w:top w:val="none" w:sz="0" w:space="0" w:color="000000"/>
+                <w:left w:val="none" w:sz="0" w:space="0" w:color="000000"/>
+                <w:bottom w:val="none" w:sz="0" w:space="0" w:color="000000"/>
+                <w:right w:val="none" w:sz="0" w:space="0" w:color="000000"/>
+                <w:between w:val="none" w:sz="0" w:space="0" w:color="000000"/>
+              </w:pBdr>
+              <w:rPr>
+                <w:rFonts w:asciiTheme="majorHAnsi" w:eastAsia="Garamond" w:hAnsiTheme="majorHAnsi" w:cs="Garamond"/>
+                <w:sz w:val="20"/>
+                <w:szCs w:val="20"/>
+              </w:rPr>
+            </w:pPr>
+            <w:r>
+              <w:rPr>
+                <w:rFonts w:asciiTheme="majorHAnsi" w:eastAsia="Garamond" w:hAnsiTheme="majorHAnsi" w:cs="Garamond"/>
+                <w:sz w:val="20"/>
+                <w:szCs w:val="20"/>
+              </w:rPr>
+              <w:t>Social Processes and Institutions</w:t>
+            </w:r>
+          </w:p>
+        </w:tc>
+        <w:tc>
+          <w:tcPr>
+            <w:tcW w:w="2920" w:type="dxa"/>
+            <w:tcBorders>
+              <w:top w:val="nil"/>
+              <w:left w:val="nil"/>
+              <w:bottom w:val="single" w:sz="4" w:space="0" w:color="000000" w:themeColor="text1"/>
+              <w:right w:val="single" w:sz="4" w:space="0" w:color="000000" w:themeColor="text1"/>
+            </w:tcBorders>
+            <w:shd w:val="clear" w:color="auto" w:fill="FFFFFF" w:themeFill="background1"/>
+            <w:vAlign w:val="bottom"/>
+          </w:tcPr>
+          <w:p>
+            <w:pPr>
+              <w:pBdr>
+                <w:top w:val="none" w:sz="0" w:space="0" w:color="000000"/>
+                <w:left w:val="none" w:sz="0" w:space="0" w:color="000000"/>
+                <w:bottom w:val="none" w:sz="0" w:space="0" w:color="000000"/>
+                <w:right w:val="none" w:sz="0" w:space="0" w:color="000000"/>
+                <w:between w:val="none" w:sz="0" w:space="0" w:color="000000"/>
+              </w:pBdr>
+              <w:rPr>
+                <w:rFonts w:asciiTheme="majorHAnsi" w:eastAsia="Garamond" w:hAnsiTheme="majorHAnsi" w:cs="Garamond"/>
+                <w:sz w:val="20"/>
+                <w:szCs w:val="20"/>
+              </w:rPr>
+            </w:pPr>
+            <w:r>
+              <w:rPr>
+                <w:rFonts w:asciiTheme="majorHAnsi" w:eastAsia="Garamond" w:hAnsiTheme="majorHAnsi" w:cs="Garamond"/>
+                <w:sz w:val="20"/>
+                <w:szCs w:val="20"/>
+              </w:rPr>
+              <w:t> </w:t>
+            </w:r>
+          </w:p>
+        </w:tc>
+        <w:tc>
+          <w:tcPr>
+            <w:tcW w:w="630" w:type="dxa"/>
+            <w:tcBorders>
+              <w:top w:val="nil"/>
+              <w:left w:val="nil"/>
+              <w:bottom w:val="single" w:sz="4" w:space="0" w:color="000000" w:themeColor="text1"/>
+              <w:right w:val="single" w:sz="4" w:space="0" w:color="000000" w:themeColor="text1"/>
+            </w:tcBorders>
+            <w:shd w:val="clear" w:color="auto" w:fill="FFFFFF" w:themeFill="background1"/>
+            <w:vAlign w:val="bottom"/>
+          </w:tcPr>
+          <w:p>
+            <w:pPr>
+              <w:pBdr>
+                <w:top w:val="none" w:sz="0" w:space="0" w:color="000000"/>
+                <w:left w:val="none" w:sz="0" w:space="0" w:color="000000"/>
+                <w:bottom w:val="none" w:sz="0" w:space="0" w:color="000000"/>
+                <w:right w:val="none" w:sz="0" w:space="0" w:color="000000"/>
+                <w:between w:val="none" w:sz="0" w:space="0" w:color="000000"/>
+              </w:pBdr>
+              <w:jc w:val="right"/>
+              <w:rPr>
+                <w:rFonts w:asciiTheme="majorHAnsi" w:eastAsia="Garamond" w:hAnsiTheme="majorHAnsi" w:cs="Garamond"/>
+                <w:sz w:val="20"/>
+                <w:szCs w:val="20"/>
+              </w:rPr>
+            </w:pPr>
+            <w:r>
+              <w:rPr>
+                <w:rFonts w:asciiTheme="majorHAnsi" w:eastAsia="Garamond" w:hAnsiTheme="majorHAnsi" w:cs="Garamond"/>
+                <w:sz w:val="20"/>
+                <w:szCs w:val="20"/>
+              </w:rPr>
+              <w:t>3</w:t>
+            </w:r>
+            <w:r>
+              <w:rPr>
+                <w:rFonts w:asciiTheme="majorHAnsi" w:eastAsia="Garamond" w:hAnsiTheme="majorHAnsi" w:cs="Garamond"/>
+                <w:sz w:val="20"/>
+                <w:szCs w:val="20"/>
+              </w:rPr>
+              <w:t>-4</w:t>
+            </w:r>
+          </w:p>
+        </w:tc>
+      </w:tr>
+      <w:tr>
+        <w:trPr>
+          <w:trHeight w:val="234"/>
+        </w:trPr>
+        <w:tc>
+          <w:tcPr>
+            <w:tcW w:w="1165" w:type="dxa"/>
+            <w:tcBorders>
+              <w:top w:val="nil"/>
+              <w:left w:val="single" w:sz="4" w:space="0" w:color="000000" w:themeColor="text1"/>
+              <w:bottom w:val="single" w:sz="4" w:space="0" w:color="000000" w:themeColor="text1"/>
+              <w:right w:val="single" w:sz="4" w:space="0" w:color="000000" w:themeColor="text1"/>
+            </w:tcBorders>
+            <w:shd w:val="clear" w:color="auto" w:fill="FFFFFF" w:themeFill="background1"/>
+            <w:vAlign w:val="bottom"/>
+          </w:tcPr>
+          <w:p>
+            <w:pPr>
+              <w:pBdr>
+                <w:top w:val="none" w:sz="0" w:space="0" w:color="000000"/>
+                <w:left w:val="none" w:sz="0" w:space="0" w:color="000000"/>
+                <w:bottom w:val="none" w:sz="0" w:space="0" w:color="000000"/>
+                <w:right w:val="none" w:sz="0" w:space="0" w:color="000000"/>
+                <w:between w:val="none" w:sz="0" w:space="0" w:color="000000"/>
+              </w:pBdr>
+              <w:rPr>
+                <w:rFonts w:asciiTheme="majorHAnsi" w:eastAsia="Garamond" w:hAnsiTheme="majorHAnsi" w:cs="Garamond"/>
+                <w:sz w:val="20"/>
+                <w:szCs w:val="20"/>
+              </w:rPr>
+            </w:pPr>
+            <w:r>
+              <w:rPr>
+                <w:rFonts w:asciiTheme="majorHAnsi" w:eastAsia="Garamond" w:hAnsiTheme="majorHAnsi" w:cs="Garamond"/>
+                <w:sz w:val="20"/>
+                <w:szCs w:val="20"/>
+              </w:rPr>
+              <w:t> </w:t>
+            </w:r>
+          </w:p>
+        </w:tc>
+        <w:tc>
+          <w:tcPr>
+            <w:tcW w:w="3470" w:type="dxa"/>
+            <w:tcBorders>
+              <w:top w:val="nil"/>
+              <w:left w:val="nil"/>
+              <w:bottom w:val="single" w:sz="4" w:space="0" w:color="000000" w:themeColor="text1"/>
+              <w:right w:val="single" w:sz="4" w:space="0" w:color="000000" w:themeColor="text1"/>
+            </w:tcBorders>
+            <w:shd w:val="clear" w:color="auto" w:fill="FFFFFF" w:themeFill="background1"/>
+            <w:vAlign w:val="bottom"/>
+          </w:tcPr>
+          <w:p>
+            <w:pPr>
+              <w:pBdr>
+                <w:top w:val="none" w:sz="0" w:space="0" w:color="000000"/>
+                <w:left w:val="none" w:sz="0" w:space="0" w:color="000000"/>
+                <w:bottom w:val="none" w:sz="0" w:space="0" w:color="000000"/>
+                <w:right w:val="none" w:sz="0" w:space="0" w:color="000000"/>
+                <w:between w:val="none" w:sz="0" w:space="0" w:color="000000"/>
+              </w:pBdr>
+              <w:rPr>
+                <w:rFonts w:asciiTheme="majorHAnsi" w:eastAsia="Garamond" w:hAnsiTheme="majorHAnsi" w:cs="Garamond"/>
+                <w:sz w:val="20"/>
+                <w:szCs w:val="20"/>
+              </w:rPr>
+            </w:pPr>
+            <w:r>
+              <w:rPr>
+                <w:rFonts w:asciiTheme="majorHAnsi" w:eastAsia="Garamond" w:hAnsiTheme="majorHAnsi" w:cs="Garamond"/>
+                <w:sz w:val="20"/>
+                <w:szCs w:val="20"/>
+              </w:rPr>
+              <w:t>Western Culture</w:t>
+            </w:r>
+          </w:p>
+        </w:tc>
+        <w:tc>
+          <w:tcPr>
+            <w:tcW w:w="2920" w:type="dxa"/>
+            <w:tcBorders>
+              <w:top w:val="nil"/>
+              <w:left w:val="nil"/>
+              <w:bottom w:val="single" w:sz="4" w:space="0" w:color="000000" w:themeColor="text1"/>
+              <w:right w:val="single" w:sz="4" w:space="0" w:color="000000" w:themeColor="text1"/>
+            </w:tcBorders>
+            <w:shd w:val="clear" w:color="auto" w:fill="FFFFFF" w:themeFill="background1"/>
+            <w:vAlign w:val="bottom"/>
+          </w:tcPr>
+          <w:p>
+            <w:pPr>
+              <w:pBdr>
+                <w:top w:val="none" w:sz="0" w:space="0" w:color="000000"/>
+                <w:left w:val="none" w:sz="0" w:space="0" w:color="000000"/>
+                <w:bottom w:val="none" w:sz="0" w:space="0" w:color="000000"/>
+                <w:right w:val="none" w:sz="0" w:space="0" w:color="000000"/>
+                <w:between w:val="none" w:sz="0" w:space="0" w:color="000000"/>
+              </w:pBdr>
+              <w:rPr>
+                <w:rFonts w:asciiTheme="majorHAnsi" w:eastAsia="Garamond" w:hAnsiTheme="majorHAnsi" w:cs="Garamond"/>
+                <w:sz w:val="20"/>
+                <w:szCs w:val="20"/>
+              </w:rPr>
+            </w:pPr>
+            <w:r>
+              <w:rPr>
+                <w:rFonts w:asciiTheme="majorHAnsi" w:eastAsia="Garamond" w:hAnsiTheme="majorHAnsi" w:cs="Garamond"/>
+                <w:sz w:val="20"/>
+                <w:szCs w:val="20"/>
+              </w:rPr>
+              <w:t> </w:t>
+            </w:r>
+          </w:p>
+        </w:tc>
+        <w:tc>
+          <w:tcPr>
+            <w:tcW w:w="630" w:type="dxa"/>
+            <w:tcBorders>
+              <w:top w:val="nil"/>
+              <w:left w:val="nil"/>
+              <w:bottom w:val="single" w:sz="4" w:space="0" w:color="000000" w:themeColor="text1"/>
+              <w:right w:val="single" w:sz="4" w:space="0" w:color="000000" w:themeColor="text1"/>
+            </w:tcBorders>
+            <w:shd w:val="clear" w:color="auto" w:fill="FFFFFF" w:themeFill="background1"/>
+            <w:vAlign w:val="bottom"/>
+          </w:tcPr>
+          <w:p>
+            <w:pPr>
+              <w:pBdr>
+                <w:top w:val="none" w:sz="0" w:space="0" w:color="000000"/>
+                <w:left w:val="none" w:sz="0" w:space="0" w:color="000000"/>
+                <w:bottom w:val="none" w:sz="0" w:space="0" w:color="000000"/>
+                <w:right w:val="none" w:sz="0" w:space="0" w:color="000000"/>
+                <w:between w:val="none" w:sz="0" w:space="0" w:color="000000"/>
+              </w:pBdr>
+              <w:jc w:val="right"/>
+              <w:rPr>
+                <w:rFonts w:asciiTheme="majorHAnsi" w:eastAsia="Garamond" w:hAnsiTheme="majorHAnsi" w:cs="Garamond"/>
+                <w:sz w:val="20"/>
+                <w:szCs w:val="20"/>
+              </w:rPr>
+            </w:pPr>
+            <w:r>
+              <w:rPr>
+                <w:rFonts w:asciiTheme="majorHAnsi" w:eastAsia="Garamond" w:hAnsiTheme="majorHAnsi" w:cs="Garamond"/>
+                <w:sz w:val="20"/>
+                <w:szCs w:val="20"/>
+              </w:rPr>
+              <w:t>3</w:t>
+            </w:r>
+            <w:r>
+              <w:rPr>
+                <w:rFonts w:asciiTheme="majorHAnsi" w:eastAsia="Garamond" w:hAnsiTheme="majorHAnsi" w:cs="Garamond"/>
+                <w:sz w:val="20"/>
+                <w:szCs w:val="20"/>
+              </w:rPr>
+              <w:t>-4</w:t>
+            </w:r>
+          </w:p>
+        </w:tc>
+      </w:tr>
+      <w:tr>
+        <w:trPr>
+          <w:trHeight w:val="234"/>
+        </w:trPr>
+        <w:tc>
+          <w:tcPr>
+            <w:tcW w:w="1165" w:type="dxa"/>
+            <w:tcBorders>
+              <w:top w:val="nil"/>
+              <w:left w:val="single" w:sz="4" w:space="0" w:color="000000" w:themeColor="text1"/>
+              <w:bottom w:val="single" w:sz="4" w:space="0" w:color="000000" w:themeColor="text1"/>
+              <w:right w:val="single" w:sz="4" w:space="0" w:color="000000" w:themeColor="text1"/>
+            </w:tcBorders>
+            <w:shd w:val="clear" w:color="auto" w:fill="FFFFFF" w:themeFill="background1"/>
+            <w:vAlign w:val="bottom"/>
+          </w:tcPr>
+          <w:p>
+            <w:pPr>
+              <w:pBdr>
+                <w:top w:val="none" w:sz="0" w:space="0" w:color="000000"/>
+                <w:left w:val="none" w:sz="0" w:space="0" w:color="000000"/>
+                <w:bottom w:val="none" w:sz="0" w:space="0" w:color="000000"/>
+                <w:right w:val="none" w:sz="0" w:space="0" w:color="000000"/>
+                <w:between w:val="none" w:sz="0" w:space="0" w:color="000000"/>
+              </w:pBdr>
+              <w:rPr>
+                <w:rFonts w:asciiTheme="majorHAnsi" w:eastAsia="Garamond" w:hAnsiTheme="majorHAnsi" w:cs="Garamond"/>
+                <w:sz w:val="20"/>
+                <w:szCs w:val="20"/>
+              </w:rPr>
+            </w:pPr>
+            <w:r>
+              <w:rPr>
+                <w:rFonts w:asciiTheme="majorHAnsi" w:eastAsia="Garamond" w:hAnsiTheme="majorHAnsi" w:cs="Garamond"/>
+                <w:sz w:val="20"/>
+                <w:szCs w:val="20"/>
+              </w:rPr>
+              <w:t> </w:t>
+            </w:r>
+          </w:p>
+        </w:tc>
+        <w:tc>
+          <w:tcPr>
+            <w:tcW w:w="3470" w:type="dxa"/>
+            <w:tcBorders>
+              <w:top w:val="nil"/>
+              <w:left w:val="nil"/>
+              <w:bottom w:val="single" w:sz="4" w:space="0" w:color="000000" w:themeColor="text1"/>
+              <w:right w:val="single" w:sz="4" w:space="0" w:color="000000" w:themeColor="text1"/>
+            </w:tcBorders>
+            <w:shd w:val="clear" w:color="auto" w:fill="FFFFFF" w:themeFill="background1"/>
+            <w:vAlign w:val="bottom"/>
+          </w:tcPr>
+          <w:p>
+            <w:pPr>
+              <w:pBdr>
+                <w:top w:val="none" w:sz="0" w:space="0" w:color="000000"/>
+                <w:left w:val="none" w:sz="0" w:space="0" w:color="000000"/>
+                <w:bottom w:val="none" w:sz="0" w:space="0" w:color="000000"/>
+                <w:right w:val="none" w:sz="0" w:space="0" w:color="000000"/>
+                <w:between w:val="none" w:sz="0" w:space="0" w:color="000000"/>
+              </w:pBdr>
+              <w:rPr>
+                <w:rFonts w:asciiTheme="majorHAnsi" w:eastAsia="Garamond" w:hAnsiTheme="majorHAnsi" w:cs="Garamond"/>
+                <w:sz w:val="20"/>
+                <w:szCs w:val="20"/>
+              </w:rPr>
+            </w:pPr>
+            <w:r>
+              <w:rPr>
+                <w:rFonts w:asciiTheme="majorHAnsi" w:eastAsia="Garamond" w:hAnsiTheme="majorHAnsi" w:cs="Garamond"/>
+                <w:sz w:val="20"/>
+                <w:szCs w:val="20"/>
+              </w:rPr>
+              <w:t>Difference, Power, and Discrimination</w:t>
+            </w:r>
+          </w:p>
+        </w:tc>
+        <w:tc>
+          <w:tcPr>
+            <w:tcW w:w="2920" w:type="dxa"/>
+            <w:tcBorders>
+              <w:top w:val="nil"/>
+              <w:left w:val="nil"/>
+              <w:bottom w:val="single" w:sz="4" w:space="0" w:color="000000" w:themeColor="text1"/>
+              <w:right w:val="single" w:sz="4" w:space="0" w:color="000000" w:themeColor="text1"/>
+            </w:tcBorders>
+            <w:shd w:val="clear" w:color="auto" w:fill="FFFFFF" w:themeFill="background1"/>
+            <w:vAlign w:val="bottom"/>
+          </w:tcPr>
+          <w:p>
+            <w:pPr>
+              <w:pBdr>
+                <w:top w:val="none" w:sz="0" w:space="0" w:color="000000"/>
+                <w:left w:val="none" w:sz="0" w:space="0" w:color="000000"/>
+                <w:bottom w:val="none" w:sz="0" w:space="0" w:color="000000"/>
+                <w:right w:val="none" w:sz="0" w:space="0" w:color="000000"/>
+                <w:between w:val="none" w:sz="0" w:space="0" w:color="000000"/>
+              </w:pBdr>
+              <w:rPr>
+                <w:rFonts w:asciiTheme="majorHAnsi" w:eastAsia="Garamond" w:hAnsiTheme="majorHAnsi" w:cs="Garamond"/>
+                <w:sz w:val="20"/>
+                <w:szCs w:val="20"/>
+              </w:rPr>
+            </w:pPr>
+            <w:r>
+              <w:rPr>
+                <w:rFonts w:asciiTheme="majorHAnsi" w:eastAsia="Garamond" w:hAnsiTheme="majorHAnsi" w:cs="Garamond"/>
+                <w:sz w:val="20"/>
+                <w:szCs w:val="20"/>
+              </w:rPr>
+              <w:t> </w:t>
+            </w:r>
+          </w:p>
+        </w:tc>
+        <w:tc>
+          <w:tcPr>
+            <w:tcW w:w="630" w:type="dxa"/>
+            <w:tcBorders>
+              <w:top w:val="nil"/>
+              <w:left w:val="nil"/>
+              <w:bottom w:val="single" w:sz="4" w:space="0" w:color="000000" w:themeColor="text1"/>
+              <w:right w:val="single" w:sz="4" w:space="0" w:color="000000" w:themeColor="text1"/>
+            </w:tcBorders>
+            <w:shd w:val="clear" w:color="auto" w:fill="FFFFFF" w:themeFill="background1"/>
+            <w:vAlign w:val="bottom"/>
+          </w:tcPr>
+          <w:p>
+            <w:pPr>
+              <w:pBdr>
+                <w:top w:val="none" w:sz="0" w:space="0" w:color="000000"/>
+                <w:left w:val="none" w:sz="0" w:space="0" w:color="000000"/>
+                <w:bottom w:val="none" w:sz="0" w:space="0" w:color="000000"/>
+                <w:right w:val="none" w:sz="0" w:space="0" w:color="000000"/>
+                <w:between w:val="none" w:sz="0" w:space="0" w:color="000000"/>
+              </w:pBdr>
+              <w:jc w:val="right"/>
+              <w:rPr>
+                <w:rFonts w:asciiTheme="majorHAnsi" w:eastAsia="Garamond" w:hAnsiTheme="majorHAnsi" w:cs="Garamond"/>
+                <w:sz w:val="20"/>
+                <w:szCs w:val="20"/>
+              </w:rPr>
+            </w:pPr>
+            <w:r>
+              <w:rPr>
+                <w:rFonts w:asciiTheme="majorHAnsi" w:eastAsia="Garamond" w:hAnsiTheme="majorHAnsi" w:cs="Garamond"/>
+                <w:sz w:val="20"/>
+                <w:szCs w:val="20"/>
+              </w:rPr>
+              <w:t>3</w:t>
+            </w:r>
+            <w:r>
+              <w:rPr>
+                <w:rFonts w:asciiTheme="majorHAnsi" w:eastAsia="Garamond" w:hAnsiTheme="majorHAnsi" w:cs="Garamond"/>
+                <w:sz w:val="20"/>
+                <w:szCs w:val="20"/>
+              </w:rPr>
+              <w:t>-4</w:t>
+            </w:r>
+          </w:p>
+        </w:tc>
+      </w:tr>
+      <w:tr>
+        <w:trPr>
+          <w:trHeight w:val="234"/>
+        </w:trPr>
+        <w:tc>
+          <w:tcPr>
+            <w:tcW w:w="1165" w:type="dxa"/>
+            <w:tcBorders>
+              <w:top w:val="nil"/>
+              <w:left w:val="single" w:sz="4" w:space="0" w:color="000000" w:themeColor="text1"/>
+              <w:bottom w:val="single" w:sz="4" w:space="0" w:color="000000" w:themeColor="text1"/>
+              <w:right w:val="single" w:sz="4" w:space="0" w:color="000000" w:themeColor="text1"/>
+            </w:tcBorders>
+            <w:shd w:val="clear" w:color="auto" w:fill="FFFFFF" w:themeFill="background1"/>
+            <w:vAlign w:val="bottom"/>
+          </w:tcPr>
+          <w:p>
+            <w:pPr>
+              <w:pBdr>
+                <w:top w:val="none" w:sz="0" w:space="0" w:color="000000"/>
+                <w:left w:val="none" w:sz="0" w:space="0" w:color="000000"/>
+                <w:bottom w:val="none" w:sz="0" w:space="0" w:color="000000"/>
+                <w:right w:val="none" w:sz="0" w:space="0" w:color="000000"/>
+                <w:between w:val="none" w:sz="0" w:space="0" w:color="000000"/>
+              </w:pBdr>
+              <w:rPr>
+                <w:rFonts w:asciiTheme="majorHAnsi" w:eastAsia="Garamond" w:hAnsiTheme="majorHAnsi" w:cs="Garamond"/>
+                <w:sz w:val="20"/>
+                <w:szCs w:val="20"/>
+              </w:rPr>
+            </w:pPr>
+            <w:r>
+              <w:rPr>
+                <w:rFonts w:asciiTheme="majorHAnsi" w:eastAsia="Garamond" w:hAnsiTheme="majorHAnsi" w:cs="Garamond"/>
+                <w:sz w:val="20"/>
+                <w:szCs w:val="20"/>
+              </w:rPr>
+              <w:t>Synthesis</w:t>
+            </w:r>
+          </w:p>
+        </w:tc>
+        <w:tc>
+          <w:tcPr>
+            <w:tcW w:w="3470" w:type="dxa"/>
+            <w:tcBorders>
+              <w:top w:val="nil"/>
+              <w:left w:val="nil"/>
+              <w:bottom w:val="single" w:sz="4" w:space="0" w:color="000000" w:themeColor="text1"/>
+              <w:right w:val="single" w:sz="4" w:space="0" w:color="000000" w:themeColor="text1"/>
+            </w:tcBorders>
+            <w:shd w:val="clear" w:color="auto" w:fill="FFFFFF" w:themeFill="background1"/>
+            <w:vAlign w:val="bottom"/>
+          </w:tcPr>
+          <w:p>
+            <w:pPr>
+              <w:pBdr>
+                <w:top w:val="none" w:sz="0" w:space="0" w:color="000000"/>
+                <w:left w:val="none" w:sz="0" w:space="0" w:color="000000"/>
+                <w:bottom w:val="none" w:sz="0" w:space="0" w:color="000000"/>
+                <w:right w:val="none" w:sz="0" w:space="0" w:color="000000"/>
+                <w:between w:val="none" w:sz="0" w:space="0" w:color="000000"/>
+              </w:pBdr>
+              <w:rPr>
+                <w:rFonts w:asciiTheme="majorHAnsi" w:eastAsia="Garamond" w:hAnsiTheme="majorHAnsi" w:cs="Garamond"/>
+                <w:sz w:val="20"/>
+                <w:szCs w:val="20"/>
+              </w:rPr>
+            </w:pPr>
+            <w:r>
+              <w:rPr>
+                <w:rFonts w:asciiTheme="majorHAnsi" w:eastAsia="Garamond" w:hAnsiTheme="majorHAnsi" w:cs="Garamond"/>
+                <w:sz w:val="20"/>
+                <w:szCs w:val="20"/>
+              </w:rPr>
+              <w:t> </w:t>
+            </w:r>
+          </w:p>
+        </w:tc>
+        <w:tc>
+          <w:tcPr>
+            <w:tcW w:w="2920" w:type="dxa"/>
+            <w:tcBorders>
+              <w:top w:val="nil"/>
+              <w:left w:val="nil"/>
+              <w:bottom w:val="single" w:sz="4" w:space="0" w:color="000000" w:themeColor="text1"/>
+              <w:right w:val="single" w:sz="4" w:space="0" w:color="000000" w:themeColor="text1"/>
+            </w:tcBorders>
+            <w:shd w:val="clear" w:color="auto" w:fill="FFFFFF" w:themeFill="background1"/>
+            <w:vAlign w:val="bottom"/>
+          </w:tcPr>
+          <w:p>
+            <w:pPr>
+              <w:pBdr>
+                <w:top w:val="none" w:sz="0" w:space="0" w:color="000000"/>
+                <w:left w:val="none" w:sz="0" w:space="0" w:color="000000"/>
+                <w:bottom w:val="none" w:sz="0" w:space="0" w:color="000000"/>
+                <w:right w:val="none" w:sz="0" w:space="0" w:color="000000"/>
+                <w:between w:val="none" w:sz="0" w:space="0" w:color="000000"/>
+              </w:pBdr>
+              <w:rPr>
+                <w:rFonts w:asciiTheme="majorHAnsi" w:eastAsia="Garamond" w:hAnsiTheme="majorHAnsi" w:cs="Garamond"/>
+                <w:sz w:val="20"/>
+                <w:szCs w:val="20"/>
+              </w:rPr>
+            </w:pPr>
+            <w:r>
+              <w:rPr>
+                <w:rFonts w:asciiTheme="majorHAnsi" w:eastAsia="Garamond" w:hAnsiTheme="majorHAnsi" w:cs="Garamond"/>
+                <w:sz w:val="20"/>
+                <w:szCs w:val="20"/>
+              </w:rPr>
+              <w:t> </w:t>
+            </w:r>
+          </w:p>
+        </w:tc>
+        <w:tc>
+          <w:tcPr>
+            <w:tcW w:w="630" w:type="dxa"/>
+            <w:tcBorders>
+              <w:top w:val="nil"/>
+              <w:left w:val="nil"/>
+              <w:bottom w:val="single" w:sz="4" w:space="0" w:color="000000" w:themeColor="text1"/>
+              <w:right w:val="single" w:sz="4" w:space="0" w:color="000000" w:themeColor="text1"/>
+            </w:tcBorders>
+            <w:shd w:val="clear" w:color="auto" w:fill="FFFFFF" w:themeFill="background1"/>
+            <w:vAlign w:val="bottom"/>
+          </w:tcPr>
+          <w:p>
+            <w:pPr>
+              <w:pBdr>
+                <w:top w:val="none" w:sz="0" w:space="0" w:color="000000"/>
+                <w:left w:val="none" w:sz="0" w:space="0" w:color="000000"/>
+                <w:bottom w:val="none" w:sz="0" w:space="0" w:color="000000"/>
+                <w:right w:val="none" w:sz="0" w:space="0" w:color="000000"/>
+                <w:between w:val="none" w:sz="0" w:space="0" w:color="000000"/>
+              </w:pBdr>
+              <w:rPr>
+                <w:rFonts w:asciiTheme="majorHAnsi" w:eastAsia="Garamond" w:hAnsiTheme="majorHAnsi" w:cs="Garamond"/>
+                <w:sz w:val="20"/>
+                <w:szCs w:val="20"/>
+              </w:rPr>
+            </w:pPr>
+            <w:r>
+              <w:rPr>
+                <w:rFonts w:asciiTheme="majorHAnsi" w:eastAsia="Garamond" w:hAnsiTheme="majorHAnsi" w:cs="Garamond"/>
+                <w:sz w:val="20"/>
+                <w:szCs w:val="20"/>
+              </w:rPr>
+              <w:t> </w:t>
+            </w:r>
+          </w:p>
+        </w:tc>
+      </w:tr>
+      <w:tr>
+        <w:trPr>
+          <w:trHeight w:val="234"/>
+        </w:trPr>
+        <w:tc>
+          <w:tcPr>
+            <w:tcW w:w="1165" w:type="dxa"/>
+            <w:tcBorders>
+              <w:top w:val="nil"/>
+              <w:left w:val="single" w:sz="4" w:space="0" w:color="000000" w:themeColor="text1"/>
+              <w:bottom w:val="single" w:sz="4" w:space="0" w:color="000000" w:themeColor="text1"/>
+              <w:right w:val="single" w:sz="4" w:space="0" w:color="000000" w:themeColor="text1"/>
+            </w:tcBorders>
+            <w:shd w:val="clear" w:color="auto" w:fill="FFFFFF" w:themeFill="background1"/>
+            <w:vAlign w:val="bottom"/>
+          </w:tcPr>
+          <w:p>
+            <w:pPr>
+              <w:pBdr>
+                <w:top w:val="none" w:sz="0" w:space="0" w:color="000000"/>
+                <w:left w:val="none" w:sz="0" w:space="0" w:color="000000"/>
+                <w:bottom w:val="none" w:sz="0" w:space="0" w:color="000000"/>
+                <w:right w:val="none" w:sz="0" w:space="0" w:color="000000"/>
+                <w:between w:val="none" w:sz="0" w:space="0" w:color="000000"/>
+              </w:pBdr>
+              <w:rPr>
+                <w:rFonts w:asciiTheme="majorHAnsi" w:eastAsia="Garamond" w:hAnsiTheme="majorHAnsi" w:cs="Garamond"/>
+                <w:sz w:val="20"/>
+                <w:szCs w:val="20"/>
+              </w:rPr>
+            </w:pPr>
+            <w:r>
+              <w:rPr>
+                <w:rFonts w:asciiTheme="majorHAnsi" w:eastAsia="Garamond" w:hAnsiTheme="majorHAnsi" w:cs="Garamond"/>
+                <w:sz w:val="20"/>
+                <w:szCs w:val="20"/>
+              </w:rPr>
+              <w:t> </w:t>
+            </w:r>
+          </w:p>
+        </w:tc>
+        <w:tc>
+          <w:tcPr>
+            <w:tcW w:w="3470" w:type="dxa"/>
+            <w:tcBorders>
+              <w:top w:val="nil"/>
+              <w:left w:val="nil"/>
+              <w:bottom w:val="single" w:sz="4" w:space="0" w:color="000000" w:themeColor="text1"/>
+              <w:right w:val="single" w:sz="4" w:space="0" w:color="000000" w:themeColor="text1"/>
+            </w:tcBorders>
+            <w:shd w:val="clear" w:color="auto" w:fill="FFFFFF" w:themeFill="background1"/>
+            <w:vAlign w:val="bottom"/>
+          </w:tcPr>
+          <w:p>
+            <w:pPr>
+              <w:pBdr>
+                <w:top w:val="none" w:sz="0" w:space="0" w:color="000000"/>
+                <w:left w:val="none" w:sz="0" w:space="0" w:color="000000"/>
+                <w:bottom w:val="none" w:sz="0" w:space="0" w:color="000000"/>
+                <w:right w:val="none" w:sz="0" w:space="0" w:color="000000"/>
+                <w:between w:val="none" w:sz="0" w:space="0" w:color="000000"/>
+              </w:pBdr>
+              <w:rPr>
+                <w:rFonts w:asciiTheme="majorHAnsi" w:eastAsia="Garamond" w:hAnsiTheme="majorHAnsi" w:cs="Garamond"/>
+                <w:sz w:val="20"/>
+                <w:szCs w:val="20"/>
+              </w:rPr>
+            </w:pPr>
+            <w:r>
+              <w:rPr>
+                <w:rFonts w:asciiTheme="majorHAnsi" w:eastAsia="Garamond" w:hAnsiTheme="majorHAnsi" w:cs="Garamond"/>
+                <w:sz w:val="20"/>
+                <w:szCs w:val="20"/>
+              </w:rPr>
+              <w:t>Contemporary Global Issues</w:t>
+            </w:r>
+          </w:p>
+        </w:tc>
+        <w:tc>
+          <w:tcPr>
+            <w:tcW w:w="2920" w:type="dxa"/>
+            <w:tcBorders>
+              <w:top w:val="nil"/>
+              <w:left w:val="nil"/>
+              <w:bottom w:val="single" w:sz="4" w:space="0" w:color="000000" w:themeColor="text1"/>
+              <w:right w:val="single" w:sz="4" w:space="0" w:color="000000" w:themeColor="text1"/>
+            </w:tcBorders>
+            <w:shd w:val="clear" w:color="auto" w:fill="FFFFFF" w:themeFill="background1"/>
+            <w:vAlign w:val="bottom"/>
+          </w:tcPr>
+          <w:p>
+            <w:pPr>
+              <w:pBdr>
+                <w:top w:val="none" w:sz="0" w:space="0" w:color="000000"/>
+                <w:left w:val="none" w:sz="0" w:space="0" w:color="000000"/>
+                <w:bottom w:val="none" w:sz="0" w:space="0" w:color="000000"/>
+                <w:right w:val="none" w:sz="0" w:space="0" w:color="000000"/>
+                <w:between w:val="none" w:sz="0" w:space="0" w:color="000000"/>
+              </w:pBdr>
+              <w:rPr>
+                <w:rFonts w:asciiTheme="majorHAnsi" w:eastAsia="Garamond" w:hAnsiTheme="majorHAnsi" w:cs="Garamond"/>
+                <w:sz w:val="20"/>
+                <w:szCs w:val="20"/>
+              </w:rPr>
+            </w:pPr>
+            <w:r>
+              <w:rPr>
+                <w:rFonts w:asciiTheme="majorHAnsi" w:eastAsia="Garamond" w:hAnsiTheme="majorHAnsi" w:cs="Garamond"/>
+                <w:sz w:val="20"/>
+                <w:szCs w:val="20"/>
+              </w:rPr>
+              <w:t> </w:t>
+            </w:r>
+          </w:p>
+        </w:tc>
+        <w:tc>
+          <w:tcPr>
+            <w:tcW w:w="630" w:type="dxa"/>
+            <w:tcBorders>
+              <w:top w:val="nil"/>
+              <w:left w:val="nil"/>
+              <w:bottom w:val="single" w:sz="4" w:space="0" w:color="000000" w:themeColor="text1"/>
+              <w:right w:val="single" w:sz="4" w:space="0" w:color="000000" w:themeColor="text1"/>
+            </w:tcBorders>
+            <w:shd w:val="clear" w:color="auto" w:fill="FFFFFF" w:themeFill="background1"/>
+            <w:vAlign w:val="bottom"/>
+          </w:tcPr>
+          <w:p>
+            <w:pPr>
+              <w:pBdr>
+                <w:top w:val="none" w:sz="0" w:space="0" w:color="000000"/>
+                <w:left w:val="none" w:sz="0" w:space="0" w:color="000000"/>
+                <w:bottom w:val="none" w:sz="0" w:space="0" w:color="000000"/>
+                <w:right w:val="none" w:sz="0" w:space="0" w:color="000000"/>
+                <w:between w:val="none" w:sz="0" w:space="0" w:color="000000"/>
+              </w:pBdr>
+              <w:jc w:val="right"/>
+              <w:rPr>
+                <w:rFonts w:asciiTheme="majorHAnsi" w:eastAsia="Garamond" w:hAnsiTheme="majorHAnsi" w:cs="Garamond"/>
+                <w:sz w:val="20"/>
+                <w:szCs w:val="20"/>
+              </w:rPr>
+            </w:pPr>
+            <w:r>
+              <w:rPr>
+                <w:rFonts w:asciiTheme="majorHAnsi" w:eastAsia="Garamond" w:hAnsiTheme="majorHAnsi" w:cs="Garamond"/>
+                <w:sz w:val="20"/>
+                <w:szCs w:val="20"/>
+              </w:rPr>
+              <w:t>3</w:t>
+            </w:r>
+            <w:r>
+              <w:rPr>
+                <w:rFonts w:asciiTheme="majorHAnsi" w:eastAsia="Garamond" w:hAnsiTheme="majorHAnsi" w:cs="Garamond"/>
+                <w:sz w:val="20"/>
+                <w:szCs w:val="20"/>
+              </w:rPr>
+              <w:t>-4</w:t>
+            </w:r>
+          </w:p>
+        </w:tc>
+      </w:tr>
+      <w:tr>
+        <w:trPr>
+          <w:trHeight w:val="234"/>
+        </w:trPr>
+        <w:tc>
+          <w:tcPr>
+            <w:tcW w:w="1165" w:type="dxa"/>
+            <w:tcBorders>
+              <w:top w:val="nil"/>
+              <w:left w:val="single" w:sz="4" w:space="0" w:color="000000" w:themeColor="text1"/>
+              <w:bottom w:val="single" w:sz="4" w:space="0" w:color="000000" w:themeColor="text1"/>
+              <w:right w:val="single" w:sz="4" w:space="0" w:color="000000" w:themeColor="text1"/>
+            </w:tcBorders>
+            <w:shd w:val="clear" w:color="auto" w:fill="FFFFFF" w:themeFill="background1"/>
+            <w:vAlign w:val="bottom"/>
+          </w:tcPr>
+          <w:p>
+            <w:pPr>
+              <w:pBdr>
+                <w:top w:val="none" w:sz="0" w:space="0" w:color="000000"/>
+                <w:left w:val="none" w:sz="0" w:space="0" w:color="000000"/>
+                <w:bottom w:val="none" w:sz="0" w:space="0" w:color="000000"/>
+                <w:right w:val="none" w:sz="0" w:space="0" w:color="000000"/>
+                <w:between w:val="none" w:sz="0" w:space="0" w:color="000000"/>
+              </w:pBdr>
+              <w:rPr>
+                <w:rFonts w:asciiTheme="majorHAnsi" w:eastAsia="Garamond" w:hAnsiTheme="majorHAnsi" w:cs="Garamond"/>
+                <w:sz w:val="20"/>
+                <w:szCs w:val="20"/>
+              </w:rPr>
+            </w:pPr>
+            <w:r>
+              <w:rPr>
+                <w:rFonts w:asciiTheme="majorHAnsi" w:eastAsia="Garamond" w:hAnsiTheme="majorHAnsi" w:cs="Garamond"/>
+                <w:sz w:val="20"/>
+                <w:szCs w:val="20"/>
+              </w:rPr>
+              <w:t> </w:t>
+            </w:r>
+          </w:p>
+        </w:tc>
+        <w:tc>
+          <w:tcPr>
+            <w:tcW w:w="3470" w:type="dxa"/>
+            <w:tcBorders>
+              <w:top w:val="nil"/>
+              <w:left w:val="nil"/>
+              <w:bottom w:val="single" w:sz="4" w:space="0" w:color="000000" w:themeColor="text1"/>
+              <w:right w:val="single" w:sz="4" w:space="0" w:color="000000" w:themeColor="text1"/>
+            </w:tcBorders>
+            <w:shd w:val="clear" w:color="auto" w:fill="FFFFFF" w:themeFill="background1"/>
+            <w:vAlign w:val="bottom"/>
+          </w:tcPr>
+          <w:p>
+            <w:pPr>
+              <w:pBdr>
+                <w:top w:val="none" w:sz="0" w:space="0" w:color="000000"/>
+                <w:left w:val="none" w:sz="0" w:space="0" w:color="000000"/>
+                <w:bottom w:val="none" w:sz="0" w:space="0" w:color="000000"/>
+                <w:right w:val="none" w:sz="0" w:space="0" w:color="000000"/>
+                <w:between w:val="none" w:sz="0" w:space="0" w:color="000000"/>
+              </w:pBdr>
+              <w:rPr>
+                <w:rFonts w:asciiTheme="majorHAnsi" w:eastAsia="Garamond" w:hAnsiTheme="majorHAnsi" w:cs="Garamond"/>
+                <w:sz w:val="20"/>
+                <w:szCs w:val="20"/>
+              </w:rPr>
+            </w:pPr>
+            <w:r>
+              <w:rPr>
+                <w:rFonts w:asciiTheme="majorHAnsi" w:eastAsia="Garamond" w:hAnsiTheme="majorHAnsi" w:cs="Garamond"/>
+                <w:sz w:val="20"/>
+                <w:szCs w:val="20"/>
+              </w:rPr>
+              <w:t>Science, Technology, and Society</w:t>
+            </w:r>
+          </w:p>
+        </w:tc>
+        <w:tc>
+          <w:tcPr>
+            <w:tcW w:w="2920" w:type="dxa"/>
+            <w:tcBorders>
+              <w:top w:val="nil"/>
+              <w:left w:val="nil"/>
+              <w:bottom w:val="single" w:sz="4" w:space="0" w:color="000000" w:themeColor="text1"/>
+              <w:right w:val="single" w:sz="4" w:space="0" w:color="000000" w:themeColor="text1"/>
+            </w:tcBorders>
+            <w:shd w:val="clear" w:color="auto" w:fill="FFFFFF" w:themeFill="background1"/>
+            <w:vAlign w:val="bottom"/>
+          </w:tcPr>
+          <w:p>
+            <w:pPr>
+              <w:pBdr>
+                <w:top w:val="none" w:sz="0" w:space="0" w:color="000000"/>
+                <w:left w:val="none" w:sz="0" w:space="0" w:color="000000"/>
+                <w:bottom w:val="none" w:sz="0" w:space="0" w:color="000000"/>
+                <w:right w:val="none" w:sz="0" w:space="0" w:color="000000"/>
+                <w:between w:val="none" w:sz="0" w:space="0" w:color="000000"/>
+              </w:pBdr>
+              <w:rPr>
+                <w:rFonts w:asciiTheme="majorHAnsi" w:eastAsia="Garamond" w:hAnsiTheme="majorHAnsi" w:cs="Garamond"/>
+                <w:sz w:val="20"/>
+                <w:szCs w:val="20"/>
+              </w:rPr>
+            </w:pPr>
+            <w:r>
+              <w:rPr>
+                <w:rFonts w:asciiTheme="majorHAnsi" w:eastAsia="Garamond" w:hAnsiTheme="majorHAnsi" w:cs="Garamond"/>
+                <w:sz w:val="20"/>
+                <w:szCs w:val="20"/>
+              </w:rPr>
+              <w:t> </w:t>
+            </w:r>
+            <w:r>
+              <w:rPr>
+                <w:rFonts w:asciiTheme="majorHAnsi" w:eastAsia="Garamond" w:hAnsiTheme="majorHAnsi" w:cs="Garamond"/>
+                <w:sz w:val="20"/>
+                <w:szCs w:val="20"/>
+              </w:rPr>
+              <w:t xml:space="preserve">CS 391 - </w:t>
+            </w:r>
+            <w:r>
+              <w:rPr>
+                <w:rFonts w:ascii="Calibri" w:eastAsia="Calibri" w:hAnsi="Calibri" w:cs="Calibri"/>
+                <w:sz w:val="20"/>
+                <w:szCs w:val="20"/>
+              </w:rPr>
+              <w:t>Social and Ethical Issues in Computer Science</w:t>
+            </w:r>
+          </w:p>
+        </w:tc>
+        <w:tc>
+          <w:tcPr>
+            <w:tcW w:w="630" w:type="dxa"/>
+            <w:tcBorders>
+              <w:top w:val="nil"/>
+              <w:left w:val="nil"/>
+              <w:bottom w:val="single" w:sz="4" w:space="0" w:color="000000" w:themeColor="text1"/>
+              <w:right w:val="single" w:sz="4" w:space="0" w:color="000000" w:themeColor="text1"/>
+            </w:tcBorders>
+            <w:shd w:val="clear" w:color="auto" w:fill="FFFFFF" w:themeFill="background1"/>
+            <w:vAlign w:val="bottom"/>
+          </w:tcPr>
+          <w:p>
+            <w:pPr>
+              <w:pBdr>
+                <w:top w:val="none" w:sz="0" w:space="0" w:color="000000"/>
+                <w:left w:val="none" w:sz="0" w:space="0" w:color="000000"/>
+                <w:bottom w:val="none" w:sz="0" w:space="0" w:color="000000"/>
+                <w:right w:val="none" w:sz="0" w:space="0" w:color="000000"/>
+                <w:between w:val="none" w:sz="0" w:space="0" w:color="000000"/>
+              </w:pBdr>
+              <w:jc w:val="right"/>
+              <w:rPr>
+                <w:rFonts w:asciiTheme="majorHAnsi" w:eastAsia="Garamond" w:hAnsiTheme="majorHAnsi" w:cs="Garamond"/>
+                <w:sz w:val="20"/>
+                <w:szCs w:val="20"/>
+              </w:rPr>
+            </w:pPr>
+            <w:r>
+              <w:rPr>
+                <w:rFonts w:asciiTheme="majorHAnsi" w:eastAsia="Garamond" w:hAnsiTheme="majorHAnsi" w:cs="Garamond"/>
+                <w:sz w:val="20"/>
+                <w:szCs w:val="20"/>
+              </w:rPr>
+              <w:t>3</w:t>
+            </w:r>
+          </w:p>
+        </w:tc>
+      </w:tr>
+      <w:tr>
+        <w:trPr>
+          <w:trHeight w:val="234"/>
+        </w:trPr>
+        <w:tc>
+          <w:tcPr>
+            <w:tcW w:w="1165" w:type="dxa"/>
+            <w:tcBorders>
+              <w:top w:val="nil"/>
+              <w:left w:val="single" w:sz="4" w:space="0" w:color="000000" w:themeColor="text1"/>
+              <w:bottom w:val="single" w:sz="4" w:space="0" w:color="000000" w:themeColor="text1"/>
+              <w:right w:val="single" w:sz="4" w:space="0" w:color="000000" w:themeColor="text1"/>
+            </w:tcBorders>
+            <w:shd w:val="clear" w:color="auto" w:fill="FFFFFF" w:themeFill="background1"/>
+            <w:vAlign w:val="bottom"/>
+          </w:tcPr>
+          <w:p>
+            <w:pPr>
+              <w:pBdr>
+                <w:top w:val="none" w:sz="0" w:space="0" w:color="000000"/>
+                <w:left w:val="none" w:sz="0" w:space="0" w:color="000000"/>
+                <w:bottom w:val="none" w:sz="0" w:space="0" w:color="000000"/>
+                <w:right w:val="none" w:sz="0" w:space="0" w:color="000000"/>
+                <w:between w:val="none" w:sz="0" w:space="0" w:color="000000"/>
+              </w:pBdr>
+              <w:rPr>
+                <w:rFonts w:asciiTheme="majorHAnsi" w:eastAsia="Garamond" w:hAnsiTheme="majorHAnsi" w:cs="Garamond"/>
+                <w:sz w:val="20"/>
+                <w:szCs w:val="20"/>
+              </w:rPr>
+            </w:pPr>
+            <w:r>
+              <w:rPr>
+                <w:rFonts w:asciiTheme="majorHAnsi" w:eastAsia="Garamond" w:hAnsiTheme="majorHAnsi" w:cs="Garamond"/>
+                <w:sz w:val="20"/>
+                <w:szCs w:val="20"/>
+              </w:rPr>
+              <w:t>WIC</w:t>
+            </w:r>
+          </w:p>
+        </w:tc>
+        <w:tc>
+          <w:tcPr>
+            <w:tcW w:w="3470" w:type="dxa"/>
+            <w:tcBorders>
+              <w:top w:val="nil"/>
+              <w:left w:val="nil"/>
+              <w:bottom w:val="single" w:sz="4" w:space="0" w:color="000000" w:themeColor="text1"/>
+              <w:right w:val="single" w:sz="4" w:space="0" w:color="000000" w:themeColor="text1"/>
+            </w:tcBorders>
+            <w:shd w:val="clear" w:color="auto" w:fill="FFFFFF" w:themeFill="background1"/>
+            <w:vAlign w:val="bottom"/>
+          </w:tcPr>
+          <w:p>
+            <w:pPr>
+              <w:pBdr>
+                <w:top w:val="none" w:sz="0" w:space="0" w:color="000000"/>
+                <w:left w:val="none" w:sz="0" w:space="0" w:color="000000"/>
+                <w:bottom w:val="none" w:sz="0" w:space="0" w:color="000000"/>
+                <w:right w:val="none" w:sz="0" w:space="0" w:color="000000"/>
+                <w:between w:val="none" w:sz="0" w:space="0" w:color="000000"/>
+              </w:pBdr>
+              <w:rPr>
+                <w:rFonts w:asciiTheme="majorHAnsi" w:eastAsia="Garamond" w:hAnsiTheme="majorHAnsi" w:cs="Garamond"/>
+                <w:sz w:val="20"/>
+                <w:szCs w:val="20"/>
+              </w:rPr>
+            </w:pPr>
+            <w:r>
+              <w:rPr>
+                <w:rFonts w:asciiTheme="majorHAnsi" w:eastAsia="Garamond" w:hAnsiTheme="majorHAnsi" w:cs="Garamond"/>
+                <w:sz w:val="20"/>
+                <w:szCs w:val="20"/>
+              </w:rPr>
+              <w:t> </w:t>
+            </w:r>
+          </w:p>
+        </w:tc>
+        <w:tc>
+          <w:tcPr>
+            <w:tcW w:w="2920" w:type="dxa"/>
+            <w:tcBorders>
+              <w:top w:val="nil"/>
+              <w:left w:val="nil"/>
+              <w:bottom w:val="single" w:sz="4" w:space="0" w:color="000000" w:themeColor="text1"/>
+              <w:right w:val="single" w:sz="4" w:space="0" w:color="000000" w:themeColor="text1"/>
+            </w:tcBorders>
+            <w:shd w:val="clear" w:color="auto" w:fill="FFFFFF" w:themeFill="background1"/>
+            <w:vAlign w:val="bottom"/>
+          </w:tcPr>
+          <w:p>
+            <w:pPr>
+              <w:pBdr>
+                <w:top w:val="none" w:sz="0" w:space="0" w:color="000000"/>
+                <w:left w:val="none" w:sz="0" w:space="0" w:color="000000"/>
+                <w:bottom w:val="none" w:sz="0" w:space="0" w:color="000000"/>
+                <w:right w:val="none" w:sz="0" w:space="0" w:color="000000"/>
+                <w:between w:val="none" w:sz="0" w:space="0" w:color="000000"/>
+              </w:pBdr>
+              <w:rPr>
+                <w:rFonts w:asciiTheme="majorHAnsi" w:eastAsia="Garamond" w:hAnsiTheme="majorHAnsi" w:cs="Garamond"/>
+                <w:sz w:val="20"/>
+                <w:szCs w:val="20"/>
+              </w:rPr>
+            </w:pPr>
+            <w:r>
+              <w:rPr>
+                <w:rFonts w:asciiTheme="majorHAnsi" w:eastAsia="Garamond" w:hAnsiTheme="majorHAnsi" w:cs="Garamond"/>
+                <w:sz w:val="20"/>
+                <w:szCs w:val="20"/>
+              </w:rPr>
+              <w:t> </w:t>
+            </w:r>
+          </w:p>
+        </w:tc>
+        <w:tc>
+          <w:tcPr>
+            <w:tcW w:w="630" w:type="dxa"/>
+            <w:tcBorders>
+              <w:top w:val="nil"/>
+              <w:left w:val="nil"/>
+              <w:bottom w:val="single" w:sz="4" w:space="0" w:color="000000" w:themeColor="text1"/>
+              <w:right w:val="single" w:sz="4" w:space="0" w:color="000000" w:themeColor="text1"/>
+            </w:tcBorders>
+            <w:shd w:val="clear" w:color="auto" w:fill="FFFFFF" w:themeFill="background1"/>
+            <w:vAlign w:val="bottom"/>
+          </w:tcPr>
+          <w:p>
+            <w:pPr>
+              <w:pBdr>
+                <w:top w:val="none" w:sz="0" w:space="0" w:color="000000"/>
+                <w:left w:val="none" w:sz="0" w:space="0" w:color="000000"/>
+                <w:bottom w:val="none" w:sz="0" w:space="0" w:color="000000"/>
+                <w:right w:val="none" w:sz="0" w:space="0" w:color="000000"/>
+                <w:between w:val="none" w:sz="0" w:space="0" w:color="000000"/>
+              </w:pBdr>
+              <w:rPr>
+                <w:rFonts w:asciiTheme="majorHAnsi" w:eastAsia="Garamond" w:hAnsiTheme="majorHAnsi" w:cs="Garamond"/>
+                <w:sz w:val="20"/>
+                <w:szCs w:val="20"/>
+              </w:rPr>
+            </w:pPr>
+            <w:r>
+              <w:rPr>
+                <w:rFonts w:asciiTheme="majorHAnsi" w:eastAsia="Garamond" w:hAnsiTheme="majorHAnsi" w:cs="Garamond"/>
+                <w:sz w:val="20"/>
+                <w:szCs w:val="20"/>
+              </w:rPr>
+              <w:t> </w:t>
+            </w:r>
+          </w:p>
+        </w:tc>
+      </w:tr>
+      <w:tr>
+        <w:trPr>
+          <w:trHeight w:val="234"/>
+        </w:trPr>
+        <w:tc>
+          <w:tcPr>
+            <w:tcW w:w="1165" w:type="dxa"/>
+            <w:tcBorders>
+              <w:top w:val="nil"/>
+              <w:left w:val="single" w:sz="4" w:space="0" w:color="000000" w:themeColor="text1"/>
+              <w:bottom w:val="single" w:sz="4" w:space="0" w:color="000000" w:themeColor="text1"/>
+              <w:right w:val="single" w:sz="4" w:space="0" w:color="000000" w:themeColor="text1"/>
+            </w:tcBorders>
+            <w:shd w:val="clear" w:color="auto" w:fill="FFFFFF" w:themeFill="background1"/>
+            <w:vAlign w:val="bottom"/>
+          </w:tcPr>
+          <w:p>
+            <w:pPr>
+              <w:pBdr>
+                <w:top w:val="none" w:sz="0" w:space="0" w:color="000000"/>
+                <w:left w:val="none" w:sz="0" w:space="0" w:color="000000"/>
+                <w:bottom w:val="none" w:sz="0" w:space="0" w:color="000000"/>
+                <w:right w:val="none" w:sz="0" w:space="0" w:color="000000"/>
+                <w:between w:val="none" w:sz="0" w:space="0" w:color="000000"/>
+              </w:pBdr>
+              <w:rPr>
+                <w:rFonts w:asciiTheme="majorHAnsi" w:eastAsia="Garamond" w:hAnsiTheme="majorHAnsi" w:cs="Garamond"/>
+                <w:sz w:val="20"/>
+                <w:szCs w:val="20"/>
+              </w:rPr>
+            </w:pPr>
+            <w:r>
+              <w:rPr>
+                <w:rFonts w:asciiTheme="majorHAnsi" w:eastAsia="Garamond" w:hAnsiTheme="majorHAnsi" w:cs="Garamond"/>
+                <w:sz w:val="20"/>
+                <w:szCs w:val="20"/>
+              </w:rPr>
+              <w:t> </w:t>
+            </w:r>
+          </w:p>
+        </w:tc>
+        <w:tc>
+          <w:tcPr>
+            <w:tcW w:w="3470" w:type="dxa"/>
+            <w:tcBorders>
+              <w:top w:val="nil"/>
+              <w:left w:val="nil"/>
+              <w:bottom w:val="single" w:sz="4" w:space="0" w:color="000000" w:themeColor="text1"/>
+              <w:right w:val="single" w:sz="4" w:space="0" w:color="000000" w:themeColor="text1"/>
+            </w:tcBorders>
+            <w:shd w:val="clear" w:color="auto" w:fill="FFFFFF" w:themeFill="background1"/>
+            <w:vAlign w:val="bottom"/>
+          </w:tcPr>
+          <w:p>
+            <w:pPr>
+              <w:pBdr>
+                <w:top w:val="none" w:sz="0" w:space="0" w:color="000000"/>
+                <w:left w:val="none" w:sz="0" w:space="0" w:color="000000"/>
+                <w:bottom w:val="none" w:sz="0" w:space="0" w:color="000000"/>
+                <w:right w:val="none" w:sz="0" w:space="0" w:color="000000"/>
+                <w:between w:val="none" w:sz="0" w:space="0" w:color="000000"/>
+              </w:pBdr>
+              <w:rPr>
+                <w:rFonts w:asciiTheme="majorHAnsi" w:eastAsia="Garamond" w:hAnsiTheme="majorHAnsi" w:cs="Garamond"/>
+                <w:sz w:val="20"/>
+                <w:szCs w:val="20"/>
+              </w:rPr>
+            </w:pPr>
+            <w:r>
+              <w:rPr>
+                <w:rFonts w:asciiTheme="majorHAnsi" w:eastAsia="Garamond" w:hAnsiTheme="majorHAnsi" w:cs="Garamond"/>
+                <w:sz w:val="20"/>
+                <w:szCs w:val="20"/>
+              </w:rPr>
+              <w:t>Writing Intensive Course</w:t>
+            </w:r>
+          </w:p>
+        </w:tc>
+        <w:tc>
+          <w:tcPr>
+            <w:tcW w:w="2920" w:type="dxa"/>
+            <w:tcBorders>
+              <w:top w:val="nil"/>
+              <w:left w:val="nil"/>
+              <w:bottom w:val="single" w:sz="4" w:space="0" w:color="000000" w:themeColor="text1"/>
+              <w:right w:val="single" w:sz="4" w:space="0" w:color="000000" w:themeColor="text1"/>
+            </w:tcBorders>
+            <w:shd w:val="clear" w:color="auto" w:fill="FFFFFF" w:themeFill="background1"/>
+            <w:vAlign w:val="bottom"/>
+          </w:tcPr>
+          <w:p>
+            <w:pPr>
+              <w:pBdr>
+                <w:top w:val="none" w:sz="0" w:space="0" w:color="000000"/>
+                <w:left w:val="none" w:sz="0" w:space="0" w:color="000000"/>
+                <w:bottom w:val="none" w:sz="0" w:space="0" w:color="000000"/>
+                <w:right w:val="none" w:sz="0" w:space="0" w:color="000000"/>
+                <w:between w:val="none" w:sz="0" w:space="0" w:color="000000"/>
+              </w:pBdr>
+              <w:rPr>
+                <w:rFonts w:asciiTheme="majorHAnsi" w:eastAsia="Garamond" w:hAnsiTheme="majorHAnsi" w:cs="Garamond"/>
+                <w:sz w:val="20"/>
+                <w:szCs w:val="20"/>
+              </w:rPr>
+            </w:pPr>
+            <w:r>
+              <w:rPr>
+                <w:rFonts w:asciiTheme="majorHAnsi" w:eastAsia="Garamond" w:hAnsiTheme="majorHAnsi" w:cs="Garamond"/>
+                <w:sz w:val="20"/>
+                <w:szCs w:val="20"/>
+              </w:rPr>
+              <w:t>SE Business Software I WIC</w:t>
+            </w:r>
+          </w:p>
+        </w:tc>
+        <w:tc>
+          <w:tcPr>
+            <w:tcW w:w="630" w:type="dxa"/>
+            <w:tcBorders>
+              <w:top w:val="nil"/>
+              <w:left w:val="nil"/>
+              <w:bottom w:val="single" w:sz="4" w:space="0" w:color="000000" w:themeColor="text1"/>
+              <w:right w:val="single" w:sz="4" w:space="0" w:color="000000" w:themeColor="text1"/>
+            </w:tcBorders>
+            <w:shd w:val="clear" w:color="auto" w:fill="FFFFFF" w:themeFill="background1"/>
+            <w:vAlign w:val="bottom"/>
+          </w:tcPr>
+          <w:p>
+            <w:pPr>
+              <w:pBdr>
+                <w:top w:val="none" w:sz="0" w:space="0" w:color="000000"/>
+                <w:left w:val="none" w:sz="0" w:space="0" w:color="000000"/>
+                <w:bottom w:val="none" w:sz="0" w:space="0" w:color="000000"/>
+                <w:right w:val="none" w:sz="0" w:space="0" w:color="000000"/>
+                <w:between w:val="none" w:sz="0" w:space="0" w:color="000000"/>
+              </w:pBdr>
+              <w:jc w:val="right"/>
+              <w:rPr>
+                <w:rFonts w:asciiTheme="majorHAnsi" w:eastAsia="Garamond" w:hAnsiTheme="majorHAnsi" w:cs="Garamond"/>
+                <w:sz w:val="20"/>
+                <w:szCs w:val="20"/>
+              </w:rPr>
+            </w:pPr>
+          </w:p>
+        </w:tc>
+      </w:tr>
+    </w:tbl>
+    <w:p/>
     <w:sectPr>
       <w:pgSz w:w="12240" w:h="15840"/>
       <w:pgMar w:top="720" w:right="720" w:bottom="720" w:left="720" w:header="720" w:footer="720" w:gutter="0"/>
@@ -1223,7 +4660,6 @@
     <w:lsdException w:name="HTML Sample" w:semiHidden="1" w:unhideWhenUsed="1"/>
     <w:lsdException w:name="HTML Typewriter" w:semiHidden="1" w:unhideWhenUsed="1"/>
     <w:lsdException w:name="HTML Variable" w:semiHidden="1" w:unhideWhenUsed="1"/>
-    <w:lsdException w:name="Normal Table" w:semiHidden="1" w:unhideWhenUsed="1"/>
     <w:lsdException w:name="annotation subject" w:semiHidden="1" w:unhideWhenUsed="1"/>
     <w:lsdException w:name="No List" w:semiHidden="1" w:unhideWhenUsed="1"/>
     <w:lsdException w:name="Outline List 1" w:semiHidden="1" w:unhideWhenUsed="1"/>
@@ -1269,11 +4705,9 @@
     <w:lsdException w:name="Table Subtle 1" w:semiHidden="1" w:unhideWhenUsed="1"/>
     <w:lsdException w:name="Table Subtle 2" w:semiHidden="1" w:unhideWhenUsed="1"/>
     <w:lsdException w:name="Table Web 1" w:semiHidden="1" w:unhideWhenUsed="1"/>
-    <w:lsdException w:name="Table Web 2" w:semiHidden="1" w:unhideWhenUsed="1"/>
     <w:lsdException w:name="Table Web 3" w:semiHidden="1" w:unhideWhenUsed="1"/>
     <w:lsdException w:name="Balloon Text" w:semiHidden="1" w:unhideWhenUsed="1"/>
     <w:lsdException w:name="Table Grid" w:uiPriority="39"/>
-    <w:lsdException w:name="Table Theme" w:semiHidden="1" w:unhideWhenUsed="1"/>
     <w:lsdException w:name="Placeholder Text" w:semiHidden="1"/>
     <w:lsdException w:name="No Spacing" w:uiPriority="1" w:qFormat="1"/>
     <w:lsdException w:name="Light Shading" w:uiPriority="60"/>

</xml_diff>